<commit_message>
Update Resume and URL of LinkedIn profile
</commit_message>
<xml_diff>
--- a/Resume/Karthik S Resume Final.docx
+++ b/Resume/Karthik S Resume Final.docx
@@ -28,7 +28,7 @@
                   <wp:align>right</wp:align>
                 </wp:positionH>
                 <wp:positionV relativeFrom="paragraph">
-                  <wp:posOffset>-1319</wp:posOffset>
+                  <wp:posOffset>-16510</wp:posOffset>
                 </wp:positionV>
                 <wp:extent cx="4249843" cy="952500"/>
                 <wp:effectExtent l="0" t="0" r="0" b="0"/>
@@ -94,7 +94,7 @@
                               <w:tab/>
                               <w:t xml:space="preserve">Mobile Number:      </w:t>
                             </w:r>
-                            <w:hyperlink r:id="rId4" w:history="1">
+                            <w:hyperlink r:id="rId5" w:history="1">
                               <w:r>
                                 <w:rPr>
                                   <w:rStyle w:val="Hyperlink"/>
@@ -150,7 +150,7 @@
                               <w:tab/>
                               <w:t xml:space="preserve">  </w:t>
                             </w:r>
-                            <w:hyperlink r:id="rId5" w:history="1">
+                            <w:hyperlink r:id="rId6" w:history="1">
                               <w:r>
                                 <w:rPr>
                                   <w:rStyle w:val="Hyperlink"/>
@@ -206,7 +206,7 @@
                               <w:tab/>
                               <w:t xml:space="preserve">  </w:t>
                             </w:r>
-                            <w:hyperlink r:id="rId6" w:history="1">
+                            <w:hyperlink r:id="rId7" w:history="1">
                               <w:r>
                                 <w:rPr>
                                   <w:rStyle w:val="Hyperlink"/>
@@ -241,7 +241,7 @@
                               </w:rPr>
                               <w:t xml:space="preserve">Portfolio Website:   </w:t>
                             </w:r>
-                            <w:hyperlink r:id="rId7">
+                            <w:hyperlink r:id="rId8">
                               <w:r>
                                 <w:rPr>
                                   <w:rStyle w:val="Hyperlink"/>
@@ -276,7 +276,7 @@
                 <v:stroke joinstyle="miter"/>
                 <v:path gradientshapeok="t" o:connecttype="rect"/>
               </v:shapetype>
-              <v:shape id="Text Box 22" o:spid="_x0000_s1026" type="#_x0000_t202" style="position:absolute;margin-left:283.45pt;margin-top:-.1pt;width:334.65pt;height:75pt;z-index:251659264;visibility:visible;mso-wrap-style:square;mso-width-percent:0;mso-wrap-distance-left:9pt;mso-wrap-distance-top:0;mso-wrap-distance-right:9pt;mso-wrap-distance-bottom:0;mso-position-horizontal:right;mso-position-horizontal-relative:page;mso-position-vertical:absolute;mso-position-vertical-relative:text;mso-width-percent:0;mso-width-relative:margin;v-text-anchor:top" o:gfxdata="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" fillcolor="white [3201]" stroked="f" strokeweight=".5pt">
+              <v:shape id="Text Box 22" o:spid="_x0000_s1026" type="#_x0000_t202" style="position:absolute;margin-left:283.45pt;margin-top:-1.3pt;width:334.65pt;height:75pt;z-index:251659264;visibility:visible;mso-wrap-style:square;mso-width-percent:0;mso-wrap-distance-left:9pt;mso-wrap-distance-top:0;mso-wrap-distance-right:9pt;mso-wrap-distance-bottom:0;mso-position-horizontal:right;mso-position-horizontal-relative:page;mso-position-vertical:absolute;mso-position-vertical-relative:text;mso-width-percent:0;mso-width-relative:margin;v-text-anchor:top" o:gfxdata="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" fillcolor="white [3201]" stroked="f" strokeweight=".5pt">
                 <v:textbox>
                   <w:txbxContent>
                     <w:p>
@@ -300,28 +300,9 @@
                           <w:szCs w:val="24"/>
                         </w:rPr>
                         <w:tab/>
-                      </w:r>
-                      <w:r>
-                        <w:rPr>
-                          <w:b/>
-                          <w:bCs/>
-                          <w:color w:val="404040" w:themeColor="text1" w:themeTint="BF"/>
-                          <w:sz w:val="28"/>
-                          <w:szCs w:val="24"/>
-                        </w:rPr>
-                        <w:t xml:space="preserve">Mobile Number:     </w:t>
-                      </w:r>
-                      <w:r>
-                        <w:rPr>
-                          <w:b/>
-                          <w:bCs/>
-                          <w:color w:val="404040" w:themeColor="text1" w:themeTint="BF"/>
-                          <w:sz w:val="28"/>
-                          <w:szCs w:val="24"/>
-                        </w:rPr>
-                        <w:t xml:space="preserve"> </w:t>
-                      </w:r>
-                      <w:hyperlink r:id="rId8" w:history="1">
+                        <w:t xml:space="preserve">Mobile Number:      </w:t>
+                      </w:r>
+                      <w:hyperlink r:id="rId9" w:history="1">
                         <w:r>
                           <w:rPr>
                             <w:rStyle w:val="Hyperlink"/>
@@ -375,19 +356,9 @@
                           <w:szCs w:val="24"/>
                         </w:rPr>
                         <w:tab/>
-                        <w:t xml:space="preserve"> </w:t>
-                      </w:r>
-                      <w:r>
-                        <w:rPr>
-                          <w:b/>
-                          <w:bCs/>
-                          <w:color w:val="404040" w:themeColor="text1" w:themeTint="BF"/>
-                          <w:sz w:val="28"/>
-                          <w:szCs w:val="24"/>
-                        </w:rPr>
-                        <w:t xml:space="preserve"> </w:t>
-                      </w:r>
-                      <w:hyperlink r:id="rId9" w:history="1">
+                        <w:t xml:space="preserve">  </w:t>
+                      </w:r>
+                      <w:hyperlink r:id="rId10" w:history="1">
                         <w:r>
                           <w:rPr>
                             <w:rStyle w:val="Hyperlink"/>
@@ -443,7 +414,7 @@
                         <w:tab/>
                         <w:t xml:space="preserve">  </w:t>
                       </w:r>
-                      <w:hyperlink r:id="rId10" w:history="1">
+                      <w:hyperlink r:id="rId11" w:history="1">
                         <w:r>
                           <w:rPr>
                             <w:rStyle w:val="Hyperlink"/>
@@ -476,19 +447,9 @@
                           <w:sz w:val="28"/>
                           <w:szCs w:val="24"/>
                         </w:rPr>
-                        <w:t xml:space="preserve">Portfolio Website:  </w:t>
-                      </w:r>
-                      <w:r>
-                        <w:rPr>
-                          <w:b/>
-                          <w:bCs/>
-                          <w:color w:val="404040" w:themeColor="text1" w:themeTint="BF"/>
-                          <w:sz w:val="28"/>
-                          <w:szCs w:val="24"/>
-                        </w:rPr>
-                        <w:t xml:space="preserve"> </w:t>
-                      </w:r>
-                      <w:hyperlink r:id="rId11">
+                        <w:t xml:space="preserve">Portfolio Website:   </w:t>
+                      </w:r>
+                      <w:hyperlink r:id="rId12">
                         <w:r>
                           <w:rPr>
                             <w:rStyle w:val="Hyperlink"/>
@@ -578,7 +539,7 @@
           <w:sz w:val="32"/>
           <w:szCs w:val="32"/>
         </w:rPr>
-        <w:t>Aspiring Software Developer</w:t>
+        <w:t>Software Developer</w:t>
       </w:r>
     </w:p>
     <w:p>
@@ -592,8 +553,6 @@
           <w:szCs w:val="32"/>
         </w:rPr>
       </w:pPr>
-      <w:bookmarkStart w:id="0" w:name="_GoBack"/>
-      <w:bookmarkEnd w:id="0"/>
       <w:r>
         <w:rPr>
           <w:noProof/>
@@ -605,13 +564,13 @@
               <wp:anchor distT="0" distB="3175" distL="0" distR="0" simplePos="0" relativeHeight="251661312" behindDoc="0" locked="0" layoutInCell="1" allowOverlap="1" wp14:anchorId="41934A70" wp14:editId="4A9B8D25">
                 <wp:simplePos x="0" y="0"/>
                 <wp:positionH relativeFrom="column">
-                  <wp:posOffset>-85090</wp:posOffset>
+                  <wp:posOffset>-72390</wp:posOffset>
                 </wp:positionH>
                 <wp:positionV relativeFrom="paragraph">
-                  <wp:posOffset>65487</wp:posOffset>
+                  <wp:posOffset>59055</wp:posOffset>
                 </wp:positionV>
-                <wp:extent cx="2139950" cy="8131810"/>
-                <wp:effectExtent l="0" t="0" r="0" b="2540"/>
+                <wp:extent cx="2139950" cy="8991600"/>
+                <wp:effectExtent l="0" t="0" r="0" b="0"/>
                 <wp:wrapNone/>
                 <wp:docPr id="3" name="Text Box 5"/>
                 <wp:cNvGraphicFramePr/>
@@ -622,7 +581,7 @@
                       <wps:spPr>
                         <a:xfrm>
                           <a:off x="0" y="0"/>
-                          <a:ext cx="2139950" cy="8131810"/>
+                          <a:ext cx="2139950" cy="8991600"/>
                         </a:xfrm>
                         <a:prstGeom prst="rect">
                           <a:avLst/>
@@ -671,54 +630,465 @@
                                 <w:sz w:val="32"/>
                                 <w:szCs w:val="32"/>
                               </w:rPr>
-                              <w:t>ABOUT ME</w:t>
-                            </w:r>
+                              <w:t>SKILLS</w:t>
+                            </w:r>
+                          </w:p>
+                          <w:p>
+                            <w:pPr>
+                              <w:pStyle w:val="FrameContents"/>
+                              <w:spacing w:after="0" w:line="14" w:lineRule="auto"/>
+                              <w:rPr>
+                                <w:b/>
+                                <w:color w:val="404040" w:themeColor="text1" w:themeTint="BF"/>
+                                <w:sz w:val="30"/>
+                                <w:szCs w:val="30"/>
+                              </w:rPr>
+                            </w:pPr>
                           </w:p>
                           <w:p>
                             <w:pPr>
                               <w:pStyle w:val="FrameContents"/>
                               <w:spacing w:after="0" w:line="240" w:lineRule="auto"/>
-                              <w:jc w:val="both"/>
-                              <w:rPr>
-                                <w:color w:val="404040" w:themeColor="text1" w:themeTint="BF"/>
-                                <w:sz w:val="24"/>
-                                <w:szCs w:val="24"/>
-                              </w:rPr>
-                            </w:pPr>
-                            <w:r>
-                              <w:rPr>
-                                <w:color w:val="404040" w:themeColor="text1" w:themeTint="BF"/>
-                                <w:sz w:val="24"/>
-                                <w:szCs w:val="24"/>
-                              </w:rPr>
-                              <w:t>Recent BCA graduate and an aspiring candidate who tried various domains, learned basic skills. Having realized that, “</w:t>
-                            </w:r>
-                            <w:r>
-                              <w:rPr>
-                                <w:i/>
-                                <w:color w:val="404040" w:themeColor="text1" w:themeTint="BF"/>
-                                <w:sz w:val="24"/>
-                                <w:szCs w:val="24"/>
-                                <w14:shadow w14:blurRad="114300" w14:dist="0" w14:dir="0" w14:sx="0" w14:sy="0" w14:kx="0" w14:ky="0" w14:algn="none">
-                                  <w14:srgbClr w14:val="000000"/>
-                                </w14:shadow>
-                              </w:rPr>
-                              <w:t>domain interest varies with time but zeal to learn and grow remains constant</w:t>
-                            </w:r>
-                            <w:r>
-                              <w:rPr>
-                                <w:color w:val="404040" w:themeColor="text1" w:themeTint="BF"/>
-                                <w:sz w:val="24"/>
-                                <w:szCs w:val="24"/>
-                              </w:rPr>
-                              <w:t>”, now trying to conquer Web development alongside seeking an entry level programmer or developer role to harness my technical skills, up skill knowledge plus hoping to be a tech genius in the industry one day.</w:t>
-                            </w:r>
-                          </w:p>
-                          <w:p>
-                            <w:pPr>
-                              <w:pStyle w:val="FrameContents"/>
+                              <w:rPr>
+                                <w:b/>
+                                <w:color w:val="404040" w:themeColor="text1" w:themeTint="BF"/>
+                                <w:sz w:val="28"/>
+                                <w:szCs w:val="30"/>
+                              </w:rPr>
+                            </w:pPr>
+                            <w:r>
+                              <w:rPr>
+                                <w:b/>
+                                <w:color w:val="404040" w:themeColor="text1" w:themeTint="BF"/>
+                                <w:sz w:val="26"/>
+                                <w:szCs w:val="26"/>
+                              </w:rPr>
+                              <w:t>Programming</w:t>
+                            </w:r>
+                            <w:r>
+                              <w:rPr>
+                                <w:b/>
+                                <w:color w:val="404040" w:themeColor="text1" w:themeTint="BF"/>
+                                <w:sz w:val="28"/>
+                                <w:szCs w:val="30"/>
+                              </w:rPr>
+                              <w:t xml:space="preserve"> </w:t>
+                            </w:r>
+                            <w:r>
+                              <w:rPr>
+                                <w:b/>
+                                <w:color w:val="404040" w:themeColor="text1" w:themeTint="BF"/>
+                                <w:sz w:val="26"/>
+                                <w:szCs w:val="26"/>
+                              </w:rPr>
+                              <w:t>Languages:</w:t>
+                            </w:r>
+                          </w:p>
+                          <w:p>
+                            <w:pPr>
+                              <w:pStyle w:val="FrameContents"/>
+                              <w:numPr>
+                                <w:ilvl w:val="0"/>
+                                <w:numId w:val="1"/>
+                              </w:numPr>
                               <w:spacing w:after="0" w:line="240" w:lineRule="auto"/>
-                              <w:jc w:val="both"/>
+                              <w:rPr>
+                                <w:color w:val="404040" w:themeColor="text1" w:themeTint="BF"/>
+                                <w:sz w:val="28"/>
+                                <w:szCs w:val="24"/>
+                              </w:rPr>
+                            </w:pPr>
+                            <w:r>
+                              <w:rPr>
+                                <w:color w:val="000000" w:themeColor="text1"/>
+                                <w:sz w:val="24"/>
+                                <w:szCs w:val="26"/>
+                              </w:rPr>
+                              <w:t>Advance</w:t>
+                            </w:r>
+                            <w:r>
+                              <w:rPr>
+                                <w:color w:val="404040" w:themeColor="text1" w:themeTint="BF"/>
+                                <w:sz w:val="26"/>
+                                <w:szCs w:val="26"/>
+                              </w:rPr>
+                              <w:t>:</w:t>
+                            </w:r>
+                            <w:r>
+                              <w:rPr>
+                                <w:color w:val="404040" w:themeColor="text1" w:themeTint="BF"/>
+                                <w:sz w:val="28"/>
+                                <w:szCs w:val="24"/>
+                              </w:rPr>
+                              <w:t xml:space="preserve"> </w:t>
+                            </w:r>
+                            <w:r>
+                              <w:rPr>
+                                <w:color w:val="404040" w:themeColor="text1" w:themeTint="BF"/>
+                                <w:sz w:val="24"/>
+                                <w:szCs w:val="24"/>
+                              </w:rPr>
+                              <w:t>Java</w:t>
+                            </w:r>
+                          </w:p>
+                          <w:p>
+                            <w:pPr>
+                              <w:pStyle w:val="FrameContents"/>
+                              <w:numPr>
+                                <w:ilvl w:val="0"/>
+                                <w:numId w:val="1"/>
+                              </w:numPr>
+                              <w:spacing w:after="0" w:line="240" w:lineRule="auto"/>
+                              <w:rPr>
+                                <w:color w:val="404040" w:themeColor="text1" w:themeTint="BF"/>
+                                <w:sz w:val="24"/>
+                                <w:szCs w:val="24"/>
+                              </w:rPr>
+                            </w:pPr>
+                            <w:r>
+                              <w:rPr>
+                                <w:color w:val="000000" w:themeColor="text1"/>
+                                <w:sz w:val="24"/>
+                                <w:szCs w:val="26"/>
+                              </w:rPr>
+                              <w:t>Intermediate</w:t>
+                            </w:r>
+                            <w:r>
+                              <w:rPr>
+                                <w:color w:val="404040" w:themeColor="text1" w:themeTint="BF"/>
+                                <w:sz w:val="26"/>
+                                <w:szCs w:val="26"/>
+                              </w:rPr>
+                              <w:t>:</w:t>
+                            </w:r>
+                            <w:r>
+                              <w:rPr>
+                                <w:color w:val="404040" w:themeColor="text1" w:themeTint="BF"/>
+                                <w:sz w:val="24"/>
+                                <w:szCs w:val="24"/>
+                              </w:rPr>
+                              <w:t xml:space="preserve"> SQL, JavaScript,</w:t>
+                            </w:r>
+                          </w:p>
+                          <w:p>
+                            <w:pPr>
+                              <w:pStyle w:val="FrameContents"/>
+                              <w:numPr>
+                                <w:ilvl w:val="0"/>
+                                <w:numId w:val="1"/>
+                              </w:numPr>
+                              <w:spacing w:after="0" w:line="240" w:lineRule="auto"/>
+                              <w:rPr>
+                                <w:color w:val="404040" w:themeColor="text1" w:themeTint="BF"/>
+                                <w:sz w:val="24"/>
+                                <w:szCs w:val="24"/>
+                              </w:rPr>
+                            </w:pPr>
+                            <w:r>
+                              <w:rPr>
+                                <w:color w:val="000000" w:themeColor="text1"/>
+                                <w:sz w:val="24"/>
+                                <w:szCs w:val="26"/>
+                              </w:rPr>
+                              <w:t>Novice</w:t>
+                            </w:r>
+                            <w:r>
+                              <w:rPr>
+                                <w:color w:val="404040" w:themeColor="text1" w:themeTint="BF"/>
+                                <w:sz w:val="26"/>
+                                <w:szCs w:val="26"/>
+                              </w:rPr>
+                              <w:t>:</w:t>
+                            </w:r>
+                            <w:r>
+                              <w:rPr>
+                                <w:color w:val="404040" w:themeColor="text1" w:themeTint="BF"/>
+                                <w:sz w:val="24"/>
+                                <w:szCs w:val="24"/>
+                              </w:rPr>
+                              <w:t xml:space="preserve"> C, C++</w:t>
+                            </w:r>
+                          </w:p>
+                          <w:p>
+                            <w:pPr>
+                              <w:pStyle w:val="FrameContents"/>
+                              <w:spacing w:after="0" w:line="120" w:lineRule="auto"/>
+                              <w:rPr>
+                                <w:color w:val="404040" w:themeColor="text1" w:themeTint="BF"/>
+                                <w:sz w:val="24"/>
+                                <w:szCs w:val="24"/>
+                              </w:rPr>
+                            </w:pPr>
+                          </w:p>
+                          <w:p>
+                            <w:pPr>
+                              <w:pStyle w:val="FrameContents"/>
+                              <w:spacing w:after="0" w:line="14" w:lineRule="auto"/>
+                              <w:rPr>
+                                <w:color w:val="404040" w:themeColor="text1" w:themeTint="BF"/>
+                                <w:sz w:val="24"/>
+                                <w:szCs w:val="24"/>
+                              </w:rPr>
+                            </w:pPr>
+                          </w:p>
+                          <w:p>
+                            <w:pPr>
+                              <w:pStyle w:val="FrameContents"/>
+                              <w:spacing w:after="0" w:line="240" w:lineRule="auto"/>
+                              <w:rPr>
+                                <w:b/>
+                                <w:color w:val="404040" w:themeColor="text1" w:themeTint="BF"/>
+                                <w:sz w:val="26"/>
+                                <w:szCs w:val="26"/>
+                              </w:rPr>
+                            </w:pPr>
+                            <w:r>
+                              <w:rPr>
+                                <w:b/>
+                                <w:color w:val="404040" w:themeColor="text1" w:themeTint="BF"/>
+                                <w:sz w:val="26"/>
+                                <w:szCs w:val="26"/>
+                              </w:rPr>
+                              <w:t>Tools:</w:t>
+                            </w:r>
+                          </w:p>
+                          <w:p>
+                            <w:pPr>
+                              <w:pStyle w:val="FrameContents"/>
+                              <w:numPr>
+                                <w:ilvl w:val="0"/>
+                                <w:numId w:val="3"/>
+                              </w:numPr>
+                              <w:spacing w:after="0" w:line="240" w:lineRule="auto"/>
+                              <w:rPr>
+                                <w:color w:val="404040" w:themeColor="text1" w:themeTint="BF"/>
+                                <w:sz w:val="24"/>
+                                <w:szCs w:val="24"/>
+                              </w:rPr>
+                            </w:pPr>
+                            <w:r>
+                              <w:rPr>
+                                <w:color w:val="404040" w:themeColor="text1" w:themeTint="BF"/>
+                                <w:sz w:val="24"/>
+                                <w:szCs w:val="24"/>
+                              </w:rPr>
+                              <w:t xml:space="preserve">Git and GitHub </w:t>
+                            </w:r>
+                          </w:p>
+                          <w:p>
+                            <w:pPr>
+                              <w:pStyle w:val="FrameContents"/>
+                              <w:numPr>
+                                <w:ilvl w:val="0"/>
+                                <w:numId w:val="3"/>
+                              </w:numPr>
+                              <w:spacing w:after="0" w:line="240" w:lineRule="auto"/>
+                              <w:rPr>
+                                <w:color w:val="404040" w:themeColor="text1" w:themeTint="BF"/>
+                                <w:sz w:val="24"/>
+                                <w:szCs w:val="24"/>
+                              </w:rPr>
+                            </w:pPr>
+                            <w:r>
+                              <w:rPr>
+                                <w:color w:val="404040" w:themeColor="text1" w:themeTint="BF"/>
+                                <w:sz w:val="24"/>
+                                <w:szCs w:val="24"/>
+                              </w:rPr>
+                              <w:t>Spring Tool Suite</w:t>
+                            </w:r>
+                          </w:p>
+                          <w:p>
+                            <w:pPr>
+                              <w:pStyle w:val="FrameContents"/>
+                              <w:spacing w:after="0" w:line="120" w:lineRule="auto"/>
+                              <w:rPr>
+                                <w:color w:val="404040" w:themeColor="text1" w:themeTint="BF"/>
+                                <w:sz w:val="24"/>
+                                <w:szCs w:val="24"/>
+                              </w:rPr>
+                            </w:pPr>
+                          </w:p>
+                          <w:p>
+                            <w:pPr>
+                              <w:pStyle w:val="FrameContents"/>
+                              <w:spacing w:after="0" w:line="240" w:lineRule="auto"/>
+                              <w:rPr>
+                                <w:color w:val="404040" w:themeColor="text1" w:themeTint="BF"/>
+                                <w:sz w:val="26"/>
+                                <w:szCs w:val="26"/>
+                              </w:rPr>
+                            </w:pPr>
+                            <w:r>
+                              <w:rPr>
+                                <w:b/>
+                                <w:color w:val="404040" w:themeColor="text1" w:themeTint="BF"/>
+                                <w:sz w:val="26"/>
+                                <w:szCs w:val="26"/>
+                              </w:rPr>
+                              <w:t>Frameworks</w:t>
+                            </w:r>
+                            <w:r>
+                              <w:rPr>
+                                <w:b/>
+                                <w:color w:val="404040" w:themeColor="text1" w:themeTint="BF"/>
+                                <w:sz w:val="26"/>
+                                <w:szCs w:val="26"/>
+                              </w:rPr>
+                              <w:t xml:space="preserve"> &amp; Library</w:t>
+                            </w:r>
+                            <w:r>
+                              <w:rPr>
+                                <w:color w:val="404040" w:themeColor="text1" w:themeTint="BF"/>
+                                <w:sz w:val="26"/>
+                                <w:szCs w:val="26"/>
+                              </w:rPr>
+                              <w:t>:</w:t>
+                            </w:r>
+                          </w:p>
+                          <w:p>
+                            <w:pPr>
+                              <w:pStyle w:val="FrameContents"/>
+                              <w:numPr>
+                                <w:ilvl w:val="0"/>
+                                <w:numId w:val="4"/>
+                              </w:numPr>
+                              <w:spacing w:after="0" w:line="240" w:lineRule="auto"/>
+                              <w:rPr>
+                                <w:color w:val="404040" w:themeColor="text1" w:themeTint="BF"/>
+                                <w:sz w:val="24"/>
+                                <w:szCs w:val="24"/>
+                              </w:rPr>
+                            </w:pPr>
+                            <w:r>
+                              <w:rPr>
+                                <w:color w:val="404040" w:themeColor="text1" w:themeTint="BF"/>
+                                <w:sz w:val="24"/>
+                                <w:szCs w:val="24"/>
+                              </w:rPr>
+                              <w:t xml:space="preserve">Tailwind CSS </w:t>
+                            </w:r>
+                          </w:p>
+                          <w:p>
+                            <w:pPr>
+                              <w:pStyle w:val="FrameContents"/>
+                              <w:numPr>
+                                <w:ilvl w:val="0"/>
+                                <w:numId w:val="4"/>
+                              </w:numPr>
+                              <w:spacing w:after="0" w:line="240" w:lineRule="auto"/>
+                              <w:rPr>
+                                <w:color w:val="404040" w:themeColor="text1" w:themeTint="BF"/>
+                                <w:sz w:val="24"/>
+                                <w:szCs w:val="24"/>
+                              </w:rPr>
+                            </w:pPr>
+                            <w:r>
+                              <w:rPr>
+                                <w:color w:val="404040" w:themeColor="text1" w:themeTint="BF"/>
+                                <w:sz w:val="24"/>
+                                <w:szCs w:val="24"/>
+                              </w:rPr>
+                              <w:t>React JS</w:t>
+                            </w:r>
+                          </w:p>
+                          <w:p>
+                            <w:pPr>
+                              <w:pStyle w:val="FrameContents"/>
+                              <w:numPr>
+                                <w:ilvl w:val="0"/>
+                                <w:numId w:val="4"/>
+                              </w:numPr>
+                              <w:spacing w:after="0" w:line="240" w:lineRule="auto"/>
+                              <w:rPr>
+                                <w:color w:val="404040" w:themeColor="text1" w:themeTint="BF"/>
+                                <w:sz w:val="24"/>
+                                <w:szCs w:val="24"/>
+                              </w:rPr>
+                            </w:pPr>
+                            <w:r>
+                              <w:rPr>
+                                <w:color w:val="404040" w:themeColor="text1" w:themeTint="BF"/>
+                                <w:sz w:val="24"/>
+                                <w:szCs w:val="24"/>
+                              </w:rPr>
+                              <w:t>Spring Boot</w:t>
+                            </w:r>
+                          </w:p>
+                          <w:p>
+                            <w:pPr>
+                              <w:pStyle w:val="FrameContents"/>
+                              <w:spacing w:after="0" w:line="120" w:lineRule="auto"/>
+                              <w:rPr>
+                                <w:color w:val="404040" w:themeColor="text1" w:themeTint="BF"/>
+                                <w:sz w:val="24"/>
+                                <w:szCs w:val="24"/>
+                              </w:rPr>
+                            </w:pPr>
+                          </w:p>
+                          <w:p>
+                            <w:pPr>
+                              <w:pStyle w:val="FrameContents"/>
+                              <w:spacing w:after="0" w:line="240" w:lineRule="auto"/>
+                              <w:rPr>
+                                <w:color w:val="404040" w:themeColor="text1" w:themeTint="BF"/>
+                                <w:sz w:val="26"/>
+                                <w:szCs w:val="26"/>
+                              </w:rPr>
+                            </w:pPr>
+                            <w:r>
+                              <w:rPr>
+                                <w:b/>
+                                <w:color w:val="404040" w:themeColor="text1" w:themeTint="BF"/>
+                                <w:sz w:val="26"/>
+                                <w:szCs w:val="26"/>
+                              </w:rPr>
+                              <w:t>Technologies</w:t>
+                            </w:r>
+                            <w:r>
+                              <w:rPr>
+                                <w:color w:val="404040" w:themeColor="text1" w:themeTint="BF"/>
+                                <w:sz w:val="26"/>
+                                <w:szCs w:val="26"/>
+                              </w:rPr>
+                              <w:t>:</w:t>
+                            </w:r>
+                            <w:r>
+                              <w:rPr>
+                                <w:color w:val="404040" w:themeColor="text1" w:themeTint="BF"/>
+                                <w:sz w:val="26"/>
+                                <w:szCs w:val="26"/>
+                              </w:rPr>
+                              <w:tab/>
+                            </w:r>
+                          </w:p>
+                          <w:p>
+                            <w:pPr>
+                              <w:pStyle w:val="FrameContents"/>
+                              <w:numPr>
+                                <w:ilvl w:val="0"/>
+                                <w:numId w:val="4"/>
+                              </w:numPr>
+                              <w:spacing w:after="0" w:line="240" w:lineRule="auto"/>
+                              <w:rPr>
+                                <w:color w:val="404040" w:themeColor="text1" w:themeTint="BF"/>
+                                <w:sz w:val="24"/>
+                                <w:szCs w:val="26"/>
+                              </w:rPr>
+                            </w:pPr>
+                            <w:r>
+                              <w:rPr>
+                                <w:color w:val="404040" w:themeColor="text1" w:themeTint="BF"/>
+                                <w:sz w:val="24"/>
+                                <w:szCs w:val="26"/>
+                              </w:rPr>
+                              <w:t>HTML, CSS</w:t>
+                            </w:r>
+                          </w:p>
+                          <w:p>
+                            <w:pPr>
+                              <w:pStyle w:val="FrameContents"/>
+                              <w:spacing w:after="0" w:line="240" w:lineRule="auto"/>
                               <w:rPr>
                                 <w:color w:val="404040" w:themeColor="text1" w:themeTint="BF"/>
                                 <w:sz w:val="24"/>
@@ -749,6 +1119,84 @@
                                 <w:sz w:val="32"/>
                                 <w:szCs w:val="32"/>
                               </w:rPr>
+                              <w:t>ABOUT ME</w:t>
+                            </w:r>
+                          </w:p>
+                          <w:p>
+                            <w:pPr>
+                              <w:pStyle w:val="FrameContents"/>
+                              <w:spacing w:after="0" w:line="240" w:lineRule="auto"/>
+                              <w:jc w:val="both"/>
+                              <w:rPr>
+                                <w:color w:val="404040" w:themeColor="text1" w:themeTint="BF"/>
+                                <w:sz w:val="24"/>
+                                <w:szCs w:val="24"/>
+                              </w:rPr>
+                            </w:pPr>
+                            <w:r>
+                              <w:rPr>
+                                <w:color w:val="404040" w:themeColor="text1" w:themeTint="BF"/>
+                                <w:sz w:val="24"/>
+                                <w:szCs w:val="24"/>
+                              </w:rPr>
+                              <w:t>Recent BCA graduate and an aspiring candidate who tried various domains, learned basic skills. Having realized that, “</w:t>
+                            </w:r>
+                            <w:r>
+                              <w:rPr>
+                                <w:i/>
+                                <w:color w:val="404040" w:themeColor="text1" w:themeTint="BF"/>
+                                <w:sz w:val="24"/>
+                                <w:szCs w:val="24"/>
+                                <w14:shadow w14:blurRad="114300" w14:dist="0" w14:dir="0" w14:sx="0" w14:sy="0" w14:kx="0" w14:ky="0" w14:algn="none">
+                                  <w14:srgbClr w14:val="000000"/>
+                                </w14:shadow>
+                              </w:rPr>
+                              <w:t>domain interest varies with time but zeal to learn and grow remains constant</w:t>
+                            </w:r>
+                            <w:r>
+                              <w:rPr>
+                                <w:color w:val="404040" w:themeColor="text1" w:themeTint="BF"/>
+                                <w:sz w:val="24"/>
+                                <w:szCs w:val="24"/>
+                              </w:rPr>
+                              <w:t>”, now trying to conquer Web development alongside seeking an entry level programmer or developer role to harness my technical skills, up skill knowledge plus hoping to be a tech genius in the industry one day.</w:t>
+                            </w:r>
+                          </w:p>
+                          <w:p>
+                            <w:pPr>
+                              <w:pStyle w:val="FrameContents"/>
+                              <w:spacing w:after="0" w:line="240" w:lineRule="auto"/>
+                              <w:jc w:val="both"/>
+                              <w:rPr>
+                                <w:color w:val="404040" w:themeColor="text1" w:themeTint="BF"/>
+                                <w:sz w:val="24"/>
+                                <w:szCs w:val="24"/>
+                              </w:rPr>
+                            </w:pPr>
+                          </w:p>
+                          <w:p>
+                            <w:pPr>
+                              <w:pStyle w:val="FrameContents"/>
+                              <w:pBdr>
+                                <w:bottom w:val="single" w:sz="4" w:space="1" w:color="000000"/>
+                              </w:pBdr>
+                              <w:spacing w:line="240" w:lineRule="auto"/>
+                              <w:rPr>
+                                <w:b/>
+                                <w:bCs/>
+                                <w:color w:val="404040" w:themeColor="text1" w:themeTint="BF"/>
+                                <w:sz w:val="32"/>
+                                <w:szCs w:val="32"/>
+                              </w:rPr>
+                            </w:pPr>
+                            <w:r>
+                              <w:rPr>
+                                <w:b/>
+                                <w:bCs/>
+                                <w:color w:val="404040" w:themeColor="text1" w:themeTint="BF"/>
+                                <w:sz w:val="32"/>
+                                <w:szCs w:val="32"/>
+                              </w:rPr>
                               <w:t>SOCIAL LINKS:</w:t>
                             </w:r>
                           </w:p>
@@ -788,20 +1236,37 @@
                                 <w:szCs w:val="24"/>
                               </w:rPr>
                             </w:pPr>
-                            <w:hyperlink r:id="rId12" w:history="1">
-                              <w:r>
-                                <w:rPr>
-                                  <w:rStyle w:val="Hyperlink"/>
-                                  <w:sz w:val="24"/>
-                                  <w:szCs w:val="24"/>
-                                </w:rPr>
-                                <w:t>https://www.linkedin.com/in/karthik-s-158620276</w:t>
-                              </w:r>
-                            </w:hyperlink>
-                          </w:p>
-                          <w:p>
-                            <w:pPr>
-                              <w:spacing w:after="0" w:line="240" w:lineRule="auto"/>
+                            <w:r>
+                              <w:fldChar w:fldCharType="begin"/>
+                            </w:r>
+                            <w:r>
+                              <w:instrText>HYPERLINK "http://www.linkedin.com/in/karthiksgujjar"</w:instrText>
+                            </w:r>
+                            <w:r>
+                              <w:fldChar w:fldCharType="separate"/>
+                            </w:r>
+                            <w:r>
+                              <w:rPr>
+                                <w:rStyle w:val="Hyperlink"/>
+                                <w:sz w:val="24"/>
+                                <w:szCs w:val="24"/>
+                              </w:rPr>
+                              <w:t>www.linkedin.com/in/karthiksgujjar</w:t>
+                            </w:r>
+                            <w:r>
+                              <w:rPr>
+                                <w:rStyle w:val="Hyperlink"/>
+                                <w:sz w:val="24"/>
+                                <w:szCs w:val="24"/>
+                              </w:rPr>
+                              <w:fldChar w:fldCharType="end"/>
+                            </w:r>
+                            <w:bookmarkStart w:id="0" w:name="_GoBack"/>
+                            <w:bookmarkEnd w:id="0"/>
+                          </w:p>
+                          <w:p>
+                            <w:pPr>
+                              <w:spacing w:after="0" w:line="120" w:lineRule="auto"/>
                               <w:rPr>
                                 <w:color w:val="404040" w:themeColor="text1" w:themeTint="BF"/>
                                 <w:sz w:val="24"/>
@@ -855,200 +1320,6 @@
                                 <w:t>https://github.com/karthiksgujjar/</w:t>
                               </w:r>
                             </w:hyperlink>
-                          </w:p>
-                          <w:p>
-                            <w:pPr>
-                              <w:spacing w:after="0" w:line="240" w:lineRule="auto"/>
-                              <w:rPr>
-                                <w:color w:val="404040" w:themeColor="text1" w:themeTint="BF"/>
-                                <w:sz w:val="24"/>
-                                <w:szCs w:val="24"/>
-                              </w:rPr>
-                            </w:pPr>
-                          </w:p>
-                          <w:p>
-                            <w:pPr>
-                              <w:pStyle w:val="FrameContents"/>
-                              <w:spacing w:after="0" w:line="240" w:lineRule="auto"/>
-                              <w:rPr>
-                                <w:color w:val="404040" w:themeColor="text1" w:themeTint="BF"/>
-                                <w:sz w:val="24"/>
-                                <w:szCs w:val="24"/>
-                              </w:rPr>
-                            </w:pPr>
-                          </w:p>
-                          <w:p>
-                            <w:pPr>
-                              <w:pStyle w:val="FrameContents"/>
-                              <w:pBdr>
-                                <w:bottom w:val="single" w:sz="4" w:space="1" w:color="000000"/>
-                              </w:pBdr>
-                              <w:spacing w:line="240" w:lineRule="auto"/>
-                              <w:rPr>
-                                <w:b/>
-                                <w:bCs/>
-                                <w:color w:val="404040" w:themeColor="text1" w:themeTint="BF"/>
-                                <w:sz w:val="32"/>
-                                <w:szCs w:val="32"/>
-                              </w:rPr>
-                            </w:pPr>
-                            <w:r>
-                              <w:rPr>
-                                <w:b/>
-                                <w:bCs/>
-                                <w:color w:val="404040" w:themeColor="text1" w:themeTint="BF"/>
-                                <w:sz w:val="32"/>
-                                <w:szCs w:val="32"/>
-                              </w:rPr>
-                              <w:t>LANGUAGES</w:t>
-                            </w:r>
-                          </w:p>
-                          <w:p>
-                            <w:pPr>
-                              <w:pStyle w:val="FrameContents"/>
-                              <w:spacing w:after="0" w:line="360" w:lineRule="auto"/>
-                              <w:rPr>
-                                <w:color w:val="404040" w:themeColor="text1" w:themeTint="BF"/>
-                                <w:sz w:val="24"/>
-                                <w:szCs w:val="24"/>
-                              </w:rPr>
-                            </w:pPr>
-                            <w:r>
-                              <w:rPr>
-                                <w:color w:val="404040" w:themeColor="text1" w:themeTint="BF"/>
-                                <w:sz w:val="24"/>
-                                <w:szCs w:val="24"/>
-                              </w:rPr>
-                              <w:t>Kannada, English, Marathi Telugu,</w:t>
-                            </w:r>
-                            <w:r>
-                              <w:rPr>
-                                <w:color w:val="404040" w:themeColor="text1" w:themeTint="BF"/>
-                                <w:sz w:val="24"/>
-                                <w:szCs w:val="24"/>
-                              </w:rPr>
-                              <w:tab/>
-                              <w:t xml:space="preserve"> </w:t>
-                            </w:r>
-                            <w:r>
-                              <w:rPr>
-                                <w:color w:val="404040" w:themeColor="text1" w:themeTint="BF"/>
-                                <w:sz w:val="24"/>
-                                <w:szCs w:val="24"/>
-                                <w:lang w:val="en-IN" w:eastAsia="en-IN"/>
-                              </w:rPr>
-                              <w:t>Hindi</w:t>
-                            </w:r>
-                            <w:r>
-                              <w:rPr>
-                                <w:color w:val="404040" w:themeColor="text1" w:themeTint="BF"/>
-                                <w:sz w:val="24"/>
-                                <w:szCs w:val="24"/>
-                                <w:lang w:val="en-IN" w:eastAsia="en-IN"/>
-                              </w:rPr>
-                              <w:tab/>
-                              <w:t xml:space="preserve">      </w:t>
-                            </w:r>
-                            <w:r>
-                              <w:rPr>
-                                <w:color w:val="404040" w:themeColor="text1" w:themeTint="BF"/>
-                                <w:sz w:val="24"/>
-                                <w:szCs w:val="24"/>
-                              </w:rPr>
-                              <w:t xml:space="preserve"> </w:t>
-                            </w:r>
-                          </w:p>
-                          <w:p>
-                            <w:pPr>
-                              <w:pStyle w:val="FrameContents"/>
-                              <w:spacing w:after="0" w:line="360" w:lineRule="auto"/>
-                              <w:rPr>
-                                <w:color w:val="404040" w:themeColor="text1" w:themeTint="BF"/>
-                                <w:sz w:val="24"/>
-                                <w:szCs w:val="24"/>
-                              </w:rPr>
-                            </w:pPr>
-                          </w:p>
-                          <w:p>
-                            <w:pPr>
-                              <w:pStyle w:val="FrameContents"/>
-                              <w:pBdr>
-                                <w:bottom w:val="single" w:sz="4" w:space="1" w:color="000000"/>
-                              </w:pBdr>
-                              <w:spacing w:line="240" w:lineRule="auto"/>
-                              <w:rPr>
-                                <w:b/>
-                                <w:bCs/>
-                                <w:color w:val="404040" w:themeColor="text1" w:themeTint="BF"/>
-                                <w:sz w:val="32"/>
-                                <w:szCs w:val="32"/>
-                              </w:rPr>
-                            </w:pPr>
-                            <w:r>
-                              <w:rPr>
-                                <w:b/>
-                                <w:bCs/>
-                                <w:color w:val="404040" w:themeColor="text1" w:themeTint="BF"/>
-                                <w:sz w:val="32"/>
-                                <w:szCs w:val="32"/>
-                              </w:rPr>
-                              <w:t>CERTIFICATIONS AND AWARDS</w:t>
-                            </w:r>
-                          </w:p>
-                          <w:p>
-                            <w:pPr>
-                              <w:pStyle w:val="FrameContents"/>
-                              <w:spacing w:after="0" w:line="240" w:lineRule="auto"/>
-                              <w:rPr>
-                                <w:color w:val="404040" w:themeColor="text1" w:themeTint="BF"/>
-                                <w:sz w:val="24"/>
-                                <w:szCs w:val="24"/>
-                              </w:rPr>
-                            </w:pPr>
-                            <w:r>
-                              <w:rPr>
-                                <w:color w:val="404040" w:themeColor="text1" w:themeTint="BF"/>
-                                <w:sz w:val="24"/>
-                                <w:szCs w:val="24"/>
-                              </w:rPr>
-                              <w:t xml:space="preserve">Won first prize in </w:t>
-                            </w:r>
-                            <w:r>
-                              <w:rPr>
-                                <w:b/>
-                                <w:color w:val="404040" w:themeColor="text1" w:themeTint="BF"/>
-                                <w:sz w:val="24"/>
-                                <w:szCs w:val="24"/>
-                              </w:rPr>
-                              <w:t>Code War</w:t>
-                            </w:r>
-                            <w:r>
-                              <w:rPr>
-                                <w:color w:val="404040" w:themeColor="text1" w:themeTint="BF"/>
-                                <w:sz w:val="24"/>
-                                <w:szCs w:val="24"/>
-                              </w:rPr>
-                              <w:t xml:space="preserve">  (V-TECHNOVATION </w:t>
-                            </w:r>
-                            <w:r>
-                              <w:rPr>
-                                <w:color w:val="404040" w:themeColor="text1" w:themeTint="BF"/>
-                                <w:sz w:val="24"/>
-                                <w:szCs w:val="24"/>
-                              </w:rPr>
-                              <w:t>2023) conducted by VVFGC, Tumkur.</w:t>
-                            </w:r>
-                          </w:p>
-                          <w:p>
-                            <w:pPr>
-                              <w:pStyle w:val="FrameContents"/>
-                              <w:spacing w:after="0" w:line="240" w:lineRule="auto"/>
-                              <w:rPr>
-                                <w:color w:val="404040" w:themeColor="text1" w:themeTint="BF"/>
-                                <w:sz w:val="24"/>
-                                <w:szCs w:val="24"/>
-                              </w:rPr>
-                            </w:pPr>
                           </w:p>
                           <w:p>
                             <w:pPr>
@@ -1072,12 +1343,15 @@
                     </wps:wsp>
                   </a:graphicData>
                 </a:graphic>
+                <wp14:sizeRelV relativeFrom="margin">
+                  <wp14:pctHeight>0</wp14:pctHeight>
+                </wp14:sizeRelV>
               </wp:anchor>
             </w:drawing>
           </mc:Choice>
           <mc:Fallback>
             <w:pict>
-              <v:rect w14:anchorId="41934A70" id="Text Box 5" o:spid="_x0000_s1027" style="position:absolute;margin-left:-6.7pt;margin-top:5.15pt;width:168.5pt;height:640.3pt;z-index:251661312;visibility:visible;mso-wrap-style:square;mso-wrap-distance-left:0;mso-wrap-distance-top:0;mso-wrap-distance-right:0;mso-wrap-distance-bottom:.25pt;mso-position-horizontal:absolute;mso-position-horizontal-relative:text;mso-position-vertical:absolute;mso-position-vertical-relative:text;v-text-anchor:top" o:gfxdata="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" fillcolor="white [3201]" stroked="f" strokeweight=".5pt">
+              <v:rect w14:anchorId="41934A70" id="Text Box 5" o:spid="_x0000_s1027" style="position:absolute;margin-left:-5.7pt;margin-top:4.65pt;width:168.5pt;height:708pt;z-index:251661312;visibility:visible;mso-wrap-style:square;mso-height-percent:0;mso-wrap-distance-left:0;mso-wrap-distance-top:0;mso-wrap-distance-right:0;mso-wrap-distance-bottom:.25pt;mso-position-horizontal:absolute;mso-position-horizontal-relative:text;mso-position-vertical:absolute;mso-position-vertical-relative:text;mso-height-percent:0;mso-height-relative:margin;v-text-anchor:top" o:gfxdata="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" fillcolor="white [3201]" stroked="f" strokeweight=".5pt">
                 <v:textbox>
                   <w:txbxContent>
                     <w:p>
@@ -1103,54 +1377,465 @@
                           <w:sz w:val="32"/>
                           <w:szCs w:val="32"/>
                         </w:rPr>
-                        <w:t>ABOUT ME</w:t>
-                      </w:r>
+                        <w:t>SKILLS</w:t>
+                      </w:r>
+                    </w:p>
+                    <w:p>
+                      <w:pPr>
+                        <w:pStyle w:val="FrameContents"/>
+                        <w:spacing w:after="0" w:line="14" w:lineRule="auto"/>
+                        <w:rPr>
+                          <w:b/>
+                          <w:color w:val="404040" w:themeColor="text1" w:themeTint="BF"/>
+                          <w:sz w:val="30"/>
+                          <w:szCs w:val="30"/>
+                        </w:rPr>
+                      </w:pPr>
                     </w:p>
                     <w:p>
                       <w:pPr>
                         <w:pStyle w:val="FrameContents"/>
                         <w:spacing w:after="0" w:line="240" w:lineRule="auto"/>
-                        <w:jc w:val="both"/>
-                        <w:rPr>
-                          <w:color w:val="404040" w:themeColor="text1" w:themeTint="BF"/>
-                          <w:sz w:val="24"/>
-                          <w:szCs w:val="24"/>
-                        </w:rPr>
-                      </w:pPr>
-                      <w:r>
-                        <w:rPr>
-                          <w:color w:val="404040" w:themeColor="text1" w:themeTint="BF"/>
-                          <w:sz w:val="24"/>
-                          <w:szCs w:val="24"/>
-                        </w:rPr>
-                        <w:t>Recent BCA graduate and an aspiring candidate who tried various domains, learned basic skills. Having realized that, “</w:t>
-                      </w:r>
-                      <w:r>
-                        <w:rPr>
-                          <w:i/>
-                          <w:color w:val="404040" w:themeColor="text1" w:themeTint="BF"/>
-                          <w:sz w:val="24"/>
-                          <w:szCs w:val="24"/>
-                          <w14:shadow w14:blurRad="114300" w14:dist="0" w14:dir="0" w14:sx="0" w14:sy="0" w14:kx="0" w14:ky="0" w14:algn="none">
-                            <w14:srgbClr w14:val="000000"/>
-                          </w14:shadow>
-                        </w:rPr>
-                        <w:t>domain interest varies with time but zeal to learn and grow remains constant</w:t>
-                      </w:r>
-                      <w:r>
-                        <w:rPr>
-                          <w:color w:val="404040" w:themeColor="text1" w:themeTint="BF"/>
-                          <w:sz w:val="24"/>
-                          <w:szCs w:val="24"/>
-                        </w:rPr>
-                        <w:t>”, now trying to conquer Web development alongside seeking an entry level programmer or developer role to harness my technical skills, up skill knowledge plus hoping to be a tech genius in the industry one day.</w:t>
-                      </w:r>
+                        <w:rPr>
+                          <w:b/>
+                          <w:color w:val="404040" w:themeColor="text1" w:themeTint="BF"/>
+                          <w:sz w:val="28"/>
+                          <w:szCs w:val="30"/>
+                        </w:rPr>
+                      </w:pPr>
+                      <w:r>
+                        <w:rPr>
+                          <w:b/>
+                          <w:color w:val="404040" w:themeColor="text1" w:themeTint="BF"/>
+                          <w:sz w:val="26"/>
+                          <w:szCs w:val="26"/>
+                        </w:rPr>
+                        <w:t>Programming</w:t>
+                      </w:r>
+                      <w:r>
+                        <w:rPr>
+                          <w:b/>
+                          <w:color w:val="404040" w:themeColor="text1" w:themeTint="BF"/>
+                          <w:sz w:val="28"/>
+                          <w:szCs w:val="30"/>
+                        </w:rPr>
+                        <w:t xml:space="preserve"> </w:t>
+                      </w:r>
+                      <w:r>
+                        <w:rPr>
+                          <w:b/>
+                          <w:color w:val="404040" w:themeColor="text1" w:themeTint="BF"/>
+                          <w:sz w:val="26"/>
+                          <w:szCs w:val="26"/>
+                        </w:rPr>
+                        <w:t>Languages:</w:t>
+                      </w:r>
+                    </w:p>
+                    <w:p>
+                      <w:pPr>
+                        <w:pStyle w:val="FrameContents"/>
+                        <w:numPr>
+                          <w:ilvl w:val="0"/>
+                          <w:numId w:val="1"/>
+                        </w:numPr>
+                        <w:spacing w:after="0" w:line="240" w:lineRule="auto"/>
+                        <w:rPr>
+                          <w:color w:val="404040" w:themeColor="text1" w:themeTint="BF"/>
+                          <w:sz w:val="28"/>
+                          <w:szCs w:val="24"/>
+                        </w:rPr>
+                      </w:pPr>
+                      <w:r>
+                        <w:rPr>
+                          <w:color w:val="000000" w:themeColor="text1"/>
+                          <w:sz w:val="24"/>
+                          <w:szCs w:val="26"/>
+                        </w:rPr>
+                        <w:t>Advance</w:t>
+                      </w:r>
+                      <w:r>
+                        <w:rPr>
+                          <w:color w:val="404040" w:themeColor="text1" w:themeTint="BF"/>
+                          <w:sz w:val="26"/>
+                          <w:szCs w:val="26"/>
+                        </w:rPr>
+                        <w:t>:</w:t>
+                      </w:r>
+                      <w:r>
+                        <w:rPr>
+                          <w:color w:val="404040" w:themeColor="text1" w:themeTint="BF"/>
+                          <w:sz w:val="28"/>
+                          <w:szCs w:val="24"/>
+                        </w:rPr>
+                        <w:t xml:space="preserve"> </w:t>
+                      </w:r>
+                      <w:r>
+                        <w:rPr>
+                          <w:color w:val="404040" w:themeColor="text1" w:themeTint="BF"/>
+                          <w:sz w:val="24"/>
+                          <w:szCs w:val="24"/>
+                        </w:rPr>
+                        <w:t>Java</w:t>
+                      </w:r>
+                    </w:p>
+                    <w:p>
+                      <w:pPr>
+                        <w:pStyle w:val="FrameContents"/>
+                        <w:numPr>
+                          <w:ilvl w:val="0"/>
+                          <w:numId w:val="1"/>
+                        </w:numPr>
+                        <w:spacing w:after="0" w:line="240" w:lineRule="auto"/>
+                        <w:rPr>
+                          <w:color w:val="404040" w:themeColor="text1" w:themeTint="BF"/>
+                          <w:sz w:val="24"/>
+                          <w:szCs w:val="24"/>
+                        </w:rPr>
+                      </w:pPr>
+                      <w:r>
+                        <w:rPr>
+                          <w:color w:val="000000" w:themeColor="text1"/>
+                          <w:sz w:val="24"/>
+                          <w:szCs w:val="26"/>
+                        </w:rPr>
+                        <w:t>Intermediate</w:t>
+                      </w:r>
+                      <w:r>
+                        <w:rPr>
+                          <w:color w:val="404040" w:themeColor="text1" w:themeTint="BF"/>
+                          <w:sz w:val="26"/>
+                          <w:szCs w:val="26"/>
+                        </w:rPr>
+                        <w:t>:</w:t>
+                      </w:r>
+                      <w:r>
+                        <w:rPr>
+                          <w:color w:val="404040" w:themeColor="text1" w:themeTint="BF"/>
+                          <w:sz w:val="24"/>
+                          <w:szCs w:val="24"/>
+                        </w:rPr>
+                        <w:t xml:space="preserve"> SQL, JavaScript,</w:t>
+                      </w:r>
+                    </w:p>
+                    <w:p>
+                      <w:pPr>
+                        <w:pStyle w:val="FrameContents"/>
+                        <w:numPr>
+                          <w:ilvl w:val="0"/>
+                          <w:numId w:val="1"/>
+                        </w:numPr>
+                        <w:spacing w:after="0" w:line="240" w:lineRule="auto"/>
+                        <w:rPr>
+                          <w:color w:val="404040" w:themeColor="text1" w:themeTint="BF"/>
+                          <w:sz w:val="24"/>
+                          <w:szCs w:val="24"/>
+                        </w:rPr>
+                      </w:pPr>
+                      <w:r>
+                        <w:rPr>
+                          <w:color w:val="000000" w:themeColor="text1"/>
+                          <w:sz w:val="24"/>
+                          <w:szCs w:val="26"/>
+                        </w:rPr>
+                        <w:t>Novice</w:t>
+                      </w:r>
+                      <w:r>
+                        <w:rPr>
+                          <w:color w:val="404040" w:themeColor="text1" w:themeTint="BF"/>
+                          <w:sz w:val="26"/>
+                          <w:szCs w:val="26"/>
+                        </w:rPr>
+                        <w:t>:</w:t>
+                      </w:r>
+                      <w:r>
+                        <w:rPr>
+                          <w:color w:val="404040" w:themeColor="text1" w:themeTint="BF"/>
+                          <w:sz w:val="24"/>
+                          <w:szCs w:val="24"/>
+                        </w:rPr>
+                        <w:t xml:space="preserve"> C, C++</w:t>
+                      </w:r>
+                    </w:p>
+                    <w:p>
+                      <w:pPr>
+                        <w:pStyle w:val="FrameContents"/>
+                        <w:spacing w:after="0" w:line="120" w:lineRule="auto"/>
+                        <w:rPr>
+                          <w:color w:val="404040" w:themeColor="text1" w:themeTint="BF"/>
+                          <w:sz w:val="24"/>
+                          <w:szCs w:val="24"/>
+                        </w:rPr>
+                      </w:pPr>
+                    </w:p>
+                    <w:p>
+                      <w:pPr>
+                        <w:pStyle w:val="FrameContents"/>
+                        <w:spacing w:after="0" w:line="14" w:lineRule="auto"/>
+                        <w:rPr>
+                          <w:color w:val="404040" w:themeColor="text1" w:themeTint="BF"/>
+                          <w:sz w:val="24"/>
+                          <w:szCs w:val="24"/>
+                        </w:rPr>
+                      </w:pPr>
                     </w:p>
                     <w:p>
                       <w:pPr>
                         <w:pStyle w:val="FrameContents"/>
                         <w:spacing w:after="0" w:line="240" w:lineRule="auto"/>
-                        <w:jc w:val="both"/>
+                        <w:rPr>
+                          <w:b/>
+                          <w:color w:val="404040" w:themeColor="text1" w:themeTint="BF"/>
+                          <w:sz w:val="26"/>
+                          <w:szCs w:val="26"/>
+                        </w:rPr>
+                      </w:pPr>
+                      <w:r>
+                        <w:rPr>
+                          <w:b/>
+                          <w:color w:val="404040" w:themeColor="text1" w:themeTint="BF"/>
+                          <w:sz w:val="26"/>
+                          <w:szCs w:val="26"/>
+                        </w:rPr>
+                        <w:t>Tools:</w:t>
+                      </w:r>
+                    </w:p>
+                    <w:p>
+                      <w:pPr>
+                        <w:pStyle w:val="FrameContents"/>
+                        <w:numPr>
+                          <w:ilvl w:val="0"/>
+                          <w:numId w:val="3"/>
+                        </w:numPr>
+                        <w:spacing w:after="0" w:line="240" w:lineRule="auto"/>
+                        <w:rPr>
+                          <w:color w:val="404040" w:themeColor="text1" w:themeTint="BF"/>
+                          <w:sz w:val="24"/>
+                          <w:szCs w:val="24"/>
+                        </w:rPr>
+                      </w:pPr>
+                      <w:r>
+                        <w:rPr>
+                          <w:color w:val="404040" w:themeColor="text1" w:themeTint="BF"/>
+                          <w:sz w:val="24"/>
+                          <w:szCs w:val="24"/>
+                        </w:rPr>
+                        <w:t xml:space="preserve">Git and GitHub </w:t>
+                      </w:r>
+                    </w:p>
+                    <w:p>
+                      <w:pPr>
+                        <w:pStyle w:val="FrameContents"/>
+                        <w:numPr>
+                          <w:ilvl w:val="0"/>
+                          <w:numId w:val="3"/>
+                        </w:numPr>
+                        <w:spacing w:after="0" w:line="240" w:lineRule="auto"/>
+                        <w:rPr>
+                          <w:color w:val="404040" w:themeColor="text1" w:themeTint="BF"/>
+                          <w:sz w:val="24"/>
+                          <w:szCs w:val="24"/>
+                        </w:rPr>
+                      </w:pPr>
+                      <w:r>
+                        <w:rPr>
+                          <w:color w:val="404040" w:themeColor="text1" w:themeTint="BF"/>
+                          <w:sz w:val="24"/>
+                          <w:szCs w:val="24"/>
+                        </w:rPr>
+                        <w:t>Spring Tool Suite</w:t>
+                      </w:r>
+                    </w:p>
+                    <w:p>
+                      <w:pPr>
+                        <w:pStyle w:val="FrameContents"/>
+                        <w:spacing w:after="0" w:line="120" w:lineRule="auto"/>
+                        <w:rPr>
+                          <w:color w:val="404040" w:themeColor="text1" w:themeTint="BF"/>
+                          <w:sz w:val="24"/>
+                          <w:szCs w:val="24"/>
+                        </w:rPr>
+                      </w:pPr>
+                    </w:p>
+                    <w:p>
+                      <w:pPr>
+                        <w:pStyle w:val="FrameContents"/>
+                        <w:spacing w:after="0" w:line="240" w:lineRule="auto"/>
+                        <w:rPr>
+                          <w:color w:val="404040" w:themeColor="text1" w:themeTint="BF"/>
+                          <w:sz w:val="26"/>
+                          <w:szCs w:val="26"/>
+                        </w:rPr>
+                      </w:pPr>
+                      <w:r>
+                        <w:rPr>
+                          <w:b/>
+                          <w:color w:val="404040" w:themeColor="text1" w:themeTint="BF"/>
+                          <w:sz w:val="26"/>
+                          <w:szCs w:val="26"/>
+                        </w:rPr>
+                        <w:t>Frameworks</w:t>
+                      </w:r>
+                      <w:r>
+                        <w:rPr>
+                          <w:b/>
+                          <w:color w:val="404040" w:themeColor="text1" w:themeTint="BF"/>
+                          <w:sz w:val="26"/>
+                          <w:szCs w:val="26"/>
+                        </w:rPr>
+                        <w:t xml:space="preserve"> &amp; Library</w:t>
+                      </w:r>
+                      <w:r>
+                        <w:rPr>
+                          <w:color w:val="404040" w:themeColor="text1" w:themeTint="BF"/>
+                          <w:sz w:val="26"/>
+                          <w:szCs w:val="26"/>
+                        </w:rPr>
+                        <w:t>:</w:t>
+                      </w:r>
+                    </w:p>
+                    <w:p>
+                      <w:pPr>
+                        <w:pStyle w:val="FrameContents"/>
+                        <w:numPr>
+                          <w:ilvl w:val="0"/>
+                          <w:numId w:val="4"/>
+                        </w:numPr>
+                        <w:spacing w:after="0" w:line="240" w:lineRule="auto"/>
+                        <w:rPr>
+                          <w:color w:val="404040" w:themeColor="text1" w:themeTint="BF"/>
+                          <w:sz w:val="24"/>
+                          <w:szCs w:val="24"/>
+                        </w:rPr>
+                      </w:pPr>
+                      <w:r>
+                        <w:rPr>
+                          <w:color w:val="404040" w:themeColor="text1" w:themeTint="BF"/>
+                          <w:sz w:val="24"/>
+                          <w:szCs w:val="24"/>
+                        </w:rPr>
+                        <w:t xml:space="preserve">Tailwind CSS </w:t>
+                      </w:r>
+                    </w:p>
+                    <w:p>
+                      <w:pPr>
+                        <w:pStyle w:val="FrameContents"/>
+                        <w:numPr>
+                          <w:ilvl w:val="0"/>
+                          <w:numId w:val="4"/>
+                        </w:numPr>
+                        <w:spacing w:after="0" w:line="240" w:lineRule="auto"/>
+                        <w:rPr>
+                          <w:color w:val="404040" w:themeColor="text1" w:themeTint="BF"/>
+                          <w:sz w:val="24"/>
+                          <w:szCs w:val="24"/>
+                        </w:rPr>
+                      </w:pPr>
+                      <w:r>
+                        <w:rPr>
+                          <w:color w:val="404040" w:themeColor="text1" w:themeTint="BF"/>
+                          <w:sz w:val="24"/>
+                          <w:szCs w:val="24"/>
+                        </w:rPr>
+                        <w:t>React JS</w:t>
+                      </w:r>
+                    </w:p>
+                    <w:p>
+                      <w:pPr>
+                        <w:pStyle w:val="FrameContents"/>
+                        <w:numPr>
+                          <w:ilvl w:val="0"/>
+                          <w:numId w:val="4"/>
+                        </w:numPr>
+                        <w:spacing w:after="0" w:line="240" w:lineRule="auto"/>
+                        <w:rPr>
+                          <w:color w:val="404040" w:themeColor="text1" w:themeTint="BF"/>
+                          <w:sz w:val="24"/>
+                          <w:szCs w:val="24"/>
+                        </w:rPr>
+                      </w:pPr>
+                      <w:r>
+                        <w:rPr>
+                          <w:color w:val="404040" w:themeColor="text1" w:themeTint="BF"/>
+                          <w:sz w:val="24"/>
+                          <w:szCs w:val="24"/>
+                        </w:rPr>
+                        <w:t>Spring Boot</w:t>
+                      </w:r>
+                    </w:p>
+                    <w:p>
+                      <w:pPr>
+                        <w:pStyle w:val="FrameContents"/>
+                        <w:spacing w:after="0" w:line="120" w:lineRule="auto"/>
+                        <w:rPr>
+                          <w:color w:val="404040" w:themeColor="text1" w:themeTint="BF"/>
+                          <w:sz w:val="24"/>
+                          <w:szCs w:val="24"/>
+                        </w:rPr>
+                      </w:pPr>
+                    </w:p>
+                    <w:p>
+                      <w:pPr>
+                        <w:pStyle w:val="FrameContents"/>
+                        <w:spacing w:after="0" w:line="240" w:lineRule="auto"/>
+                        <w:rPr>
+                          <w:color w:val="404040" w:themeColor="text1" w:themeTint="BF"/>
+                          <w:sz w:val="26"/>
+                          <w:szCs w:val="26"/>
+                        </w:rPr>
+                      </w:pPr>
+                      <w:r>
+                        <w:rPr>
+                          <w:b/>
+                          <w:color w:val="404040" w:themeColor="text1" w:themeTint="BF"/>
+                          <w:sz w:val="26"/>
+                          <w:szCs w:val="26"/>
+                        </w:rPr>
+                        <w:t>Technologies</w:t>
+                      </w:r>
+                      <w:r>
+                        <w:rPr>
+                          <w:color w:val="404040" w:themeColor="text1" w:themeTint="BF"/>
+                          <w:sz w:val="26"/>
+                          <w:szCs w:val="26"/>
+                        </w:rPr>
+                        <w:t>:</w:t>
+                      </w:r>
+                      <w:r>
+                        <w:rPr>
+                          <w:color w:val="404040" w:themeColor="text1" w:themeTint="BF"/>
+                          <w:sz w:val="26"/>
+                          <w:szCs w:val="26"/>
+                        </w:rPr>
+                        <w:tab/>
+                      </w:r>
+                    </w:p>
+                    <w:p>
+                      <w:pPr>
+                        <w:pStyle w:val="FrameContents"/>
+                        <w:numPr>
+                          <w:ilvl w:val="0"/>
+                          <w:numId w:val="4"/>
+                        </w:numPr>
+                        <w:spacing w:after="0" w:line="240" w:lineRule="auto"/>
+                        <w:rPr>
+                          <w:color w:val="404040" w:themeColor="text1" w:themeTint="BF"/>
+                          <w:sz w:val="24"/>
+                          <w:szCs w:val="26"/>
+                        </w:rPr>
+                      </w:pPr>
+                      <w:r>
+                        <w:rPr>
+                          <w:color w:val="404040" w:themeColor="text1" w:themeTint="BF"/>
+                          <w:sz w:val="24"/>
+                          <w:szCs w:val="26"/>
+                        </w:rPr>
+                        <w:t>HTML, CSS</w:t>
+                      </w:r>
+                    </w:p>
+                    <w:p>
+                      <w:pPr>
+                        <w:pStyle w:val="FrameContents"/>
+                        <w:spacing w:after="0" w:line="240" w:lineRule="auto"/>
                         <w:rPr>
                           <w:color w:val="404040" w:themeColor="text1" w:themeTint="BF"/>
                           <w:sz w:val="24"/>
@@ -1181,6 +1866,84 @@
                           <w:sz w:val="32"/>
                           <w:szCs w:val="32"/>
                         </w:rPr>
+                        <w:t>ABOUT ME</w:t>
+                      </w:r>
+                    </w:p>
+                    <w:p>
+                      <w:pPr>
+                        <w:pStyle w:val="FrameContents"/>
+                        <w:spacing w:after="0" w:line="240" w:lineRule="auto"/>
+                        <w:jc w:val="both"/>
+                        <w:rPr>
+                          <w:color w:val="404040" w:themeColor="text1" w:themeTint="BF"/>
+                          <w:sz w:val="24"/>
+                          <w:szCs w:val="24"/>
+                        </w:rPr>
+                      </w:pPr>
+                      <w:r>
+                        <w:rPr>
+                          <w:color w:val="404040" w:themeColor="text1" w:themeTint="BF"/>
+                          <w:sz w:val="24"/>
+                          <w:szCs w:val="24"/>
+                        </w:rPr>
+                        <w:t>Recent BCA graduate and an aspiring candidate who tried various domains, learned basic skills. Having realized that, “</w:t>
+                      </w:r>
+                      <w:r>
+                        <w:rPr>
+                          <w:i/>
+                          <w:color w:val="404040" w:themeColor="text1" w:themeTint="BF"/>
+                          <w:sz w:val="24"/>
+                          <w:szCs w:val="24"/>
+                          <w14:shadow w14:blurRad="114300" w14:dist="0" w14:dir="0" w14:sx="0" w14:sy="0" w14:kx="0" w14:ky="0" w14:algn="none">
+                            <w14:srgbClr w14:val="000000"/>
+                          </w14:shadow>
+                        </w:rPr>
+                        <w:t>domain interest varies with time but zeal to learn and grow remains constant</w:t>
+                      </w:r>
+                      <w:r>
+                        <w:rPr>
+                          <w:color w:val="404040" w:themeColor="text1" w:themeTint="BF"/>
+                          <w:sz w:val="24"/>
+                          <w:szCs w:val="24"/>
+                        </w:rPr>
+                        <w:t>”, now trying to conquer Web development alongside seeking an entry level programmer or developer role to harness my technical skills, up skill knowledge plus hoping to be a tech genius in the industry one day.</w:t>
+                      </w:r>
+                    </w:p>
+                    <w:p>
+                      <w:pPr>
+                        <w:pStyle w:val="FrameContents"/>
+                        <w:spacing w:after="0" w:line="240" w:lineRule="auto"/>
+                        <w:jc w:val="both"/>
+                        <w:rPr>
+                          <w:color w:val="404040" w:themeColor="text1" w:themeTint="BF"/>
+                          <w:sz w:val="24"/>
+                          <w:szCs w:val="24"/>
+                        </w:rPr>
+                      </w:pPr>
+                    </w:p>
+                    <w:p>
+                      <w:pPr>
+                        <w:pStyle w:val="FrameContents"/>
+                        <w:pBdr>
+                          <w:bottom w:val="single" w:sz="4" w:space="1" w:color="000000"/>
+                        </w:pBdr>
+                        <w:spacing w:line="240" w:lineRule="auto"/>
+                        <w:rPr>
+                          <w:b/>
+                          <w:bCs/>
+                          <w:color w:val="404040" w:themeColor="text1" w:themeTint="BF"/>
+                          <w:sz w:val="32"/>
+                          <w:szCs w:val="32"/>
+                        </w:rPr>
+                      </w:pPr>
+                      <w:r>
+                        <w:rPr>
+                          <w:b/>
+                          <w:bCs/>
+                          <w:color w:val="404040" w:themeColor="text1" w:themeTint="BF"/>
+                          <w:sz w:val="32"/>
+                          <w:szCs w:val="32"/>
+                        </w:rPr>
                         <w:t>SOCIAL LINKS:</w:t>
                       </w:r>
                     </w:p>
@@ -1220,64 +1983,81 @@
                           <w:szCs w:val="24"/>
                         </w:rPr>
                       </w:pPr>
+                      <w:r>
+                        <w:fldChar w:fldCharType="begin"/>
+                      </w:r>
+                      <w:r>
+                        <w:instrText>HYPERLINK "http://www.linkedin.com/in/karthiksgujjar"</w:instrText>
+                      </w:r>
+                      <w:r>
+                        <w:fldChar w:fldCharType="separate"/>
+                      </w:r>
+                      <w:r>
+                        <w:rPr>
+                          <w:rStyle w:val="Hyperlink"/>
+                          <w:sz w:val="24"/>
+                          <w:szCs w:val="24"/>
+                        </w:rPr>
+                        <w:t>www.linkedin.com/in/karthiksgujjar</w:t>
+                      </w:r>
+                      <w:r>
+                        <w:rPr>
+                          <w:rStyle w:val="Hyperlink"/>
+                          <w:sz w:val="24"/>
+                          <w:szCs w:val="24"/>
+                        </w:rPr>
+                        <w:fldChar w:fldCharType="end"/>
+                      </w:r>
+                      <w:bookmarkStart w:id="1" w:name="_GoBack"/>
+                      <w:bookmarkEnd w:id="1"/>
+                    </w:p>
+                    <w:p>
+                      <w:pPr>
+                        <w:spacing w:after="0" w:line="120" w:lineRule="auto"/>
+                        <w:rPr>
+                          <w:color w:val="404040" w:themeColor="text1" w:themeTint="BF"/>
+                          <w:sz w:val="24"/>
+                          <w:szCs w:val="24"/>
+                        </w:rPr>
+                      </w:pPr>
+                    </w:p>
+                    <w:p>
+                      <w:pPr>
+                        <w:spacing w:after="0" w:line="240" w:lineRule="auto"/>
+                        <w:rPr>
+                          <w:color w:val="404040" w:themeColor="text1" w:themeTint="BF"/>
+                          <w:sz w:val="24"/>
+                          <w:szCs w:val="24"/>
+                        </w:rPr>
+                      </w:pPr>
+                      <w:r>
+                        <w:rPr>
+                          <w:b/>
+                          <w:color w:val="404040" w:themeColor="text1" w:themeTint="BF"/>
+                          <w:sz w:val="24"/>
+                          <w:szCs w:val="24"/>
+                        </w:rPr>
+                        <w:t>GitHub</w:t>
+                      </w:r>
+                      <w:r>
+                        <w:rPr>
+                          <w:color w:val="404040" w:themeColor="text1" w:themeTint="BF"/>
+                          <w:sz w:val="24"/>
+                          <w:szCs w:val="24"/>
+                        </w:rPr>
+                        <w:t>:</w:t>
+                      </w:r>
+                    </w:p>
+                    <w:p>
+                      <w:pPr>
+                        <w:spacing w:after="0" w:line="240" w:lineRule="auto"/>
+                        <w:rPr>
+                          <w:color w:val="404040" w:themeColor="text1" w:themeTint="BF"/>
+                          <w:sz w:val="24"/>
+                          <w:szCs w:val="24"/>
+                        </w:rPr>
+                      </w:pPr>
                       <w:hyperlink r:id="rId14" w:history="1">
-                        <w:r>
-                          <w:rPr>
-                            <w:rStyle w:val="Hyperlink"/>
-                            <w:sz w:val="24"/>
-                            <w:szCs w:val="24"/>
-                          </w:rPr>
-                          <w:t>https://www.linkedin.com/in/karthik-s-158620276</w:t>
-                        </w:r>
-                      </w:hyperlink>
-                    </w:p>
-                    <w:p>
-                      <w:pPr>
-                        <w:spacing w:after="0" w:line="240" w:lineRule="auto"/>
-                        <w:rPr>
-                          <w:color w:val="404040" w:themeColor="text1" w:themeTint="BF"/>
-                          <w:sz w:val="24"/>
-                          <w:szCs w:val="24"/>
-                        </w:rPr>
-                      </w:pPr>
-                    </w:p>
-                    <w:p>
-                      <w:pPr>
-                        <w:spacing w:after="0" w:line="240" w:lineRule="auto"/>
-                        <w:rPr>
-                          <w:color w:val="404040" w:themeColor="text1" w:themeTint="BF"/>
-                          <w:sz w:val="24"/>
-                          <w:szCs w:val="24"/>
-                        </w:rPr>
-                      </w:pPr>
-                      <w:r>
-                        <w:rPr>
-                          <w:b/>
-                          <w:color w:val="404040" w:themeColor="text1" w:themeTint="BF"/>
-                          <w:sz w:val="24"/>
-                          <w:szCs w:val="24"/>
-                        </w:rPr>
-                        <w:t>GitHub</w:t>
-                      </w:r>
-                      <w:r>
-                        <w:rPr>
-                          <w:color w:val="404040" w:themeColor="text1" w:themeTint="BF"/>
-                          <w:sz w:val="24"/>
-                          <w:szCs w:val="24"/>
-                        </w:rPr>
-                        <w:t>:</w:t>
-                      </w:r>
-                    </w:p>
-                    <w:p>
-                      <w:pPr>
-                        <w:spacing w:after="0" w:line="240" w:lineRule="auto"/>
-                        <w:rPr>
-                          <w:color w:val="404040" w:themeColor="text1" w:themeTint="BF"/>
-                          <w:sz w:val="24"/>
-                          <w:szCs w:val="24"/>
-                        </w:rPr>
-                      </w:pPr>
-                      <w:hyperlink r:id="rId15" w:history="1">
                         <w:r>
                           <w:rPr>
                             <w:rStyle w:val="Hyperlink"/>
@@ -1287,200 +2067,6 @@
                           <w:t>https://github.com/karthiksgujjar/</w:t>
                         </w:r>
                       </w:hyperlink>
-                    </w:p>
-                    <w:p>
-                      <w:pPr>
-                        <w:spacing w:after="0" w:line="240" w:lineRule="auto"/>
-                        <w:rPr>
-                          <w:color w:val="404040" w:themeColor="text1" w:themeTint="BF"/>
-                          <w:sz w:val="24"/>
-                          <w:szCs w:val="24"/>
-                        </w:rPr>
-                      </w:pPr>
-                    </w:p>
-                    <w:p>
-                      <w:pPr>
-                        <w:pStyle w:val="FrameContents"/>
-                        <w:spacing w:after="0" w:line="240" w:lineRule="auto"/>
-                        <w:rPr>
-                          <w:color w:val="404040" w:themeColor="text1" w:themeTint="BF"/>
-                          <w:sz w:val="24"/>
-                          <w:szCs w:val="24"/>
-                        </w:rPr>
-                      </w:pPr>
-                    </w:p>
-                    <w:p>
-                      <w:pPr>
-                        <w:pStyle w:val="FrameContents"/>
-                        <w:pBdr>
-                          <w:bottom w:val="single" w:sz="4" w:space="1" w:color="000000"/>
-                        </w:pBdr>
-                        <w:spacing w:line="240" w:lineRule="auto"/>
-                        <w:rPr>
-                          <w:b/>
-                          <w:bCs/>
-                          <w:color w:val="404040" w:themeColor="text1" w:themeTint="BF"/>
-                          <w:sz w:val="32"/>
-                          <w:szCs w:val="32"/>
-                        </w:rPr>
-                      </w:pPr>
-                      <w:r>
-                        <w:rPr>
-                          <w:b/>
-                          <w:bCs/>
-                          <w:color w:val="404040" w:themeColor="text1" w:themeTint="BF"/>
-                          <w:sz w:val="32"/>
-                          <w:szCs w:val="32"/>
-                        </w:rPr>
-                        <w:t>LANGUAGES</w:t>
-                      </w:r>
-                    </w:p>
-                    <w:p>
-                      <w:pPr>
-                        <w:pStyle w:val="FrameContents"/>
-                        <w:spacing w:after="0" w:line="360" w:lineRule="auto"/>
-                        <w:rPr>
-                          <w:color w:val="404040" w:themeColor="text1" w:themeTint="BF"/>
-                          <w:sz w:val="24"/>
-                          <w:szCs w:val="24"/>
-                        </w:rPr>
-                      </w:pPr>
-                      <w:r>
-                        <w:rPr>
-                          <w:color w:val="404040" w:themeColor="text1" w:themeTint="BF"/>
-                          <w:sz w:val="24"/>
-                          <w:szCs w:val="24"/>
-                        </w:rPr>
-                        <w:t>Kannada, English, Marathi Telugu,</w:t>
-                      </w:r>
-                      <w:r>
-                        <w:rPr>
-                          <w:color w:val="404040" w:themeColor="text1" w:themeTint="BF"/>
-                          <w:sz w:val="24"/>
-                          <w:szCs w:val="24"/>
-                        </w:rPr>
-                        <w:tab/>
-                        <w:t xml:space="preserve"> </w:t>
-                      </w:r>
-                      <w:r>
-                        <w:rPr>
-                          <w:color w:val="404040" w:themeColor="text1" w:themeTint="BF"/>
-                          <w:sz w:val="24"/>
-                          <w:szCs w:val="24"/>
-                          <w:lang w:val="en-IN" w:eastAsia="en-IN"/>
-                        </w:rPr>
-                        <w:t>Hindi</w:t>
-                      </w:r>
-                      <w:r>
-                        <w:rPr>
-                          <w:color w:val="404040" w:themeColor="text1" w:themeTint="BF"/>
-                          <w:sz w:val="24"/>
-                          <w:szCs w:val="24"/>
-                          <w:lang w:val="en-IN" w:eastAsia="en-IN"/>
-                        </w:rPr>
-                        <w:tab/>
-                        <w:t xml:space="preserve">      </w:t>
-                      </w:r>
-                      <w:r>
-                        <w:rPr>
-                          <w:color w:val="404040" w:themeColor="text1" w:themeTint="BF"/>
-                          <w:sz w:val="24"/>
-                          <w:szCs w:val="24"/>
-                        </w:rPr>
-                        <w:t xml:space="preserve"> </w:t>
-                      </w:r>
-                    </w:p>
-                    <w:p>
-                      <w:pPr>
-                        <w:pStyle w:val="FrameContents"/>
-                        <w:spacing w:after="0" w:line="360" w:lineRule="auto"/>
-                        <w:rPr>
-                          <w:color w:val="404040" w:themeColor="text1" w:themeTint="BF"/>
-                          <w:sz w:val="24"/>
-                          <w:szCs w:val="24"/>
-                        </w:rPr>
-                      </w:pPr>
-                    </w:p>
-                    <w:p>
-                      <w:pPr>
-                        <w:pStyle w:val="FrameContents"/>
-                        <w:pBdr>
-                          <w:bottom w:val="single" w:sz="4" w:space="1" w:color="000000"/>
-                        </w:pBdr>
-                        <w:spacing w:line="240" w:lineRule="auto"/>
-                        <w:rPr>
-                          <w:b/>
-                          <w:bCs/>
-                          <w:color w:val="404040" w:themeColor="text1" w:themeTint="BF"/>
-                          <w:sz w:val="32"/>
-                          <w:szCs w:val="32"/>
-                        </w:rPr>
-                      </w:pPr>
-                      <w:r>
-                        <w:rPr>
-                          <w:b/>
-                          <w:bCs/>
-                          <w:color w:val="404040" w:themeColor="text1" w:themeTint="BF"/>
-                          <w:sz w:val="32"/>
-                          <w:szCs w:val="32"/>
-                        </w:rPr>
-                        <w:t>CERTIFICATIONS AND AWARDS</w:t>
-                      </w:r>
-                    </w:p>
-                    <w:p>
-                      <w:pPr>
-                        <w:pStyle w:val="FrameContents"/>
-                        <w:spacing w:after="0" w:line="240" w:lineRule="auto"/>
-                        <w:rPr>
-                          <w:color w:val="404040" w:themeColor="text1" w:themeTint="BF"/>
-                          <w:sz w:val="24"/>
-                          <w:szCs w:val="24"/>
-                        </w:rPr>
-                      </w:pPr>
-                      <w:r>
-                        <w:rPr>
-                          <w:color w:val="404040" w:themeColor="text1" w:themeTint="BF"/>
-                          <w:sz w:val="24"/>
-                          <w:szCs w:val="24"/>
-                        </w:rPr>
-                        <w:t xml:space="preserve">Won first prize in </w:t>
-                      </w:r>
-                      <w:r>
-                        <w:rPr>
-                          <w:b/>
-                          <w:color w:val="404040" w:themeColor="text1" w:themeTint="BF"/>
-                          <w:sz w:val="24"/>
-                          <w:szCs w:val="24"/>
-                        </w:rPr>
-                        <w:t>Code War</w:t>
-                      </w:r>
-                      <w:r>
-                        <w:rPr>
-                          <w:color w:val="404040" w:themeColor="text1" w:themeTint="BF"/>
-                          <w:sz w:val="24"/>
-                          <w:szCs w:val="24"/>
-                        </w:rPr>
-                        <w:t xml:space="preserve">  (V-TECHNOVATION </w:t>
-                      </w:r>
-                      <w:r>
-                        <w:rPr>
-                          <w:color w:val="404040" w:themeColor="text1" w:themeTint="BF"/>
-                          <w:sz w:val="24"/>
-                          <w:szCs w:val="24"/>
-                        </w:rPr>
-                        <w:t>2023) conducted by VVFGC, Tumkur.</w:t>
-                      </w:r>
-                    </w:p>
-                    <w:p>
-                      <w:pPr>
-                        <w:pStyle w:val="FrameContents"/>
-                        <w:spacing w:after="0" w:line="240" w:lineRule="auto"/>
-                        <w:rPr>
-                          <w:color w:val="404040" w:themeColor="text1" w:themeTint="BF"/>
-                          <w:sz w:val="24"/>
-                          <w:szCs w:val="24"/>
-                        </w:rPr>
-                      </w:pPr>
                     </w:p>
                     <w:p>
                       <w:pPr>
@@ -1585,441 +2171,7 @@
                                 <w:sz w:val="32"/>
                                 <w:szCs w:val="32"/>
                               </w:rPr>
-                              <w:t>SKILLS</w:t>
-                            </w:r>
-                          </w:p>
-                          <w:p>
-                            <w:pPr>
-                              <w:pStyle w:val="FrameContents"/>
-                              <w:spacing w:after="0" w:line="240" w:lineRule="auto"/>
-                              <w:rPr>
-                                <w:color w:val="404040" w:themeColor="text1" w:themeTint="BF"/>
-                                <w:sz w:val="24"/>
-                                <w:szCs w:val="24"/>
-                              </w:rPr>
-                            </w:pPr>
-                            <w:r>
-                              <w:rPr>
-                                <w:b/>
-                                <w:color w:val="404040" w:themeColor="text1" w:themeTint="BF"/>
-                                <w:sz w:val="24"/>
-                                <w:szCs w:val="24"/>
-                              </w:rPr>
-                              <w:t>Core</w:t>
-                            </w:r>
-                            <w:r>
-                              <w:rPr>
-                                <w:color w:val="404040" w:themeColor="text1" w:themeTint="BF"/>
-                                <w:sz w:val="24"/>
-                                <w:szCs w:val="24"/>
-                              </w:rPr>
-                              <w:t xml:space="preserve">: </w:t>
-                            </w:r>
-                            <w:r>
-                              <w:rPr>
-                                <w:color w:val="404040" w:themeColor="text1" w:themeTint="BF"/>
-                                <w:sz w:val="24"/>
-                                <w:szCs w:val="24"/>
-                              </w:rPr>
-                              <w:tab/>
-                            </w:r>
-                            <w:r>
-                              <w:rPr>
-                                <w:color w:val="404040" w:themeColor="text1" w:themeTint="BF"/>
-                                <w:sz w:val="24"/>
-                                <w:szCs w:val="24"/>
-                              </w:rPr>
-                              <w:tab/>
-                              <w:t>C, C++, C#</w:t>
-                            </w:r>
-                          </w:p>
-                          <w:p>
-                            <w:pPr>
-                              <w:pStyle w:val="FrameContents"/>
-                              <w:spacing w:after="0" w:line="240" w:lineRule="auto"/>
-                              <w:rPr>
-                                <w:color w:val="404040" w:themeColor="text1" w:themeTint="BF"/>
-                                <w:sz w:val="24"/>
-                                <w:szCs w:val="24"/>
-                              </w:rPr>
-                            </w:pPr>
-                            <w:r>
-                              <w:rPr>
-                                <w:b/>
-                                <w:color w:val="404040" w:themeColor="text1" w:themeTint="BF"/>
-                                <w:sz w:val="24"/>
-                                <w:szCs w:val="24"/>
-                              </w:rPr>
-                              <w:t>Proficient</w:t>
-                            </w:r>
-                            <w:r>
-                              <w:rPr>
-                                <w:color w:val="404040" w:themeColor="text1" w:themeTint="BF"/>
-                                <w:sz w:val="24"/>
-                                <w:szCs w:val="24"/>
-                              </w:rPr>
-                              <w:t xml:space="preserve">: </w:t>
-                            </w:r>
-                            <w:r>
-                              <w:rPr>
-                                <w:color w:val="404040" w:themeColor="text1" w:themeTint="BF"/>
-                                <w:sz w:val="24"/>
-                                <w:szCs w:val="24"/>
-                              </w:rPr>
-                              <w:tab/>
-                              <w:t>Java, MySQL, HTML, CSS, JavaScript</w:t>
-                            </w:r>
-                          </w:p>
-                          <w:p>
-                            <w:pPr>
-                              <w:pStyle w:val="FrameContents"/>
-                              <w:spacing w:after="0" w:line="240" w:lineRule="auto"/>
-                              <w:rPr>
-                                <w:color w:val="404040" w:themeColor="text1" w:themeTint="BF"/>
-                                <w:sz w:val="24"/>
-                                <w:szCs w:val="24"/>
-                              </w:rPr>
-                            </w:pPr>
-                            <w:r>
-                              <w:rPr>
-                                <w:b/>
-                                <w:color w:val="404040" w:themeColor="text1" w:themeTint="BF"/>
-                                <w:sz w:val="24"/>
-                                <w:szCs w:val="24"/>
-                              </w:rPr>
-                              <w:t>Frameworks</w:t>
-                            </w:r>
-                            <w:r>
-                              <w:rPr>
-                                <w:color w:val="404040" w:themeColor="text1" w:themeTint="BF"/>
-                                <w:sz w:val="24"/>
-                                <w:szCs w:val="24"/>
-                              </w:rPr>
-                              <w:t xml:space="preserve">: </w:t>
-                            </w:r>
-                            <w:r>
-                              <w:rPr>
-                                <w:color w:val="404040" w:themeColor="text1" w:themeTint="BF"/>
-                                <w:sz w:val="24"/>
-                                <w:szCs w:val="24"/>
-                              </w:rPr>
-                              <w:tab/>
-                              <w:t xml:space="preserve">Tailwind CSS </w:t>
-                            </w:r>
-                          </w:p>
-                          <w:p>
-                            <w:pPr>
-                              <w:pStyle w:val="FrameContents"/>
-                              <w:spacing w:after="0" w:line="240" w:lineRule="auto"/>
-                              <w:rPr>
-                                <w:color w:val="404040" w:themeColor="text1" w:themeTint="BF"/>
-                                <w:sz w:val="24"/>
-                                <w:szCs w:val="24"/>
-                              </w:rPr>
-                            </w:pPr>
-                            <w:r>
-                              <w:rPr>
-                                <w:b/>
-                                <w:color w:val="404040" w:themeColor="text1" w:themeTint="BF"/>
-                                <w:sz w:val="24"/>
-                                <w:szCs w:val="24"/>
-                              </w:rPr>
-                              <w:t>Technologies</w:t>
-                            </w:r>
-                            <w:r>
-                              <w:rPr>
-                                <w:color w:val="404040" w:themeColor="text1" w:themeTint="BF"/>
-                                <w:sz w:val="24"/>
-                                <w:szCs w:val="24"/>
-                              </w:rPr>
-                              <w:t>: Git and GitHub</w:t>
-                            </w:r>
-                            <w:r>
-                              <w:rPr>
-                                <w:color w:val="404040" w:themeColor="text1" w:themeTint="BF"/>
-                                <w:sz w:val="24"/>
-                                <w:szCs w:val="24"/>
-                              </w:rPr>
-                              <w:t>, .NET (WinForms)</w:t>
-                            </w:r>
-                          </w:p>
-                          <w:p>
-                            <w:pPr>
-                              <w:pStyle w:val="FrameContents"/>
-                              <w:spacing w:after="0" w:line="240" w:lineRule="auto"/>
-                              <w:rPr>
-                                <w:color w:val="404040" w:themeColor="text1" w:themeTint="BF"/>
-                                <w:sz w:val="24"/>
-                                <w:szCs w:val="24"/>
-                              </w:rPr>
-                            </w:pPr>
-                          </w:p>
-                          <w:p>
-                            <w:pPr>
-                              <w:pStyle w:val="FrameContents"/>
-                              <w:pBdr>
-                                <w:bottom w:val="single" w:sz="4" w:space="1" w:color="000000"/>
-                              </w:pBdr>
-                              <w:spacing w:line="240" w:lineRule="auto"/>
-                              <w:rPr>
-                                <w:b/>
-                                <w:bCs/>
-                                <w:color w:val="404040" w:themeColor="text1" w:themeTint="BF"/>
-                                <w:sz w:val="32"/>
-                                <w:szCs w:val="32"/>
-                              </w:rPr>
-                            </w:pPr>
-                            <w:r>
-                              <w:rPr>
-                                <w:b/>
-                                <w:bCs/>
-                                <w:color w:val="404040" w:themeColor="text1" w:themeTint="BF"/>
-                                <w:sz w:val="32"/>
-                                <w:szCs w:val="32"/>
-                              </w:rPr>
-                              <w:t>EDUCATION</w:t>
-                            </w:r>
-                          </w:p>
-                          <w:p>
-                            <w:pPr>
-                              <w:pStyle w:val="FrameContents"/>
-                              <w:spacing w:after="0" w:line="240" w:lineRule="auto"/>
-                              <w:rPr>
-                                <w:b/>
-                                <w:bCs/>
-                                <w:color w:val="404040" w:themeColor="text1" w:themeTint="BF"/>
-                                <w:sz w:val="28"/>
-                                <w:szCs w:val="24"/>
-                              </w:rPr>
-                            </w:pPr>
-                            <w:r>
-                              <w:rPr>
-                                <w:b/>
-                                <w:bCs/>
-                                <w:color w:val="404040" w:themeColor="text1" w:themeTint="BF"/>
-                                <w:sz w:val="28"/>
-                                <w:szCs w:val="24"/>
-                              </w:rPr>
-                              <w:t>Government First Grade College, Tumkur, Karnataka</w:t>
-                            </w:r>
-                          </w:p>
-                          <w:p>
-                            <w:pPr>
-                              <w:pStyle w:val="FrameContents"/>
-                              <w:spacing w:after="0" w:line="240" w:lineRule="auto"/>
-                              <w:rPr>
-                                <w:color w:val="404040" w:themeColor="text1" w:themeTint="BF"/>
-                                <w:sz w:val="24"/>
-                                <w:szCs w:val="24"/>
-                              </w:rPr>
-                            </w:pPr>
-                            <w:r>
-                              <w:rPr>
-                                <w:color w:val="404040" w:themeColor="text1" w:themeTint="BF"/>
-                                <w:sz w:val="24"/>
-                                <w:szCs w:val="24"/>
-                              </w:rPr>
-                              <w:t>Bachelor in Computer Application (2023)</w:t>
-                            </w:r>
-                          </w:p>
-                          <w:p>
-                            <w:pPr>
-                              <w:pStyle w:val="FrameContents"/>
-                              <w:spacing w:after="0" w:line="240" w:lineRule="auto"/>
-                              <w:rPr>
-                                <w:color w:val="404040" w:themeColor="text1" w:themeTint="BF"/>
-                                <w:sz w:val="24"/>
-                                <w:szCs w:val="24"/>
-                              </w:rPr>
-                            </w:pPr>
-                            <w:r>
-                              <w:rPr>
-                                <w:color w:val="404040" w:themeColor="text1" w:themeTint="BF"/>
-                                <w:sz w:val="24"/>
-                                <w:szCs w:val="24"/>
-                              </w:rPr>
-                              <w:t>86.9%</w:t>
-                            </w:r>
-                          </w:p>
-                          <w:p>
-                            <w:pPr>
-                              <w:pStyle w:val="FrameContents"/>
-                              <w:spacing w:after="0" w:line="240" w:lineRule="auto"/>
-                              <w:rPr>
-                                <w:color w:val="404040" w:themeColor="text1" w:themeTint="BF"/>
-                                <w:sz w:val="10"/>
-                                <w:szCs w:val="24"/>
-                              </w:rPr>
-                            </w:pPr>
-                          </w:p>
-                          <w:p>
-                            <w:pPr>
-                              <w:pStyle w:val="FrameContents"/>
-                              <w:spacing w:after="0" w:line="240" w:lineRule="auto"/>
-                              <w:rPr>
-                                <w:b/>
-                                <w:bCs/>
-                                <w:color w:val="404040" w:themeColor="text1" w:themeTint="BF"/>
-                                <w:sz w:val="24"/>
-                                <w:szCs w:val="24"/>
-                              </w:rPr>
-                            </w:pPr>
-                            <w:r>
-                              <w:rPr>
-                                <w:b/>
-                                <w:bCs/>
-                                <w:color w:val="404040" w:themeColor="text1" w:themeTint="BF"/>
-                                <w:sz w:val="28"/>
-                                <w:szCs w:val="24"/>
-                              </w:rPr>
-                              <w:t>Government Polytechnic, Tumkur, Karnataka</w:t>
-                            </w:r>
-                          </w:p>
-                          <w:p>
-                            <w:pPr>
-                              <w:pStyle w:val="FrameContents"/>
-                              <w:spacing w:after="0" w:line="240" w:lineRule="auto"/>
-                              <w:rPr>
-                                <w:color w:val="404040" w:themeColor="text1" w:themeTint="BF"/>
-                                <w:sz w:val="24"/>
-                                <w:szCs w:val="24"/>
-                              </w:rPr>
-                            </w:pPr>
-                            <w:r>
-                              <w:rPr>
-                                <w:color w:val="404040" w:themeColor="text1" w:themeTint="BF"/>
-                                <w:sz w:val="24"/>
-                                <w:szCs w:val="24"/>
-                              </w:rPr>
-                              <w:t>Diploma in Computer Science</w:t>
-                            </w:r>
-                          </w:p>
-                          <w:p>
-                            <w:pPr>
-                              <w:pStyle w:val="FrameContents"/>
-                              <w:spacing w:after="0" w:line="240" w:lineRule="auto"/>
-                              <w:rPr>
-                                <w:color w:val="404040" w:themeColor="text1" w:themeTint="BF"/>
-                                <w:sz w:val="24"/>
-                                <w:szCs w:val="24"/>
-                              </w:rPr>
-                            </w:pPr>
-                            <w:r>
-                              <w:rPr>
-                                <w:color w:val="404040" w:themeColor="text1" w:themeTint="BF"/>
-                                <w:sz w:val="24"/>
-                                <w:szCs w:val="24"/>
-                              </w:rPr>
-                              <w:t>83.5%</w:t>
-                            </w:r>
-                          </w:p>
-                          <w:p>
-                            <w:pPr>
-                              <w:pStyle w:val="FrameContents"/>
-                              <w:spacing w:after="0" w:line="240" w:lineRule="auto"/>
-                              <w:rPr>
-                                <w:color w:val="404040" w:themeColor="text1" w:themeTint="BF"/>
-                                <w:sz w:val="10"/>
-                                <w:szCs w:val="24"/>
-                              </w:rPr>
-                            </w:pPr>
-                          </w:p>
-                          <w:p>
-                            <w:pPr>
-                              <w:pStyle w:val="FrameContents"/>
-                              <w:spacing w:after="0" w:line="240" w:lineRule="auto"/>
-                              <w:rPr>
-                                <w:b/>
-                                <w:bCs/>
-                                <w:color w:val="404040" w:themeColor="text1" w:themeTint="BF"/>
-                                <w:sz w:val="28"/>
-                                <w:szCs w:val="24"/>
-                              </w:rPr>
-                            </w:pPr>
-                            <w:r>
-                              <w:rPr>
-                                <w:b/>
-                                <w:bCs/>
-                                <w:color w:val="404040" w:themeColor="text1" w:themeTint="BF"/>
-                                <w:sz w:val="28"/>
-                                <w:szCs w:val="24"/>
-                              </w:rPr>
-                              <w:t>St. Anne's High School, Sira</w:t>
-                            </w:r>
-                          </w:p>
-                          <w:p>
-                            <w:pPr>
-                              <w:pStyle w:val="FrameContents"/>
-                              <w:spacing w:after="0" w:line="240" w:lineRule="auto"/>
-                              <w:rPr>
-                                <w:color w:val="404040" w:themeColor="text1" w:themeTint="BF"/>
-                                <w:sz w:val="24"/>
-                                <w:szCs w:val="24"/>
-                              </w:rPr>
-                            </w:pPr>
-                            <w:r>
-                              <w:rPr>
-                                <w:color w:val="404040" w:themeColor="text1" w:themeTint="BF"/>
-                                <w:sz w:val="24"/>
-                                <w:szCs w:val="24"/>
-                              </w:rPr>
-                              <w:t>SSLC</w:t>
-                            </w:r>
-                          </w:p>
-                          <w:p>
-                            <w:pPr>
-                              <w:pStyle w:val="FrameContents"/>
-                              <w:spacing w:after="0" w:line="240" w:lineRule="auto"/>
-                              <w:rPr>
-                                <w:color w:val="404040" w:themeColor="text1" w:themeTint="BF"/>
-                                <w:sz w:val="24"/>
-                                <w:szCs w:val="24"/>
-                              </w:rPr>
-                            </w:pPr>
-                            <w:r>
-                              <w:rPr>
-                                <w:color w:val="404040" w:themeColor="text1" w:themeTint="BF"/>
-                                <w:sz w:val="24"/>
-                                <w:szCs w:val="24"/>
-                              </w:rPr>
-                              <w:t>81.6%</w:t>
-                            </w:r>
-                          </w:p>
-                          <w:p>
-                            <w:pPr>
-                              <w:pStyle w:val="FrameContents"/>
-                              <w:spacing w:after="0" w:line="240" w:lineRule="auto"/>
-                              <w:rPr>
-                                <w:color w:val="404040" w:themeColor="text1" w:themeTint="BF"/>
-                                <w:sz w:val="24"/>
-                                <w:szCs w:val="24"/>
-                              </w:rPr>
-                            </w:pPr>
-                          </w:p>
-                          <w:p>
-                            <w:pPr>
-                              <w:pStyle w:val="FrameContents"/>
-                              <w:pBdr>
-                                <w:bottom w:val="single" w:sz="4" w:space="1" w:color="000000"/>
-                              </w:pBdr>
-                              <w:spacing w:line="240" w:lineRule="auto"/>
-                              <w:rPr>
-                                <w:b/>
-                                <w:bCs/>
-                                <w:color w:val="404040" w:themeColor="text1" w:themeTint="BF"/>
-                                <w:sz w:val="32"/>
-                                <w:szCs w:val="32"/>
-                              </w:rPr>
-                            </w:pPr>
-                            <w:r>
-                              <w:rPr>
-                                <w:b/>
-                                <w:bCs/>
-                                <w:color w:val="404040" w:themeColor="text1" w:themeTint="BF"/>
-                                <w:sz w:val="32"/>
-                                <w:szCs w:val="32"/>
-                              </w:rPr>
-                              <w:t>PROJECT EXPERIENCE (Academic)</w:t>
+                              <w:t>PROJECTS</w:t>
                             </w:r>
                           </w:p>
                           <w:p>
@@ -2128,7 +2280,7 @@
                                                 </pic:cNvPicPr>
                                               </pic:nvPicPr>
                                               <pic:blipFill>
-                                                <a:blip r:embed="rId16"/>
+                                                <a:blip r:embed="rId15"/>
                                                 <a:stretch>
                                                   <a:fillRect/>
                                                 </a:stretch>
@@ -2170,7 +2322,7 @@
                                       <w:szCs w:val="24"/>
                                     </w:rPr>
                                   </w:pPr>
-                                  <w:hyperlink r:id="rId17">
+                                  <w:hyperlink r:id="rId16">
                                     <w:r>
                                       <w:rPr>
                                         <w:rStyle w:val="Hyperlink"/>
@@ -2570,7 +2722,7 @@
                                                 </pic:cNvPicPr>
                                               </pic:nvPicPr>
                                               <pic:blipFill>
-                                                <a:blip r:embed="rId16"/>
+                                                <a:blip r:embed="rId15"/>
                                                 <a:stretch>
                                                   <a:fillRect/>
                                                 </a:stretch>
@@ -2613,7 +2765,7 @@
                                       <w:szCs w:val="24"/>
                                     </w:rPr>
                                   </w:pPr>
-                                  <w:hyperlink r:id="rId18">
+                                  <w:hyperlink r:id="rId17">
                                     <w:r>
                                       <w:rPr>
                                         <w:rStyle w:val="Hyperlink"/>
@@ -2870,7 +3022,7 @@
                                                 </pic:cNvPicPr>
                                               </pic:nvPicPr>
                                               <pic:blipFill>
-                                                <a:blip r:embed="rId16"/>
+                                                <a:blip r:embed="rId15"/>
                                                 <a:stretch>
                                                   <a:fillRect/>
                                                 </a:stretch>
@@ -2894,7 +3046,7 @@
                               </w:tc>
                               <w:tc>
                                 <w:tcPr>
-                                  <w:tcW w:w="6144" w:type="dxa"/>
+                                  <w:tcW w:w="6145" w:type="dxa"/>
                                   <w:tcBorders>
                                     <w:top w:val="nil"/>
                                     <w:left w:val="nil"/>
@@ -2912,7 +3064,7 @@
                                       <w:szCs w:val="24"/>
                                     </w:rPr>
                                   </w:pPr>
-                                  <w:hyperlink r:id="rId19">
+                                  <w:hyperlink r:id="rId18">
                                     <w:r>
                                       <w:rPr>
                                         <w:rStyle w:val="Hyperlink"/>
@@ -2927,6 +3079,441 @@
                               </w:tc>
                             </w:tr>
                           </w:tbl>
+                          <w:p>
+                            <w:pPr>
+                              <w:pStyle w:val="FrameContents"/>
+                              <w:pBdr>
+                                <w:bottom w:val="single" w:sz="4" w:space="1" w:color="000000"/>
+                              </w:pBdr>
+                              <w:spacing w:after="0" w:line="240" w:lineRule="auto"/>
+                              <w:rPr>
+                                <w:b/>
+                                <w:bCs/>
+                                <w:color w:val="404040" w:themeColor="text1" w:themeTint="BF"/>
+                                <w:sz w:val="32"/>
+                                <w:szCs w:val="32"/>
+                              </w:rPr>
+                            </w:pPr>
+                          </w:p>
+                          <w:p>
+                            <w:pPr>
+                              <w:pStyle w:val="FrameContents"/>
+                              <w:pBdr>
+                                <w:bottom w:val="single" w:sz="4" w:space="1" w:color="000000"/>
+                              </w:pBdr>
+                              <w:spacing w:after="0" w:line="240" w:lineRule="auto"/>
+                              <w:rPr>
+                                <w:b/>
+                                <w:bCs/>
+                                <w:color w:val="404040" w:themeColor="text1" w:themeTint="BF"/>
+                                <w:sz w:val="32"/>
+                                <w:szCs w:val="32"/>
+                              </w:rPr>
+                            </w:pPr>
+                            <w:r>
+                              <w:rPr>
+                                <w:b/>
+                                <w:bCs/>
+                                <w:color w:val="404040" w:themeColor="text1" w:themeTint="BF"/>
+                                <w:sz w:val="32"/>
+                                <w:szCs w:val="32"/>
+                              </w:rPr>
+                              <w:t>EDUCATION</w:t>
+                            </w:r>
+                          </w:p>
+                          <w:p>
+                            <w:pPr>
+                              <w:pStyle w:val="FrameContents"/>
+                              <w:spacing w:after="0" w:line="240" w:lineRule="auto"/>
+                              <w:rPr>
+                                <w:b/>
+                                <w:bCs/>
+                                <w:color w:val="404040" w:themeColor="text1" w:themeTint="BF"/>
+                                <w:sz w:val="28"/>
+                                <w:szCs w:val="24"/>
+                              </w:rPr>
+                            </w:pPr>
+                            <w:r>
+                              <w:rPr>
+                                <w:b/>
+                                <w:bCs/>
+                                <w:color w:val="404040" w:themeColor="text1" w:themeTint="BF"/>
+                                <w:sz w:val="28"/>
+                                <w:szCs w:val="24"/>
+                              </w:rPr>
+                              <w:t xml:space="preserve">Government First Grade College, </w:t>
+                            </w:r>
+                            <w:proofErr w:type="spellStart"/>
+                            <w:r>
+                              <w:rPr>
+                                <w:b/>
+                                <w:bCs/>
+                                <w:color w:val="404040" w:themeColor="text1" w:themeTint="BF"/>
+                                <w:sz w:val="28"/>
+                                <w:szCs w:val="24"/>
+                              </w:rPr>
+                              <w:t>Tumkur</w:t>
+                            </w:r>
+                            <w:proofErr w:type="spellEnd"/>
+                            <w:r>
+                              <w:rPr>
+                                <w:b/>
+                                <w:bCs/>
+                                <w:color w:val="404040" w:themeColor="text1" w:themeTint="BF"/>
+                                <w:sz w:val="28"/>
+                                <w:szCs w:val="24"/>
+                              </w:rPr>
+                              <w:t>, Karnataka</w:t>
+                            </w:r>
+                          </w:p>
+                          <w:p>
+                            <w:pPr>
+                              <w:pStyle w:val="FrameContents"/>
+                              <w:spacing w:after="0" w:line="240" w:lineRule="auto"/>
+                              <w:rPr>
+                                <w:color w:val="404040" w:themeColor="text1" w:themeTint="BF"/>
+                                <w:sz w:val="24"/>
+                                <w:szCs w:val="24"/>
+                              </w:rPr>
+                            </w:pPr>
+                            <w:r>
+                              <w:rPr>
+                                <w:color w:val="404040" w:themeColor="text1" w:themeTint="BF"/>
+                                <w:sz w:val="24"/>
+                                <w:szCs w:val="24"/>
+                              </w:rPr>
+                              <w:t>Bachelor in Computer Application (2023)</w:t>
+                            </w:r>
+                          </w:p>
+                          <w:p>
+                            <w:pPr>
+                              <w:pStyle w:val="FrameContents"/>
+                              <w:spacing w:after="0" w:line="240" w:lineRule="auto"/>
+                              <w:rPr>
+                                <w:color w:val="404040" w:themeColor="text1" w:themeTint="BF"/>
+                                <w:sz w:val="24"/>
+                                <w:szCs w:val="24"/>
+                              </w:rPr>
+                            </w:pPr>
+                            <w:r>
+                              <w:rPr>
+                                <w:color w:val="404040" w:themeColor="text1" w:themeTint="BF"/>
+                                <w:sz w:val="24"/>
+                                <w:szCs w:val="24"/>
+                              </w:rPr>
+                              <w:t>86.9%</w:t>
+                            </w:r>
+                          </w:p>
+                          <w:p>
+                            <w:pPr>
+                              <w:pStyle w:val="FrameContents"/>
+                              <w:spacing w:after="0" w:line="240" w:lineRule="auto"/>
+                              <w:rPr>
+                                <w:color w:val="404040" w:themeColor="text1" w:themeTint="BF"/>
+                                <w:sz w:val="10"/>
+                                <w:szCs w:val="24"/>
+                              </w:rPr>
+                            </w:pPr>
+                          </w:p>
+                          <w:p>
+                            <w:pPr>
+                              <w:pStyle w:val="FrameContents"/>
+                              <w:spacing w:after="0" w:line="240" w:lineRule="auto"/>
+                              <w:rPr>
+                                <w:b/>
+                                <w:bCs/>
+                                <w:color w:val="404040" w:themeColor="text1" w:themeTint="BF"/>
+                                <w:sz w:val="24"/>
+                                <w:szCs w:val="24"/>
+                              </w:rPr>
+                            </w:pPr>
+                            <w:r>
+                              <w:rPr>
+                                <w:b/>
+                                <w:bCs/>
+                                <w:color w:val="404040" w:themeColor="text1" w:themeTint="BF"/>
+                                <w:sz w:val="28"/>
+                                <w:szCs w:val="24"/>
+                              </w:rPr>
+                              <w:t xml:space="preserve">Government Polytechnic, </w:t>
+                            </w:r>
+                            <w:proofErr w:type="spellStart"/>
+                            <w:r>
+                              <w:rPr>
+                                <w:b/>
+                                <w:bCs/>
+                                <w:color w:val="404040" w:themeColor="text1" w:themeTint="BF"/>
+                                <w:sz w:val="28"/>
+                                <w:szCs w:val="24"/>
+                              </w:rPr>
+                              <w:t>Tumkur</w:t>
+                            </w:r>
+                            <w:proofErr w:type="spellEnd"/>
+                            <w:r>
+                              <w:rPr>
+                                <w:b/>
+                                <w:bCs/>
+                                <w:color w:val="404040" w:themeColor="text1" w:themeTint="BF"/>
+                                <w:sz w:val="28"/>
+                                <w:szCs w:val="24"/>
+                              </w:rPr>
+                              <w:t>, Karnataka</w:t>
+                            </w:r>
+                          </w:p>
+                          <w:p>
+                            <w:pPr>
+                              <w:pStyle w:val="FrameContents"/>
+                              <w:spacing w:after="0" w:line="240" w:lineRule="auto"/>
+                              <w:rPr>
+                                <w:color w:val="404040" w:themeColor="text1" w:themeTint="BF"/>
+                                <w:sz w:val="24"/>
+                                <w:szCs w:val="24"/>
+                              </w:rPr>
+                            </w:pPr>
+                            <w:r>
+                              <w:rPr>
+                                <w:color w:val="404040" w:themeColor="text1" w:themeTint="BF"/>
+                                <w:sz w:val="24"/>
+                                <w:szCs w:val="24"/>
+                              </w:rPr>
+                              <w:t>Diploma in Computer Science</w:t>
+                            </w:r>
+                          </w:p>
+                          <w:p>
+                            <w:pPr>
+                              <w:pStyle w:val="FrameContents"/>
+                              <w:spacing w:after="0" w:line="240" w:lineRule="auto"/>
+                              <w:rPr>
+                                <w:color w:val="404040" w:themeColor="text1" w:themeTint="BF"/>
+                                <w:sz w:val="24"/>
+                                <w:szCs w:val="24"/>
+                              </w:rPr>
+                            </w:pPr>
+                            <w:r>
+                              <w:rPr>
+                                <w:color w:val="404040" w:themeColor="text1" w:themeTint="BF"/>
+                                <w:sz w:val="24"/>
+                                <w:szCs w:val="24"/>
+                              </w:rPr>
+                              <w:t>83.5%</w:t>
+                            </w:r>
+                          </w:p>
+                          <w:p>
+                            <w:pPr>
+                              <w:pStyle w:val="FrameContents"/>
+                              <w:spacing w:after="0" w:line="240" w:lineRule="auto"/>
+                              <w:rPr>
+                                <w:color w:val="404040" w:themeColor="text1" w:themeTint="BF"/>
+                                <w:sz w:val="10"/>
+                                <w:szCs w:val="24"/>
+                              </w:rPr>
+                            </w:pPr>
+                          </w:p>
+                          <w:p>
+                            <w:pPr>
+                              <w:pStyle w:val="FrameContents"/>
+                              <w:spacing w:after="0" w:line="240" w:lineRule="auto"/>
+                              <w:rPr>
+                                <w:b/>
+                                <w:bCs/>
+                                <w:color w:val="404040" w:themeColor="text1" w:themeTint="BF"/>
+                                <w:sz w:val="28"/>
+                                <w:szCs w:val="24"/>
+                              </w:rPr>
+                            </w:pPr>
+                            <w:r>
+                              <w:rPr>
+                                <w:b/>
+                                <w:bCs/>
+                                <w:color w:val="404040" w:themeColor="text1" w:themeTint="BF"/>
+                                <w:sz w:val="28"/>
+                                <w:szCs w:val="24"/>
+                              </w:rPr>
+                              <w:t xml:space="preserve">St. Anne's High School, </w:t>
+                            </w:r>
+                            <w:proofErr w:type="spellStart"/>
+                            <w:r>
+                              <w:rPr>
+                                <w:b/>
+                                <w:bCs/>
+                                <w:color w:val="404040" w:themeColor="text1" w:themeTint="BF"/>
+                                <w:sz w:val="28"/>
+                                <w:szCs w:val="24"/>
+                              </w:rPr>
+                              <w:t>Sira</w:t>
+                            </w:r>
+                            <w:proofErr w:type="spellEnd"/>
+                          </w:p>
+                          <w:p>
+                            <w:pPr>
+                              <w:pStyle w:val="FrameContents"/>
+                              <w:spacing w:after="0" w:line="240" w:lineRule="auto"/>
+                              <w:rPr>
+                                <w:color w:val="404040" w:themeColor="text1" w:themeTint="BF"/>
+                                <w:sz w:val="24"/>
+                                <w:szCs w:val="24"/>
+                              </w:rPr>
+                            </w:pPr>
+                            <w:r>
+                              <w:rPr>
+                                <w:color w:val="404040" w:themeColor="text1" w:themeTint="BF"/>
+                                <w:sz w:val="24"/>
+                                <w:szCs w:val="24"/>
+                              </w:rPr>
+                              <w:t>SSLC</w:t>
+                            </w:r>
+                          </w:p>
+                          <w:p>
+                            <w:pPr>
+                              <w:pStyle w:val="FrameContents"/>
+                              <w:spacing w:after="0" w:line="240" w:lineRule="auto"/>
+                              <w:rPr>
+                                <w:color w:val="404040" w:themeColor="text1" w:themeTint="BF"/>
+                                <w:sz w:val="24"/>
+                                <w:szCs w:val="24"/>
+                              </w:rPr>
+                            </w:pPr>
+                            <w:r>
+                              <w:rPr>
+                                <w:color w:val="404040" w:themeColor="text1" w:themeTint="BF"/>
+                                <w:sz w:val="24"/>
+                                <w:szCs w:val="24"/>
+                              </w:rPr>
+                              <w:t>81.6%</w:t>
+                            </w:r>
+                          </w:p>
+                          <w:p>
+                            <w:pPr>
+                              <w:pStyle w:val="FrameContents"/>
+                              <w:spacing w:after="0" w:line="240" w:lineRule="auto"/>
+                              <w:rPr>
+                                <w:color w:val="404040" w:themeColor="text1" w:themeTint="BF"/>
+                                <w:sz w:val="24"/>
+                                <w:szCs w:val="24"/>
+                              </w:rPr>
+                            </w:pPr>
+                          </w:p>
+                          <w:p>
+                            <w:pPr>
+                              <w:pStyle w:val="FrameContents"/>
+                              <w:pBdr>
+                                <w:bottom w:val="single" w:sz="4" w:space="1" w:color="000000"/>
+                              </w:pBdr>
+                              <w:spacing w:line="240" w:lineRule="auto"/>
+                              <w:rPr>
+                                <w:b/>
+                                <w:bCs/>
+                                <w:color w:val="404040" w:themeColor="text1" w:themeTint="BF"/>
+                                <w:sz w:val="32"/>
+                                <w:szCs w:val="32"/>
+                              </w:rPr>
+                            </w:pPr>
+                            <w:r>
+                              <w:rPr>
+                                <w:b/>
+                                <w:bCs/>
+                                <w:color w:val="404040" w:themeColor="text1" w:themeTint="BF"/>
+                                <w:sz w:val="32"/>
+                                <w:szCs w:val="32"/>
+                              </w:rPr>
+                              <w:t>CERTIFICATIONS AND AWARDS</w:t>
+                            </w:r>
+                          </w:p>
+                          <w:p>
+                            <w:pPr>
+                              <w:pStyle w:val="FrameContents"/>
+                              <w:spacing w:after="0" w:line="240" w:lineRule="auto"/>
+                              <w:rPr>
+                                <w:color w:val="404040" w:themeColor="text1" w:themeTint="BF"/>
+                                <w:sz w:val="24"/>
+                                <w:szCs w:val="24"/>
+                              </w:rPr>
+                            </w:pPr>
+                            <w:r>
+                              <w:rPr>
+                                <w:color w:val="404040" w:themeColor="text1" w:themeTint="BF"/>
+                                <w:sz w:val="24"/>
+                                <w:szCs w:val="24"/>
+                              </w:rPr>
+                              <w:t xml:space="preserve">Won first prize in </w:t>
+                            </w:r>
+                            <w:r>
+                              <w:rPr>
+                                <w:b/>
+                                <w:color w:val="404040" w:themeColor="text1" w:themeTint="BF"/>
+                                <w:sz w:val="24"/>
+                                <w:szCs w:val="24"/>
+                              </w:rPr>
+                              <w:t xml:space="preserve">Code </w:t>
+                            </w:r>
+                            <w:proofErr w:type="gramStart"/>
+                            <w:r>
+                              <w:rPr>
+                                <w:b/>
+                                <w:color w:val="404040" w:themeColor="text1" w:themeTint="BF"/>
+                                <w:sz w:val="24"/>
+                                <w:szCs w:val="24"/>
+                              </w:rPr>
+                              <w:t>War</w:t>
+                            </w:r>
+                            <w:r>
+                              <w:rPr>
+                                <w:color w:val="404040" w:themeColor="text1" w:themeTint="BF"/>
+                                <w:sz w:val="24"/>
+                                <w:szCs w:val="24"/>
+                              </w:rPr>
+                              <w:t xml:space="preserve">  (</w:t>
+                            </w:r>
+                            <w:proofErr w:type="gramEnd"/>
+                            <w:r>
+                              <w:rPr>
+                                <w:color w:val="404040" w:themeColor="text1" w:themeTint="BF"/>
+                                <w:sz w:val="24"/>
+                                <w:szCs w:val="24"/>
+                              </w:rPr>
+                              <w:t xml:space="preserve">V-TECHNOVATION 2023) conducted by VVFGC, </w:t>
+                            </w:r>
+                            <w:proofErr w:type="spellStart"/>
+                            <w:r>
+                              <w:rPr>
+                                <w:color w:val="404040" w:themeColor="text1" w:themeTint="BF"/>
+                                <w:sz w:val="24"/>
+                                <w:szCs w:val="24"/>
+                              </w:rPr>
+                              <w:t>Tumkur</w:t>
+                            </w:r>
+                            <w:proofErr w:type="spellEnd"/>
+                            <w:r>
+                              <w:rPr>
+                                <w:color w:val="404040" w:themeColor="text1" w:themeTint="BF"/>
+                                <w:sz w:val="24"/>
+                                <w:szCs w:val="24"/>
+                              </w:rPr>
+                              <w:t>.</w:t>
+                            </w:r>
+                          </w:p>
+                          <w:p>
+                            <w:pPr>
+                              <w:pStyle w:val="FrameContents"/>
+                              <w:spacing w:after="0" w:line="240" w:lineRule="auto"/>
+                              <w:rPr>
+                                <w:color w:val="404040" w:themeColor="text1" w:themeTint="BF"/>
+                                <w:sz w:val="24"/>
+                                <w:szCs w:val="24"/>
+                              </w:rPr>
+                            </w:pPr>
+                          </w:p>
+                          <w:p>
+                            <w:pPr>
+                              <w:pStyle w:val="FrameContents"/>
+                              <w:spacing w:after="0" w:line="240" w:lineRule="auto"/>
+                              <w:rPr>
+                                <w:color w:val="404040" w:themeColor="text1" w:themeTint="BF"/>
+                                <w:sz w:val="24"/>
+                                <w:szCs w:val="24"/>
+                              </w:rPr>
+                            </w:pPr>
+                          </w:p>
                           <w:p>
                             <w:pPr>
                               <w:pStyle w:val="FrameContents"/>
@@ -2983,441 +3570,7 @@
                           <w:sz w:val="32"/>
                           <w:szCs w:val="32"/>
                         </w:rPr>
-                        <w:t>SKILLS</w:t>
-                      </w:r>
-                    </w:p>
-                    <w:p>
-                      <w:pPr>
-                        <w:pStyle w:val="FrameContents"/>
-                        <w:spacing w:after="0" w:line="240" w:lineRule="auto"/>
-                        <w:rPr>
-                          <w:color w:val="404040" w:themeColor="text1" w:themeTint="BF"/>
-                          <w:sz w:val="24"/>
-                          <w:szCs w:val="24"/>
-                        </w:rPr>
-                      </w:pPr>
-                      <w:r>
-                        <w:rPr>
-                          <w:b/>
-                          <w:color w:val="404040" w:themeColor="text1" w:themeTint="BF"/>
-                          <w:sz w:val="24"/>
-                          <w:szCs w:val="24"/>
-                        </w:rPr>
-                        <w:t>Core</w:t>
-                      </w:r>
-                      <w:r>
-                        <w:rPr>
-                          <w:color w:val="404040" w:themeColor="text1" w:themeTint="BF"/>
-                          <w:sz w:val="24"/>
-                          <w:szCs w:val="24"/>
-                        </w:rPr>
-                        <w:t xml:space="preserve">: </w:t>
-                      </w:r>
-                      <w:r>
-                        <w:rPr>
-                          <w:color w:val="404040" w:themeColor="text1" w:themeTint="BF"/>
-                          <w:sz w:val="24"/>
-                          <w:szCs w:val="24"/>
-                        </w:rPr>
-                        <w:tab/>
-                      </w:r>
-                      <w:r>
-                        <w:rPr>
-                          <w:color w:val="404040" w:themeColor="text1" w:themeTint="BF"/>
-                          <w:sz w:val="24"/>
-                          <w:szCs w:val="24"/>
-                        </w:rPr>
-                        <w:tab/>
-                        <w:t>C, C++, C#</w:t>
-                      </w:r>
-                    </w:p>
-                    <w:p>
-                      <w:pPr>
-                        <w:pStyle w:val="FrameContents"/>
-                        <w:spacing w:after="0" w:line="240" w:lineRule="auto"/>
-                        <w:rPr>
-                          <w:color w:val="404040" w:themeColor="text1" w:themeTint="BF"/>
-                          <w:sz w:val="24"/>
-                          <w:szCs w:val="24"/>
-                        </w:rPr>
-                      </w:pPr>
-                      <w:r>
-                        <w:rPr>
-                          <w:b/>
-                          <w:color w:val="404040" w:themeColor="text1" w:themeTint="BF"/>
-                          <w:sz w:val="24"/>
-                          <w:szCs w:val="24"/>
-                        </w:rPr>
-                        <w:t>Proficient</w:t>
-                      </w:r>
-                      <w:r>
-                        <w:rPr>
-                          <w:color w:val="404040" w:themeColor="text1" w:themeTint="BF"/>
-                          <w:sz w:val="24"/>
-                          <w:szCs w:val="24"/>
-                        </w:rPr>
-                        <w:t xml:space="preserve">: </w:t>
-                      </w:r>
-                      <w:r>
-                        <w:rPr>
-                          <w:color w:val="404040" w:themeColor="text1" w:themeTint="BF"/>
-                          <w:sz w:val="24"/>
-                          <w:szCs w:val="24"/>
-                        </w:rPr>
-                        <w:tab/>
-                        <w:t>Java, MySQL, HTML, CSS, JavaScript</w:t>
-                      </w:r>
-                    </w:p>
-                    <w:p>
-                      <w:pPr>
-                        <w:pStyle w:val="FrameContents"/>
-                        <w:spacing w:after="0" w:line="240" w:lineRule="auto"/>
-                        <w:rPr>
-                          <w:color w:val="404040" w:themeColor="text1" w:themeTint="BF"/>
-                          <w:sz w:val="24"/>
-                          <w:szCs w:val="24"/>
-                        </w:rPr>
-                      </w:pPr>
-                      <w:r>
-                        <w:rPr>
-                          <w:b/>
-                          <w:color w:val="404040" w:themeColor="text1" w:themeTint="BF"/>
-                          <w:sz w:val="24"/>
-                          <w:szCs w:val="24"/>
-                        </w:rPr>
-                        <w:t>Frameworks</w:t>
-                      </w:r>
-                      <w:r>
-                        <w:rPr>
-                          <w:color w:val="404040" w:themeColor="text1" w:themeTint="BF"/>
-                          <w:sz w:val="24"/>
-                          <w:szCs w:val="24"/>
-                        </w:rPr>
-                        <w:t xml:space="preserve">: </w:t>
-                      </w:r>
-                      <w:r>
-                        <w:rPr>
-                          <w:color w:val="404040" w:themeColor="text1" w:themeTint="BF"/>
-                          <w:sz w:val="24"/>
-                          <w:szCs w:val="24"/>
-                        </w:rPr>
-                        <w:tab/>
-                        <w:t xml:space="preserve">Tailwind CSS </w:t>
-                      </w:r>
-                    </w:p>
-                    <w:p>
-                      <w:pPr>
-                        <w:pStyle w:val="FrameContents"/>
-                        <w:spacing w:after="0" w:line="240" w:lineRule="auto"/>
-                        <w:rPr>
-                          <w:color w:val="404040" w:themeColor="text1" w:themeTint="BF"/>
-                          <w:sz w:val="24"/>
-                          <w:szCs w:val="24"/>
-                        </w:rPr>
-                      </w:pPr>
-                      <w:r>
-                        <w:rPr>
-                          <w:b/>
-                          <w:color w:val="404040" w:themeColor="text1" w:themeTint="BF"/>
-                          <w:sz w:val="24"/>
-                          <w:szCs w:val="24"/>
-                        </w:rPr>
-                        <w:t>Technologies</w:t>
-                      </w:r>
-                      <w:r>
-                        <w:rPr>
-                          <w:color w:val="404040" w:themeColor="text1" w:themeTint="BF"/>
-                          <w:sz w:val="24"/>
-                          <w:szCs w:val="24"/>
-                        </w:rPr>
-                        <w:t>: Git and GitHub</w:t>
-                      </w:r>
-                      <w:r>
-                        <w:rPr>
-                          <w:color w:val="404040" w:themeColor="text1" w:themeTint="BF"/>
-                          <w:sz w:val="24"/>
-                          <w:szCs w:val="24"/>
-                        </w:rPr>
-                        <w:t>, .NET (WinForms)</w:t>
-                      </w:r>
-                    </w:p>
-                    <w:p>
-                      <w:pPr>
-                        <w:pStyle w:val="FrameContents"/>
-                        <w:spacing w:after="0" w:line="240" w:lineRule="auto"/>
-                        <w:rPr>
-                          <w:color w:val="404040" w:themeColor="text1" w:themeTint="BF"/>
-                          <w:sz w:val="24"/>
-                          <w:szCs w:val="24"/>
-                        </w:rPr>
-                      </w:pPr>
-                    </w:p>
-                    <w:p>
-                      <w:pPr>
-                        <w:pStyle w:val="FrameContents"/>
-                        <w:pBdr>
-                          <w:bottom w:val="single" w:sz="4" w:space="1" w:color="000000"/>
-                        </w:pBdr>
-                        <w:spacing w:line="240" w:lineRule="auto"/>
-                        <w:rPr>
-                          <w:b/>
-                          <w:bCs/>
-                          <w:color w:val="404040" w:themeColor="text1" w:themeTint="BF"/>
-                          <w:sz w:val="32"/>
-                          <w:szCs w:val="32"/>
-                        </w:rPr>
-                      </w:pPr>
-                      <w:r>
-                        <w:rPr>
-                          <w:b/>
-                          <w:bCs/>
-                          <w:color w:val="404040" w:themeColor="text1" w:themeTint="BF"/>
-                          <w:sz w:val="32"/>
-                          <w:szCs w:val="32"/>
-                        </w:rPr>
-                        <w:t>EDUCATION</w:t>
-                      </w:r>
-                    </w:p>
-                    <w:p>
-                      <w:pPr>
-                        <w:pStyle w:val="FrameContents"/>
-                        <w:spacing w:after="0" w:line="240" w:lineRule="auto"/>
-                        <w:rPr>
-                          <w:b/>
-                          <w:bCs/>
-                          <w:color w:val="404040" w:themeColor="text1" w:themeTint="BF"/>
-                          <w:sz w:val="28"/>
-                          <w:szCs w:val="24"/>
-                        </w:rPr>
-                      </w:pPr>
-                      <w:r>
-                        <w:rPr>
-                          <w:b/>
-                          <w:bCs/>
-                          <w:color w:val="404040" w:themeColor="text1" w:themeTint="BF"/>
-                          <w:sz w:val="28"/>
-                          <w:szCs w:val="24"/>
-                        </w:rPr>
-                        <w:t>Government First Grade College, Tumkur, Karnataka</w:t>
-                      </w:r>
-                    </w:p>
-                    <w:p>
-                      <w:pPr>
-                        <w:pStyle w:val="FrameContents"/>
-                        <w:spacing w:after="0" w:line="240" w:lineRule="auto"/>
-                        <w:rPr>
-                          <w:color w:val="404040" w:themeColor="text1" w:themeTint="BF"/>
-                          <w:sz w:val="24"/>
-                          <w:szCs w:val="24"/>
-                        </w:rPr>
-                      </w:pPr>
-                      <w:r>
-                        <w:rPr>
-                          <w:color w:val="404040" w:themeColor="text1" w:themeTint="BF"/>
-                          <w:sz w:val="24"/>
-                          <w:szCs w:val="24"/>
-                        </w:rPr>
-                        <w:t>Bachelor in Computer Application (2023)</w:t>
-                      </w:r>
-                    </w:p>
-                    <w:p>
-                      <w:pPr>
-                        <w:pStyle w:val="FrameContents"/>
-                        <w:spacing w:after="0" w:line="240" w:lineRule="auto"/>
-                        <w:rPr>
-                          <w:color w:val="404040" w:themeColor="text1" w:themeTint="BF"/>
-                          <w:sz w:val="24"/>
-                          <w:szCs w:val="24"/>
-                        </w:rPr>
-                      </w:pPr>
-                      <w:r>
-                        <w:rPr>
-                          <w:color w:val="404040" w:themeColor="text1" w:themeTint="BF"/>
-                          <w:sz w:val="24"/>
-                          <w:szCs w:val="24"/>
-                        </w:rPr>
-                        <w:t>86.9%</w:t>
-                      </w:r>
-                    </w:p>
-                    <w:p>
-                      <w:pPr>
-                        <w:pStyle w:val="FrameContents"/>
-                        <w:spacing w:after="0" w:line="240" w:lineRule="auto"/>
-                        <w:rPr>
-                          <w:color w:val="404040" w:themeColor="text1" w:themeTint="BF"/>
-                          <w:sz w:val="10"/>
-                          <w:szCs w:val="24"/>
-                        </w:rPr>
-                      </w:pPr>
-                    </w:p>
-                    <w:p>
-                      <w:pPr>
-                        <w:pStyle w:val="FrameContents"/>
-                        <w:spacing w:after="0" w:line="240" w:lineRule="auto"/>
-                        <w:rPr>
-                          <w:b/>
-                          <w:bCs/>
-                          <w:color w:val="404040" w:themeColor="text1" w:themeTint="BF"/>
-                          <w:sz w:val="24"/>
-                          <w:szCs w:val="24"/>
-                        </w:rPr>
-                      </w:pPr>
-                      <w:r>
-                        <w:rPr>
-                          <w:b/>
-                          <w:bCs/>
-                          <w:color w:val="404040" w:themeColor="text1" w:themeTint="BF"/>
-                          <w:sz w:val="28"/>
-                          <w:szCs w:val="24"/>
-                        </w:rPr>
-                        <w:t>Government Polytechnic, Tumkur, Karnataka</w:t>
-                      </w:r>
-                    </w:p>
-                    <w:p>
-                      <w:pPr>
-                        <w:pStyle w:val="FrameContents"/>
-                        <w:spacing w:after="0" w:line="240" w:lineRule="auto"/>
-                        <w:rPr>
-                          <w:color w:val="404040" w:themeColor="text1" w:themeTint="BF"/>
-                          <w:sz w:val="24"/>
-                          <w:szCs w:val="24"/>
-                        </w:rPr>
-                      </w:pPr>
-                      <w:r>
-                        <w:rPr>
-                          <w:color w:val="404040" w:themeColor="text1" w:themeTint="BF"/>
-                          <w:sz w:val="24"/>
-                          <w:szCs w:val="24"/>
-                        </w:rPr>
-                        <w:t>Diploma in Computer Science</w:t>
-                      </w:r>
-                    </w:p>
-                    <w:p>
-                      <w:pPr>
-                        <w:pStyle w:val="FrameContents"/>
-                        <w:spacing w:after="0" w:line="240" w:lineRule="auto"/>
-                        <w:rPr>
-                          <w:color w:val="404040" w:themeColor="text1" w:themeTint="BF"/>
-                          <w:sz w:val="24"/>
-                          <w:szCs w:val="24"/>
-                        </w:rPr>
-                      </w:pPr>
-                      <w:r>
-                        <w:rPr>
-                          <w:color w:val="404040" w:themeColor="text1" w:themeTint="BF"/>
-                          <w:sz w:val="24"/>
-                          <w:szCs w:val="24"/>
-                        </w:rPr>
-                        <w:t>83.5%</w:t>
-                      </w:r>
-                    </w:p>
-                    <w:p>
-                      <w:pPr>
-                        <w:pStyle w:val="FrameContents"/>
-                        <w:spacing w:after="0" w:line="240" w:lineRule="auto"/>
-                        <w:rPr>
-                          <w:color w:val="404040" w:themeColor="text1" w:themeTint="BF"/>
-                          <w:sz w:val="10"/>
-                          <w:szCs w:val="24"/>
-                        </w:rPr>
-                      </w:pPr>
-                    </w:p>
-                    <w:p>
-                      <w:pPr>
-                        <w:pStyle w:val="FrameContents"/>
-                        <w:spacing w:after="0" w:line="240" w:lineRule="auto"/>
-                        <w:rPr>
-                          <w:b/>
-                          <w:bCs/>
-                          <w:color w:val="404040" w:themeColor="text1" w:themeTint="BF"/>
-                          <w:sz w:val="28"/>
-                          <w:szCs w:val="24"/>
-                        </w:rPr>
-                      </w:pPr>
-                      <w:r>
-                        <w:rPr>
-                          <w:b/>
-                          <w:bCs/>
-                          <w:color w:val="404040" w:themeColor="text1" w:themeTint="BF"/>
-                          <w:sz w:val="28"/>
-                          <w:szCs w:val="24"/>
-                        </w:rPr>
-                        <w:t>St. Anne's High School, Sira</w:t>
-                      </w:r>
-                    </w:p>
-                    <w:p>
-                      <w:pPr>
-                        <w:pStyle w:val="FrameContents"/>
-                        <w:spacing w:after="0" w:line="240" w:lineRule="auto"/>
-                        <w:rPr>
-                          <w:color w:val="404040" w:themeColor="text1" w:themeTint="BF"/>
-                          <w:sz w:val="24"/>
-                          <w:szCs w:val="24"/>
-                        </w:rPr>
-                      </w:pPr>
-                      <w:r>
-                        <w:rPr>
-                          <w:color w:val="404040" w:themeColor="text1" w:themeTint="BF"/>
-                          <w:sz w:val="24"/>
-                          <w:szCs w:val="24"/>
-                        </w:rPr>
-                        <w:t>SSLC</w:t>
-                      </w:r>
-                    </w:p>
-                    <w:p>
-                      <w:pPr>
-                        <w:pStyle w:val="FrameContents"/>
-                        <w:spacing w:after="0" w:line="240" w:lineRule="auto"/>
-                        <w:rPr>
-                          <w:color w:val="404040" w:themeColor="text1" w:themeTint="BF"/>
-                          <w:sz w:val="24"/>
-                          <w:szCs w:val="24"/>
-                        </w:rPr>
-                      </w:pPr>
-                      <w:r>
-                        <w:rPr>
-                          <w:color w:val="404040" w:themeColor="text1" w:themeTint="BF"/>
-                          <w:sz w:val="24"/>
-                          <w:szCs w:val="24"/>
-                        </w:rPr>
-                        <w:t>81.6%</w:t>
-                      </w:r>
-                    </w:p>
-                    <w:p>
-                      <w:pPr>
-                        <w:pStyle w:val="FrameContents"/>
-                        <w:spacing w:after="0" w:line="240" w:lineRule="auto"/>
-                        <w:rPr>
-                          <w:color w:val="404040" w:themeColor="text1" w:themeTint="BF"/>
-                          <w:sz w:val="24"/>
-                          <w:szCs w:val="24"/>
-                        </w:rPr>
-                      </w:pPr>
-                    </w:p>
-                    <w:p>
-                      <w:pPr>
-                        <w:pStyle w:val="FrameContents"/>
-                        <w:pBdr>
-                          <w:bottom w:val="single" w:sz="4" w:space="1" w:color="000000"/>
-                        </w:pBdr>
-                        <w:spacing w:line="240" w:lineRule="auto"/>
-                        <w:rPr>
-                          <w:b/>
-                          <w:bCs/>
-                          <w:color w:val="404040" w:themeColor="text1" w:themeTint="BF"/>
-                          <w:sz w:val="32"/>
-                          <w:szCs w:val="32"/>
-                        </w:rPr>
-                      </w:pPr>
-                      <w:r>
-                        <w:rPr>
-                          <w:b/>
-                          <w:bCs/>
-                          <w:color w:val="404040" w:themeColor="text1" w:themeTint="BF"/>
-                          <w:sz w:val="32"/>
-                          <w:szCs w:val="32"/>
-                        </w:rPr>
-                        <w:t>PROJECT EXPERIENCE (Academic)</w:t>
+                        <w:t>PROJECTS</w:t>
                       </w:r>
                     </w:p>
                     <w:p>
@@ -3526,7 +3679,7 @@
                                           </pic:cNvPicPr>
                                         </pic:nvPicPr>
                                         <pic:blipFill>
-                                          <a:blip r:embed="rId16"/>
+                                          <a:blip r:embed="rId15"/>
                                           <a:stretch>
                                             <a:fillRect/>
                                           </a:stretch>
@@ -3568,7 +3721,7 @@
                                 <w:szCs w:val="24"/>
                               </w:rPr>
                             </w:pPr>
-                            <w:hyperlink r:id="rId20">
+                            <w:hyperlink r:id="rId19">
                               <w:r>
                                 <w:rPr>
                                   <w:rStyle w:val="Hyperlink"/>
@@ -3968,7 +4121,7 @@
                                           </pic:cNvPicPr>
                                         </pic:nvPicPr>
                                         <pic:blipFill>
-                                          <a:blip r:embed="rId16"/>
+                                          <a:blip r:embed="rId15"/>
                                           <a:stretch>
                                             <a:fillRect/>
                                           </a:stretch>
@@ -4011,7 +4164,7 @@
                                 <w:szCs w:val="24"/>
                               </w:rPr>
                             </w:pPr>
-                            <w:hyperlink r:id="rId21">
+                            <w:hyperlink r:id="rId20">
                               <w:r>
                                 <w:rPr>
                                   <w:rStyle w:val="Hyperlink"/>
@@ -4268,7 +4421,7 @@
                                           </pic:cNvPicPr>
                                         </pic:nvPicPr>
                                         <pic:blipFill>
-                                          <a:blip r:embed="rId16"/>
+                                          <a:blip r:embed="rId15"/>
                                           <a:stretch>
                                             <a:fillRect/>
                                           </a:stretch>
@@ -4292,7 +4445,7 @@
                         </w:tc>
                         <w:tc>
                           <w:tcPr>
-                            <w:tcW w:w="6144" w:type="dxa"/>
+                            <w:tcW w:w="6145" w:type="dxa"/>
                             <w:tcBorders>
                               <w:top w:val="nil"/>
                               <w:left w:val="nil"/>
@@ -4310,7 +4463,7 @@
                                 <w:szCs w:val="24"/>
                               </w:rPr>
                             </w:pPr>
-                            <w:hyperlink r:id="rId22">
+                            <w:hyperlink r:id="rId21">
                               <w:r>
                                 <w:rPr>
                                   <w:rStyle w:val="Hyperlink"/>
@@ -4328,6 +4481,441 @@
                     <w:p>
                       <w:pPr>
                         <w:pStyle w:val="FrameContents"/>
+                        <w:pBdr>
+                          <w:bottom w:val="single" w:sz="4" w:space="1" w:color="000000"/>
+                        </w:pBdr>
+                        <w:spacing w:after="0" w:line="240" w:lineRule="auto"/>
+                        <w:rPr>
+                          <w:b/>
+                          <w:bCs/>
+                          <w:color w:val="404040" w:themeColor="text1" w:themeTint="BF"/>
+                          <w:sz w:val="32"/>
+                          <w:szCs w:val="32"/>
+                        </w:rPr>
+                      </w:pPr>
+                    </w:p>
+                    <w:p>
+                      <w:pPr>
+                        <w:pStyle w:val="FrameContents"/>
+                        <w:pBdr>
+                          <w:bottom w:val="single" w:sz="4" w:space="1" w:color="000000"/>
+                        </w:pBdr>
+                        <w:spacing w:after="0" w:line="240" w:lineRule="auto"/>
+                        <w:rPr>
+                          <w:b/>
+                          <w:bCs/>
+                          <w:color w:val="404040" w:themeColor="text1" w:themeTint="BF"/>
+                          <w:sz w:val="32"/>
+                          <w:szCs w:val="32"/>
+                        </w:rPr>
+                      </w:pPr>
+                      <w:r>
+                        <w:rPr>
+                          <w:b/>
+                          <w:bCs/>
+                          <w:color w:val="404040" w:themeColor="text1" w:themeTint="BF"/>
+                          <w:sz w:val="32"/>
+                          <w:szCs w:val="32"/>
+                        </w:rPr>
+                        <w:t>EDUCATION</w:t>
+                      </w:r>
+                    </w:p>
+                    <w:p>
+                      <w:pPr>
+                        <w:pStyle w:val="FrameContents"/>
+                        <w:spacing w:after="0" w:line="240" w:lineRule="auto"/>
+                        <w:rPr>
+                          <w:b/>
+                          <w:bCs/>
+                          <w:color w:val="404040" w:themeColor="text1" w:themeTint="BF"/>
+                          <w:sz w:val="28"/>
+                          <w:szCs w:val="24"/>
+                        </w:rPr>
+                      </w:pPr>
+                      <w:r>
+                        <w:rPr>
+                          <w:b/>
+                          <w:bCs/>
+                          <w:color w:val="404040" w:themeColor="text1" w:themeTint="BF"/>
+                          <w:sz w:val="28"/>
+                          <w:szCs w:val="24"/>
+                        </w:rPr>
+                        <w:t xml:space="preserve">Government First Grade College, </w:t>
+                      </w:r>
+                      <w:proofErr w:type="spellStart"/>
+                      <w:r>
+                        <w:rPr>
+                          <w:b/>
+                          <w:bCs/>
+                          <w:color w:val="404040" w:themeColor="text1" w:themeTint="BF"/>
+                          <w:sz w:val="28"/>
+                          <w:szCs w:val="24"/>
+                        </w:rPr>
+                        <w:t>Tumkur</w:t>
+                      </w:r>
+                      <w:proofErr w:type="spellEnd"/>
+                      <w:r>
+                        <w:rPr>
+                          <w:b/>
+                          <w:bCs/>
+                          <w:color w:val="404040" w:themeColor="text1" w:themeTint="BF"/>
+                          <w:sz w:val="28"/>
+                          <w:szCs w:val="24"/>
+                        </w:rPr>
+                        <w:t>, Karnataka</w:t>
+                      </w:r>
+                    </w:p>
+                    <w:p>
+                      <w:pPr>
+                        <w:pStyle w:val="FrameContents"/>
+                        <w:spacing w:after="0" w:line="240" w:lineRule="auto"/>
+                        <w:rPr>
+                          <w:color w:val="404040" w:themeColor="text1" w:themeTint="BF"/>
+                          <w:sz w:val="24"/>
+                          <w:szCs w:val="24"/>
+                        </w:rPr>
+                      </w:pPr>
+                      <w:r>
+                        <w:rPr>
+                          <w:color w:val="404040" w:themeColor="text1" w:themeTint="BF"/>
+                          <w:sz w:val="24"/>
+                          <w:szCs w:val="24"/>
+                        </w:rPr>
+                        <w:t>Bachelor in Computer Application (2023)</w:t>
+                      </w:r>
+                    </w:p>
+                    <w:p>
+                      <w:pPr>
+                        <w:pStyle w:val="FrameContents"/>
+                        <w:spacing w:after="0" w:line="240" w:lineRule="auto"/>
+                        <w:rPr>
+                          <w:color w:val="404040" w:themeColor="text1" w:themeTint="BF"/>
+                          <w:sz w:val="24"/>
+                          <w:szCs w:val="24"/>
+                        </w:rPr>
+                      </w:pPr>
+                      <w:r>
+                        <w:rPr>
+                          <w:color w:val="404040" w:themeColor="text1" w:themeTint="BF"/>
+                          <w:sz w:val="24"/>
+                          <w:szCs w:val="24"/>
+                        </w:rPr>
+                        <w:t>86.9%</w:t>
+                      </w:r>
+                    </w:p>
+                    <w:p>
+                      <w:pPr>
+                        <w:pStyle w:val="FrameContents"/>
+                        <w:spacing w:after="0" w:line="240" w:lineRule="auto"/>
+                        <w:rPr>
+                          <w:color w:val="404040" w:themeColor="text1" w:themeTint="BF"/>
+                          <w:sz w:val="10"/>
+                          <w:szCs w:val="24"/>
+                        </w:rPr>
+                      </w:pPr>
+                    </w:p>
+                    <w:p>
+                      <w:pPr>
+                        <w:pStyle w:val="FrameContents"/>
+                        <w:spacing w:after="0" w:line="240" w:lineRule="auto"/>
+                        <w:rPr>
+                          <w:b/>
+                          <w:bCs/>
+                          <w:color w:val="404040" w:themeColor="text1" w:themeTint="BF"/>
+                          <w:sz w:val="24"/>
+                          <w:szCs w:val="24"/>
+                        </w:rPr>
+                      </w:pPr>
+                      <w:r>
+                        <w:rPr>
+                          <w:b/>
+                          <w:bCs/>
+                          <w:color w:val="404040" w:themeColor="text1" w:themeTint="BF"/>
+                          <w:sz w:val="28"/>
+                          <w:szCs w:val="24"/>
+                        </w:rPr>
+                        <w:t xml:space="preserve">Government Polytechnic, </w:t>
+                      </w:r>
+                      <w:proofErr w:type="spellStart"/>
+                      <w:r>
+                        <w:rPr>
+                          <w:b/>
+                          <w:bCs/>
+                          <w:color w:val="404040" w:themeColor="text1" w:themeTint="BF"/>
+                          <w:sz w:val="28"/>
+                          <w:szCs w:val="24"/>
+                        </w:rPr>
+                        <w:t>Tumkur</w:t>
+                      </w:r>
+                      <w:proofErr w:type="spellEnd"/>
+                      <w:r>
+                        <w:rPr>
+                          <w:b/>
+                          <w:bCs/>
+                          <w:color w:val="404040" w:themeColor="text1" w:themeTint="BF"/>
+                          <w:sz w:val="28"/>
+                          <w:szCs w:val="24"/>
+                        </w:rPr>
+                        <w:t>, Karnataka</w:t>
+                      </w:r>
+                    </w:p>
+                    <w:p>
+                      <w:pPr>
+                        <w:pStyle w:val="FrameContents"/>
+                        <w:spacing w:after="0" w:line="240" w:lineRule="auto"/>
+                        <w:rPr>
+                          <w:color w:val="404040" w:themeColor="text1" w:themeTint="BF"/>
+                          <w:sz w:val="24"/>
+                          <w:szCs w:val="24"/>
+                        </w:rPr>
+                      </w:pPr>
+                      <w:r>
+                        <w:rPr>
+                          <w:color w:val="404040" w:themeColor="text1" w:themeTint="BF"/>
+                          <w:sz w:val="24"/>
+                          <w:szCs w:val="24"/>
+                        </w:rPr>
+                        <w:t>Diploma in Computer Science</w:t>
+                      </w:r>
+                    </w:p>
+                    <w:p>
+                      <w:pPr>
+                        <w:pStyle w:val="FrameContents"/>
+                        <w:spacing w:after="0" w:line="240" w:lineRule="auto"/>
+                        <w:rPr>
+                          <w:color w:val="404040" w:themeColor="text1" w:themeTint="BF"/>
+                          <w:sz w:val="24"/>
+                          <w:szCs w:val="24"/>
+                        </w:rPr>
+                      </w:pPr>
+                      <w:r>
+                        <w:rPr>
+                          <w:color w:val="404040" w:themeColor="text1" w:themeTint="BF"/>
+                          <w:sz w:val="24"/>
+                          <w:szCs w:val="24"/>
+                        </w:rPr>
+                        <w:t>83.5%</w:t>
+                      </w:r>
+                    </w:p>
+                    <w:p>
+                      <w:pPr>
+                        <w:pStyle w:val="FrameContents"/>
+                        <w:spacing w:after="0" w:line="240" w:lineRule="auto"/>
+                        <w:rPr>
+                          <w:color w:val="404040" w:themeColor="text1" w:themeTint="BF"/>
+                          <w:sz w:val="10"/>
+                          <w:szCs w:val="24"/>
+                        </w:rPr>
+                      </w:pPr>
+                    </w:p>
+                    <w:p>
+                      <w:pPr>
+                        <w:pStyle w:val="FrameContents"/>
+                        <w:spacing w:after="0" w:line="240" w:lineRule="auto"/>
+                        <w:rPr>
+                          <w:b/>
+                          <w:bCs/>
+                          <w:color w:val="404040" w:themeColor="text1" w:themeTint="BF"/>
+                          <w:sz w:val="28"/>
+                          <w:szCs w:val="24"/>
+                        </w:rPr>
+                      </w:pPr>
+                      <w:r>
+                        <w:rPr>
+                          <w:b/>
+                          <w:bCs/>
+                          <w:color w:val="404040" w:themeColor="text1" w:themeTint="BF"/>
+                          <w:sz w:val="28"/>
+                          <w:szCs w:val="24"/>
+                        </w:rPr>
+                        <w:t xml:space="preserve">St. Anne's High School, </w:t>
+                      </w:r>
+                      <w:proofErr w:type="spellStart"/>
+                      <w:r>
+                        <w:rPr>
+                          <w:b/>
+                          <w:bCs/>
+                          <w:color w:val="404040" w:themeColor="text1" w:themeTint="BF"/>
+                          <w:sz w:val="28"/>
+                          <w:szCs w:val="24"/>
+                        </w:rPr>
+                        <w:t>Sira</w:t>
+                      </w:r>
+                      <w:proofErr w:type="spellEnd"/>
+                    </w:p>
+                    <w:p>
+                      <w:pPr>
+                        <w:pStyle w:val="FrameContents"/>
+                        <w:spacing w:after="0" w:line="240" w:lineRule="auto"/>
+                        <w:rPr>
+                          <w:color w:val="404040" w:themeColor="text1" w:themeTint="BF"/>
+                          <w:sz w:val="24"/>
+                          <w:szCs w:val="24"/>
+                        </w:rPr>
+                      </w:pPr>
+                      <w:r>
+                        <w:rPr>
+                          <w:color w:val="404040" w:themeColor="text1" w:themeTint="BF"/>
+                          <w:sz w:val="24"/>
+                          <w:szCs w:val="24"/>
+                        </w:rPr>
+                        <w:t>SSLC</w:t>
+                      </w:r>
+                    </w:p>
+                    <w:p>
+                      <w:pPr>
+                        <w:pStyle w:val="FrameContents"/>
+                        <w:spacing w:after="0" w:line="240" w:lineRule="auto"/>
+                        <w:rPr>
+                          <w:color w:val="404040" w:themeColor="text1" w:themeTint="BF"/>
+                          <w:sz w:val="24"/>
+                          <w:szCs w:val="24"/>
+                        </w:rPr>
+                      </w:pPr>
+                      <w:r>
+                        <w:rPr>
+                          <w:color w:val="404040" w:themeColor="text1" w:themeTint="BF"/>
+                          <w:sz w:val="24"/>
+                          <w:szCs w:val="24"/>
+                        </w:rPr>
+                        <w:t>81.6%</w:t>
+                      </w:r>
+                    </w:p>
+                    <w:p>
+                      <w:pPr>
+                        <w:pStyle w:val="FrameContents"/>
+                        <w:spacing w:after="0" w:line="240" w:lineRule="auto"/>
+                        <w:rPr>
+                          <w:color w:val="404040" w:themeColor="text1" w:themeTint="BF"/>
+                          <w:sz w:val="24"/>
+                          <w:szCs w:val="24"/>
+                        </w:rPr>
+                      </w:pPr>
+                    </w:p>
+                    <w:p>
+                      <w:pPr>
+                        <w:pStyle w:val="FrameContents"/>
+                        <w:pBdr>
+                          <w:bottom w:val="single" w:sz="4" w:space="1" w:color="000000"/>
+                        </w:pBdr>
+                        <w:spacing w:line="240" w:lineRule="auto"/>
+                        <w:rPr>
+                          <w:b/>
+                          <w:bCs/>
+                          <w:color w:val="404040" w:themeColor="text1" w:themeTint="BF"/>
+                          <w:sz w:val="32"/>
+                          <w:szCs w:val="32"/>
+                        </w:rPr>
+                      </w:pPr>
+                      <w:r>
+                        <w:rPr>
+                          <w:b/>
+                          <w:bCs/>
+                          <w:color w:val="404040" w:themeColor="text1" w:themeTint="BF"/>
+                          <w:sz w:val="32"/>
+                          <w:szCs w:val="32"/>
+                        </w:rPr>
+                        <w:t>CERTIFICATIONS AND AWARDS</w:t>
+                      </w:r>
+                    </w:p>
+                    <w:p>
+                      <w:pPr>
+                        <w:pStyle w:val="FrameContents"/>
+                        <w:spacing w:after="0" w:line="240" w:lineRule="auto"/>
+                        <w:rPr>
+                          <w:color w:val="404040" w:themeColor="text1" w:themeTint="BF"/>
+                          <w:sz w:val="24"/>
+                          <w:szCs w:val="24"/>
+                        </w:rPr>
+                      </w:pPr>
+                      <w:r>
+                        <w:rPr>
+                          <w:color w:val="404040" w:themeColor="text1" w:themeTint="BF"/>
+                          <w:sz w:val="24"/>
+                          <w:szCs w:val="24"/>
+                        </w:rPr>
+                        <w:t xml:space="preserve">Won first prize in </w:t>
+                      </w:r>
+                      <w:r>
+                        <w:rPr>
+                          <w:b/>
+                          <w:color w:val="404040" w:themeColor="text1" w:themeTint="BF"/>
+                          <w:sz w:val="24"/>
+                          <w:szCs w:val="24"/>
+                        </w:rPr>
+                        <w:t xml:space="preserve">Code </w:t>
+                      </w:r>
+                      <w:proofErr w:type="gramStart"/>
+                      <w:r>
+                        <w:rPr>
+                          <w:b/>
+                          <w:color w:val="404040" w:themeColor="text1" w:themeTint="BF"/>
+                          <w:sz w:val="24"/>
+                          <w:szCs w:val="24"/>
+                        </w:rPr>
+                        <w:t>War</w:t>
+                      </w:r>
+                      <w:r>
+                        <w:rPr>
+                          <w:color w:val="404040" w:themeColor="text1" w:themeTint="BF"/>
+                          <w:sz w:val="24"/>
+                          <w:szCs w:val="24"/>
+                        </w:rPr>
+                        <w:t xml:space="preserve">  (</w:t>
+                      </w:r>
+                      <w:proofErr w:type="gramEnd"/>
+                      <w:r>
+                        <w:rPr>
+                          <w:color w:val="404040" w:themeColor="text1" w:themeTint="BF"/>
+                          <w:sz w:val="24"/>
+                          <w:szCs w:val="24"/>
+                        </w:rPr>
+                        <w:t xml:space="preserve">V-TECHNOVATION 2023) conducted by VVFGC, </w:t>
+                      </w:r>
+                      <w:proofErr w:type="spellStart"/>
+                      <w:r>
+                        <w:rPr>
+                          <w:color w:val="404040" w:themeColor="text1" w:themeTint="BF"/>
+                          <w:sz w:val="24"/>
+                          <w:szCs w:val="24"/>
+                        </w:rPr>
+                        <w:t>Tumkur</w:t>
+                      </w:r>
+                      <w:proofErr w:type="spellEnd"/>
+                      <w:r>
+                        <w:rPr>
+                          <w:color w:val="404040" w:themeColor="text1" w:themeTint="BF"/>
+                          <w:sz w:val="24"/>
+                          <w:szCs w:val="24"/>
+                        </w:rPr>
+                        <w:t>.</w:t>
+                      </w:r>
+                    </w:p>
+                    <w:p>
+                      <w:pPr>
+                        <w:pStyle w:val="FrameContents"/>
+                        <w:spacing w:after="0" w:line="240" w:lineRule="auto"/>
+                        <w:rPr>
+                          <w:color w:val="404040" w:themeColor="text1" w:themeTint="BF"/>
+                          <w:sz w:val="24"/>
+                          <w:szCs w:val="24"/>
+                        </w:rPr>
+                      </w:pPr>
+                    </w:p>
+                    <w:p>
+                      <w:pPr>
+                        <w:pStyle w:val="FrameContents"/>
+                        <w:spacing w:after="0" w:line="240" w:lineRule="auto"/>
+                        <w:rPr>
+                          <w:color w:val="404040" w:themeColor="text1" w:themeTint="BF"/>
+                          <w:sz w:val="24"/>
+                          <w:szCs w:val="24"/>
+                        </w:rPr>
+                      </w:pPr>
+                    </w:p>
+                    <w:p>
+                      <w:pPr>
+                        <w:pStyle w:val="FrameContents"/>
                         <w:spacing w:after="0" w:line="240" w:lineRule="auto"/>
                         <w:rPr>
                           <w:color w:val="404040" w:themeColor="text1" w:themeTint="BF"/>
@@ -4343,6 +4931,16 @@
             </w:pict>
           </mc:Fallback>
         </mc:AlternateContent>
+      </w:r>
+      <w:r>
+        <w:rPr>
+          <w:b/>
+          <w:bCs/>
+          <w:color w:val="404040" w:themeColor="text1" w:themeTint="BF"/>
+          <w:sz w:val="32"/>
+          <w:szCs w:val="32"/>
+        </w:rPr>
+        <w:t>‘</w:t>
       </w:r>
     </w:p>
     <w:sectPr>
@@ -4353,6 +4951,475 @@
     </w:sectPr>
   </w:body>
 </w:document>
+</file>
+
+<file path=word/numbering.xml><?xml version="1.0" encoding="utf-8"?>
+<w:numbering xmlns:wpc="http://schemas.microsoft.com/office/word/2010/wordprocessingCanvas" xmlns:mc="http://schemas.openxmlformats.org/markup-compatibility/2006" xmlns:o="urn:schemas-microsoft-com:office:office" xmlns:r="http://schemas.openxmlformats.org/officeDocument/2006/relationships" xmlns:m="http://schemas.openxmlformats.org/officeDocument/2006/math" xmlns:v="urn:schemas-microsoft-com:vml" xmlns:wp14="http://schemas.microsoft.com/office/word/2010/wordprocessingDrawing" xmlns:wp="http://schemas.openxmlformats.org/drawingml/2006/wordprocessingDrawing" xmlns:w10="urn:schemas-microsoft-com:office:word" xmlns:w="http://schemas.openxmlformats.org/wordprocessingml/2006/main" xmlns:w14="http://schemas.microsoft.com/office/word/2010/wordml" xmlns:w15="http://schemas.microsoft.com/office/word/2012/wordml" xmlns:wpg="http://schemas.microsoft.com/office/word/2010/wordprocessingGroup" xmlns:wpi="http://schemas.microsoft.com/office/word/2010/wordprocessingInk" xmlns:wne="http://schemas.microsoft.com/office/word/2006/wordml" xmlns:wps="http://schemas.microsoft.com/office/word/2010/wordprocessingShape" mc:Ignorable="w14 w15 wp14">
+  <w:abstractNum w:abstractNumId="0">
+    <w:nsid w:val="06146954"/>
+    <w:multiLevelType w:val="hybridMultilevel"/>
+    <w:tmpl w:val="2E4A3952"/>
+    <w:lvl w:ilvl="0" w:tplc="40090001">
+      <w:start w:val="1"/>
+      <w:numFmt w:val="bullet"/>
+      <w:lvlText w:val=""/>
+      <w:lvlJc w:val="left"/>
+      <w:pPr>
+        <w:ind w:left="360" w:hanging="360"/>
+      </w:pPr>
+      <w:rPr>
+        <w:rFonts w:ascii="Symbol" w:hAnsi="Symbol" w:hint="default"/>
+      </w:rPr>
+    </w:lvl>
+    <w:lvl w:ilvl="1" w:tplc="40090003" w:tentative="1">
+      <w:start w:val="1"/>
+      <w:numFmt w:val="bullet"/>
+      <w:lvlText w:val="o"/>
+      <w:lvlJc w:val="left"/>
+      <w:pPr>
+        <w:ind w:left="1080" w:hanging="360"/>
+      </w:pPr>
+      <w:rPr>
+        <w:rFonts w:ascii="Courier New" w:hAnsi="Courier New" w:cs="Courier New" w:hint="default"/>
+      </w:rPr>
+    </w:lvl>
+    <w:lvl w:ilvl="2" w:tplc="40090005" w:tentative="1">
+      <w:start w:val="1"/>
+      <w:numFmt w:val="bullet"/>
+      <w:lvlText w:val=""/>
+      <w:lvlJc w:val="left"/>
+      <w:pPr>
+        <w:ind w:left="1800" w:hanging="360"/>
+      </w:pPr>
+      <w:rPr>
+        <w:rFonts w:ascii="Wingdings" w:hAnsi="Wingdings" w:hint="default"/>
+      </w:rPr>
+    </w:lvl>
+    <w:lvl w:ilvl="3" w:tplc="40090001" w:tentative="1">
+      <w:start w:val="1"/>
+      <w:numFmt w:val="bullet"/>
+      <w:lvlText w:val=""/>
+      <w:lvlJc w:val="left"/>
+      <w:pPr>
+        <w:ind w:left="2520" w:hanging="360"/>
+      </w:pPr>
+      <w:rPr>
+        <w:rFonts w:ascii="Symbol" w:hAnsi="Symbol" w:hint="default"/>
+      </w:rPr>
+    </w:lvl>
+    <w:lvl w:ilvl="4" w:tplc="40090003" w:tentative="1">
+      <w:start w:val="1"/>
+      <w:numFmt w:val="bullet"/>
+      <w:lvlText w:val="o"/>
+      <w:lvlJc w:val="left"/>
+      <w:pPr>
+        <w:ind w:left="3240" w:hanging="360"/>
+      </w:pPr>
+      <w:rPr>
+        <w:rFonts w:ascii="Courier New" w:hAnsi="Courier New" w:cs="Courier New" w:hint="default"/>
+      </w:rPr>
+    </w:lvl>
+    <w:lvl w:ilvl="5" w:tplc="40090005" w:tentative="1">
+      <w:start w:val="1"/>
+      <w:numFmt w:val="bullet"/>
+      <w:lvlText w:val=""/>
+      <w:lvlJc w:val="left"/>
+      <w:pPr>
+        <w:ind w:left="3960" w:hanging="360"/>
+      </w:pPr>
+      <w:rPr>
+        <w:rFonts w:ascii="Wingdings" w:hAnsi="Wingdings" w:hint="default"/>
+      </w:rPr>
+    </w:lvl>
+    <w:lvl w:ilvl="6" w:tplc="40090001" w:tentative="1">
+      <w:start w:val="1"/>
+      <w:numFmt w:val="bullet"/>
+      <w:lvlText w:val=""/>
+      <w:lvlJc w:val="left"/>
+      <w:pPr>
+        <w:ind w:left="4680" w:hanging="360"/>
+      </w:pPr>
+      <w:rPr>
+        <w:rFonts w:ascii="Symbol" w:hAnsi="Symbol" w:hint="default"/>
+      </w:rPr>
+    </w:lvl>
+    <w:lvl w:ilvl="7" w:tplc="40090003" w:tentative="1">
+      <w:start w:val="1"/>
+      <w:numFmt w:val="bullet"/>
+      <w:lvlText w:val="o"/>
+      <w:lvlJc w:val="left"/>
+      <w:pPr>
+        <w:ind w:left="5400" w:hanging="360"/>
+      </w:pPr>
+      <w:rPr>
+        <w:rFonts w:ascii="Courier New" w:hAnsi="Courier New" w:cs="Courier New" w:hint="default"/>
+      </w:rPr>
+    </w:lvl>
+    <w:lvl w:ilvl="8" w:tplc="40090005" w:tentative="1">
+      <w:start w:val="1"/>
+      <w:numFmt w:val="bullet"/>
+      <w:lvlText w:val=""/>
+      <w:lvlJc w:val="left"/>
+      <w:pPr>
+        <w:ind w:left="6120" w:hanging="360"/>
+      </w:pPr>
+      <w:rPr>
+        <w:rFonts w:ascii="Wingdings" w:hAnsi="Wingdings" w:hint="default"/>
+      </w:rPr>
+    </w:lvl>
+  </w:abstractNum>
+  <w:abstractNum w:abstractNumId="1">
+    <w:nsid w:val="08F97928"/>
+    <w:multiLevelType w:val="hybridMultilevel"/>
+    <w:tmpl w:val="75BE54BE"/>
+    <w:lvl w:ilvl="0" w:tplc="40090001">
+      <w:start w:val="1"/>
+      <w:numFmt w:val="bullet"/>
+      <w:lvlText w:val=""/>
+      <w:lvlJc w:val="left"/>
+      <w:pPr>
+        <w:ind w:left="360" w:hanging="360"/>
+      </w:pPr>
+      <w:rPr>
+        <w:rFonts w:ascii="Symbol" w:hAnsi="Symbol" w:hint="default"/>
+      </w:rPr>
+    </w:lvl>
+    <w:lvl w:ilvl="1" w:tplc="40090003" w:tentative="1">
+      <w:start w:val="1"/>
+      <w:numFmt w:val="bullet"/>
+      <w:lvlText w:val="o"/>
+      <w:lvlJc w:val="left"/>
+      <w:pPr>
+        <w:ind w:left="1080" w:hanging="360"/>
+      </w:pPr>
+      <w:rPr>
+        <w:rFonts w:ascii="Courier New" w:hAnsi="Courier New" w:cs="Courier New" w:hint="default"/>
+      </w:rPr>
+    </w:lvl>
+    <w:lvl w:ilvl="2" w:tplc="40090005" w:tentative="1">
+      <w:start w:val="1"/>
+      <w:numFmt w:val="bullet"/>
+      <w:lvlText w:val=""/>
+      <w:lvlJc w:val="left"/>
+      <w:pPr>
+        <w:ind w:left="1800" w:hanging="360"/>
+      </w:pPr>
+      <w:rPr>
+        <w:rFonts w:ascii="Wingdings" w:hAnsi="Wingdings" w:hint="default"/>
+      </w:rPr>
+    </w:lvl>
+    <w:lvl w:ilvl="3" w:tplc="40090001" w:tentative="1">
+      <w:start w:val="1"/>
+      <w:numFmt w:val="bullet"/>
+      <w:lvlText w:val=""/>
+      <w:lvlJc w:val="left"/>
+      <w:pPr>
+        <w:ind w:left="2520" w:hanging="360"/>
+      </w:pPr>
+      <w:rPr>
+        <w:rFonts w:ascii="Symbol" w:hAnsi="Symbol" w:hint="default"/>
+      </w:rPr>
+    </w:lvl>
+    <w:lvl w:ilvl="4" w:tplc="40090003" w:tentative="1">
+      <w:start w:val="1"/>
+      <w:numFmt w:val="bullet"/>
+      <w:lvlText w:val="o"/>
+      <w:lvlJc w:val="left"/>
+      <w:pPr>
+        <w:ind w:left="3240" w:hanging="360"/>
+      </w:pPr>
+      <w:rPr>
+        <w:rFonts w:ascii="Courier New" w:hAnsi="Courier New" w:cs="Courier New" w:hint="default"/>
+      </w:rPr>
+    </w:lvl>
+    <w:lvl w:ilvl="5" w:tplc="40090005" w:tentative="1">
+      <w:start w:val="1"/>
+      <w:numFmt w:val="bullet"/>
+      <w:lvlText w:val=""/>
+      <w:lvlJc w:val="left"/>
+      <w:pPr>
+        <w:ind w:left="3960" w:hanging="360"/>
+      </w:pPr>
+      <w:rPr>
+        <w:rFonts w:ascii="Wingdings" w:hAnsi="Wingdings" w:hint="default"/>
+      </w:rPr>
+    </w:lvl>
+    <w:lvl w:ilvl="6" w:tplc="40090001" w:tentative="1">
+      <w:start w:val="1"/>
+      <w:numFmt w:val="bullet"/>
+      <w:lvlText w:val=""/>
+      <w:lvlJc w:val="left"/>
+      <w:pPr>
+        <w:ind w:left="4680" w:hanging="360"/>
+      </w:pPr>
+      <w:rPr>
+        <w:rFonts w:ascii="Symbol" w:hAnsi="Symbol" w:hint="default"/>
+      </w:rPr>
+    </w:lvl>
+    <w:lvl w:ilvl="7" w:tplc="40090003" w:tentative="1">
+      <w:start w:val="1"/>
+      <w:numFmt w:val="bullet"/>
+      <w:lvlText w:val="o"/>
+      <w:lvlJc w:val="left"/>
+      <w:pPr>
+        <w:ind w:left="5400" w:hanging="360"/>
+      </w:pPr>
+      <w:rPr>
+        <w:rFonts w:ascii="Courier New" w:hAnsi="Courier New" w:cs="Courier New" w:hint="default"/>
+      </w:rPr>
+    </w:lvl>
+    <w:lvl w:ilvl="8" w:tplc="40090005" w:tentative="1">
+      <w:start w:val="1"/>
+      <w:numFmt w:val="bullet"/>
+      <w:lvlText w:val=""/>
+      <w:lvlJc w:val="left"/>
+      <w:pPr>
+        <w:ind w:left="6120" w:hanging="360"/>
+      </w:pPr>
+      <w:rPr>
+        <w:rFonts w:ascii="Wingdings" w:hAnsi="Wingdings" w:hint="default"/>
+      </w:rPr>
+    </w:lvl>
+  </w:abstractNum>
+  <w:abstractNum w:abstractNumId="2">
+    <w:nsid w:val="4DE52090"/>
+    <w:multiLevelType w:val="hybridMultilevel"/>
+    <w:tmpl w:val="DE54FFEE"/>
+    <w:lvl w:ilvl="0" w:tplc="40090001">
+      <w:start w:val="1"/>
+      <w:numFmt w:val="bullet"/>
+      <w:lvlText w:val=""/>
+      <w:lvlJc w:val="left"/>
+      <w:pPr>
+        <w:ind w:left="360" w:hanging="360"/>
+      </w:pPr>
+      <w:rPr>
+        <w:rFonts w:ascii="Symbol" w:hAnsi="Symbol" w:hint="default"/>
+      </w:rPr>
+    </w:lvl>
+    <w:lvl w:ilvl="1" w:tplc="40090003" w:tentative="1">
+      <w:start w:val="1"/>
+      <w:numFmt w:val="bullet"/>
+      <w:lvlText w:val="o"/>
+      <w:lvlJc w:val="left"/>
+      <w:pPr>
+        <w:ind w:left="1080" w:hanging="360"/>
+      </w:pPr>
+      <w:rPr>
+        <w:rFonts w:ascii="Courier New" w:hAnsi="Courier New" w:cs="Courier New" w:hint="default"/>
+      </w:rPr>
+    </w:lvl>
+    <w:lvl w:ilvl="2" w:tplc="40090005" w:tentative="1">
+      <w:start w:val="1"/>
+      <w:numFmt w:val="bullet"/>
+      <w:lvlText w:val=""/>
+      <w:lvlJc w:val="left"/>
+      <w:pPr>
+        <w:ind w:left="1800" w:hanging="360"/>
+      </w:pPr>
+      <w:rPr>
+        <w:rFonts w:ascii="Wingdings" w:hAnsi="Wingdings" w:hint="default"/>
+      </w:rPr>
+    </w:lvl>
+    <w:lvl w:ilvl="3" w:tplc="40090001" w:tentative="1">
+      <w:start w:val="1"/>
+      <w:numFmt w:val="bullet"/>
+      <w:lvlText w:val=""/>
+      <w:lvlJc w:val="left"/>
+      <w:pPr>
+        <w:ind w:left="2520" w:hanging="360"/>
+      </w:pPr>
+      <w:rPr>
+        <w:rFonts w:ascii="Symbol" w:hAnsi="Symbol" w:hint="default"/>
+      </w:rPr>
+    </w:lvl>
+    <w:lvl w:ilvl="4" w:tplc="40090003" w:tentative="1">
+      <w:start w:val="1"/>
+      <w:numFmt w:val="bullet"/>
+      <w:lvlText w:val="o"/>
+      <w:lvlJc w:val="left"/>
+      <w:pPr>
+        <w:ind w:left="3240" w:hanging="360"/>
+      </w:pPr>
+      <w:rPr>
+        <w:rFonts w:ascii="Courier New" w:hAnsi="Courier New" w:cs="Courier New" w:hint="default"/>
+      </w:rPr>
+    </w:lvl>
+    <w:lvl w:ilvl="5" w:tplc="40090005" w:tentative="1">
+      <w:start w:val="1"/>
+      <w:numFmt w:val="bullet"/>
+      <w:lvlText w:val=""/>
+      <w:lvlJc w:val="left"/>
+      <w:pPr>
+        <w:ind w:left="3960" w:hanging="360"/>
+      </w:pPr>
+      <w:rPr>
+        <w:rFonts w:ascii="Wingdings" w:hAnsi="Wingdings" w:hint="default"/>
+      </w:rPr>
+    </w:lvl>
+    <w:lvl w:ilvl="6" w:tplc="40090001" w:tentative="1">
+      <w:start w:val="1"/>
+      <w:numFmt w:val="bullet"/>
+      <w:lvlText w:val=""/>
+      <w:lvlJc w:val="left"/>
+      <w:pPr>
+        <w:ind w:left="4680" w:hanging="360"/>
+      </w:pPr>
+      <w:rPr>
+        <w:rFonts w:ascii="Symbol" w:hAnsi="Symbol" w:hint="default"/>
+      </w:rPr>
+    </w:lvl>
+    <w:lvl w:ilvl="7" w:tplc="40090003" w:tentative="1">
+      <w:start w:val="1"/>
+      <w:numFmt w:val="bullet"/>
+      <w:lvlText w:val="o"/>
+      <w:lvlJc w:val="left"/>
+      <w:pPr>
+        <w:ind w:left="5400" w:hanging="360"/>
+      </w:pPr>
+      <w:rPr>
+        <w:rFonts w:ascii="Courier New" w:hAnsi="Courier New" w:cs="Courier New" w:hint="default"/>
+      </w:rPr>
+    </w:lvl>
+    <w:lvl w:ilvl="8" w:tplc="40090005" w:tentative="1">
+      <w:start w:val="1"/>
+      <w:numFmt w:val="bullet"/>
+      <w:lvlText w:val=""/>
+      <w:lvlJc w:val="left"/>
+      <w:pPr>
+        <w:ind w:left="6120" w:hanging="360"/>
+      </w:pPr>
+      <w:rPr>
+        <w:rFonts w:ascii="Wingdings" w:hAnsi="Wingdings" w:hint="default"/>
+      </w:rPr>
+    </w:lvl>
+  </w:abstractNum>
+  <w:abstractNum w:abstractNumId="3">
+    <w:nsid w:val="5CFB529E"/>
+    <w:multiLevelType w:val="hybridMultilevel"/>
+    <w:tmpl w:val="C22EF1F4"/>
+    <w:lvl w:ilvl="0" w:tplc="40090001">
+      <w:start w:val="1"/>
+      <w:numFmt w:val="bullet"/>
+      <w:lvlText w:val=""/>
+      <w:lvlJc w:val="left"/>
+      <w:pPr>
+        <w:ind w:left="360" w:hanging="360"/>
+      </w:pPr>
+      <w:rPr>
+        <w:rFonts w:ascii="Symbol" w:hAnsi="Symbol" w:hint="default"/>
+      </w:rPr>
+    </w:lvl>
+    <w:lvl w:ilvl="1" w:tplc="40090003" w:tentative="1">
+      <w:start w:val="1"/>
+      <w:numFmt w:val="bullet"/>
+      <w:lvlText w:val="o"/>
+      <w:lvlJc w:val="left"/>
+      <w:pPr>
+        <w:ind w:left="1080" w:hanging="360"/>
+      </w:pPr>
+      <w:rPr>
+        <w:rFonts w:ascii="Courier New" w:hAnsi="Courier New" w:cs="Courier New" w:hint="default"/>
+      </w:rPr>
+    </w:lvl>
+    <w:lvl w:ilvl="2" w:tplc="40090005" w:tentative="1">
+      <w:start w:val="1"/>
+      <w:numFmt w:val="bullet"/>
+      <w:lvlText w:val=""/>
+      <w:lvlJc w:val="left"/>
+      <w:pPr>
+        <w:ind w:left="1800" w:hanging="360"/>
+      </w:pPr>
+      <w:rPr>
+        <w:rFonts w:ascii="Wingdings" w:hAnsi="Wingdings" w:hint="default"/>
+      </w:rPr>
+    </w:lvl>
+    <w:lvl w:ilvl="3" w:tplc="40090001" w:tentative="1">
+      <w:start w:val="1"/>
+      <w:numFmt w:val="bullet"/>
+      <w:lvlText w:val=""/>
+      <w:lvlJc w:val="left"/>
+      <w:pPr>
+        <w:ind w:left="2520" w:hanging="360"/>
+      </w:pPr>
+      <w:rPr>
+        <w:rFonts w:ascii="Symbol" w:hAnsi="Symbol" w:hint="default"/>
+      </w:rPr>
+    </w:lvl>
+    <w:lvl w:ilvl="4" w:tplc="40090003" w:tentative="1">
+      <w:start w:val="1"/>
+      <w:numFmt w:val="bullet"/>
+      <w:lvlText w:val="o"/>
+      <w:lvlJc w:val="left"/>
+      <w:pPr>
+        <w:ind w:left="3240" w:hanging="360"/>
+      </w:pPr>
+      <w:rPr>
+        <w:rFonts w:ascii="Courier New" w:hAnsi="Courier New" w:cs="Courier New" w:hint="default"/>
+      </w:rPr>
+    </w:lvl>
+    <w:lvl w:ilvl="5" w:tplc="40090005" w:tentative="1">
+      <w:start w:val="1"/>
+      <w:numFmt w:val="bullet"/>
+      <w:lvlText w:val=""/>
+      <w:lvlJc w:val="left"/>
+      <w:pPr>
+        <w:ind w:left="3960" w:hanging="360"/>
+      </w:pPr>
+      <w:rPr>
+        <w:rFonts w:ascii="Wingdings" w:hAnsi="Wingdings" w:hint="default"/>
+      </w:rPr>
+    </w:lvl>
+    <w:lvl w:ilvl="6" w:tplc="40090001" w:tentative="1">
+      <w:start w:val="1"/>
+      <w:numFmt w:val="bullet"/>
+      <w:lvlText w:val=""/>
+      <w:lvlJc w:val="left"/>
+      <w:pPr>
+        <w:ind w:left="4680" w:hanging="360"/>
+      </w:pPr>
+      <w:rPr>
+        <w:rFonts w:ascii="Symbol" w:hAnsi="Symbol" w:hint="default"/>
+      </w:rPr>
+    </w:lvl>
+    <w:lvl w:ilvl="7" w:tplc="40090003" w:tentative="1">
+      <w:start w:val="1"/>
+      <w:numFmt w:val="bullet"/>
+      <w:lvlText w:val="o"/>
+      <w:lvlJc w:val="left"/>
+      <w:pPr>
+        <w:ind w:left="5400" w:hanging="360"/>
+      </w:pPr>
+      <w:rPr>
+        <w:rFonts w:ascii="Courier New" w:hAnsi="Courier New" w:cs="Courier New" w:hint="default"/>
+      </w:rPr>
+    </w:lvl>
+    <w:lvl w:ilvl="8" w:tplc="40090005" w:tentative="1">
+      <w:start w:val="1"/>
+      <w:numFmt w:val="bullet"/>
+      <w:lvlText w:val=""/>
+      <w:lvlJc w:val="left"/>
+      <w:pPr>
+        <w:ind w:left="6120" w:hanging="360"/>
+      </w:pPr>
+      <w:rPr>
+        <w:rFonts w:ascii="Wingdings" w:hAnsi="Wingdings" w:hint="default"/>
+      </w:rPr>
+    </w:lvl>
+  </w:abstractNum>
+  <w:num w:numId="1">
+    <w:abstractNumId w:val="0"/>
+  </w:num>
+  <w:num w:numId="2">
+    <w:abstractNumId w:val="2"/>
+  </w:num>
+  <w:num w:numId="3">
+    <w:abstractNumId w:val="1"/>
+  </w:num>
+  <w:num w:numId="4">
+    <w:abstractNumId w:val="3"/>
+  </w:num>
+</w:numbering>
 </file>
 
 <file path=word/styles.xml><?xml version="1.0" encoding="utf-8"?>

</xml_diff>

<commit_message>
Resume Updated with new design
</commit_message>
<xml_diff>
--- a/Resume/Karthik S Resume Final.docx
+++ b/Resume/Karthik S Resume Final.docx
@@ -19,19 +19,214 @@
           <w:noProof/>
           <w:lang w:val="en-IN" w:eastAsia="en-IN"/>
         </w:rPr>
+        <w:drawing>
+          <wp:anchor distT="0" distB="0" distL="114300" distR="114300" simplePos="0" relativeHeight="251667456" behindDoc="0" locked="0" layoutInCell="1" allowOverlap="1" wp14:anchorId="46F0A1DD" wp14:editId="187E853D">
+            <wp:simplePos x="0" y="0"/>
+            <wp:positionH relativeFrom="column">
+              <wp:posOffset>2895600</wp:posOffset>
+            </wp:positionH>
+            <wp:positionV relativeFrom="paragraph">
+              <wp:posOffset>121423</wp:posOffset>
+            </wp:positionV>
+            <wp:extent cx="205740" cy="213360"/>
+            <wp:effectExtent l="0" t="0" r="3810" b="0"/>
+            <wp:wrapNone/>
+            <wp:docPr id="5" name="Gráfico 4" descr="Auricular"/>
+            <wp:cNvGraphicFramePr/>
+            <a:graphic xmlns:a="http://schemas.openxmlformats.org/drawingml/2006/main">
+              <a:graphicData uri="http://schemas.openxmlformats.org/drawingml/2006/picture">
+                <pic:pic xmlns:pic="http://schemas.openxmlformats.org/drawingml/2006/picture">
+                  <pic:nvPicPr>
+                    <pic:cNvPr id="10" name="Gráfico 4" descr="Auricular"/>
+                    <pic:cNvPicPr/>
+                  </pic:nvPicPr>
+                  <pic:blipFill>
+                    <a:blip r:embed="rId5" cstate="print">
+                      <a:duotone>
+                        <a:prstClr val="black"/>
+                        <a:schemeClr val="tx2">
+                          <a:tint val="45000"/>
+                          <a:satMod val="400000"/>
+                        </a:schemeClr>
+                      </a:duotone>
+                      <a:extLst>
+                        <a:ext uri="{28A0092B-C50C-407E-A947-70E740481C1C}">
+                          <a14:useLocalDpi xmlns:a14="http://schemas.microsoft.com/office/drawing/2010/main" val="0"/>
+                        </a:ext>
+                        <a:ext uri="{96DAC541-7B7A-43D3-8B79-37D633B846F1}">
+                          <asvg:svgBlip xmlns:lc="http://schemas.openxmlformats.org/drawingml/2006/lockedCanvas" xmlns="" xmlns:cx="http://schemas.microsoft.com/office/drawing/2014/chartex" xmlns:cx1="http://schemas.microsoft.com/office/drawing/2015/9/8/chartex" xmlns:cx2="http://schemas.microsoft.com/office/drawing/2015/10/21/chartex" xmlns:cx3="http://schemas.microsoft.com/office/drawing/2016/5/9/chartex" xmlns:cx4="http://schemas.microsoft.com/office/drawing/2016/5/10/chartex" xmlns:cx5="http://schemas.microsoft.com/office/drawing/2016/5/11/chartex" xmlns:cx6="http://schemas.microsoft.com/office/drawing/2016/5/12/chartex" xmlns:cx7="http://schemas.microsoft.com/office/drawing/2016/5/13/chartex" xmlns:cx8="http://schemas.microsoft.com/office/drawing/2016/5/14/chartex" xmlns:aink="http://schemas.microsoft.com/office/drawing/2016/ink" xmlns:am3d="http://schemas.microsoft.com/office/drawing/2017/model3d" xmlns:o="urn:schemas-microsoft-com:office:office" xmlns:v="urn:schemas-microsoft-com:vml" xmlns:w10="urn:schemas-microsoft-com:office:word" xmlns:w="http://schemas.openxmlformats.org/wordprocessingml/2006/main" xmlns:w16cid="http://schemas.microsoft.com/office/word/2016/wordml/cid" xmlns:w16se="http://schemas.microsoft.com/office/word/2015/wordml/symex" xmlns:asvg="http://schemas.microsoft.com/office/drawing/2016/SVG/main" r:embed="rId30"/>
+                        </a:ext>
+                      </a:extLst>
+                    </a:blip>
+                    <a:stretch>
+                      <a:fillRect/>
+                    </a:stretch>
+                  </pic:blipFill>
+                  <pic:spPr>
+                    <a:xfrm>
+                      <a:off x="0" y="0"/>
+                      <a:ext cx="205740" cy="213360"/>
+                    </a:xfrm>
+                    <a:prstGeom prst="rect">
+                      <a:avLst/>
+                    </a:prstGeom>
+                  </pic:spPr>
+                </pic:pic>
+              </a:graphicData>
+            </a:graphic>
+          </wp:anchor>
+        </w:drawing>
+      </w:r>
+      <w:r>
+        <w:rPr>
+          <w:noProof/>
+          <w:lang w:val="en-IN" w:eastAsia="en-IN"/>
+        </w:rPr>
+        <w:drawing>
+          <wp:anchor distT="0" distB="0" distL="114300" distR="114300" simplePos="0" relativeHeight="251671552" behindDoc="0" locked="0" layoutInCell="1" allowOverlap="1" wp14:anchorId="6EED4ABA" wp14:editId="2058B782">
+            <wp:simplePos x="0" y="0"/>
+            <wp:positionH relativeFrom="column">
+              <wp:posOffset>2849457</wp:posOffset>
+            </wp:positionH>
+            <wp:positionV relativeFrom="paragraph">
+              <wp:posOffset>502920</wp:posOffset>
+            </wp:positionV>
+            <wp:extent cx="320040" cy="279400"/>
+            <wp:effectExtent l="0" t="0" r="0" b="6350"/>
+            <wp:wrapNone/>
+            <wp:docPr id="8" name="Gráfico 2" descr="Marcador"/>
+            <wp:cNvGraphicFramePr/>
+            <a:graphic xmlns:a="http://schemas.openxmlformats.org/drawingml/2006/main">
+              <a:graphicData uri="http://schemas.openxmlformats.org/drawingml/2006/picture">
+                <pic:pic xmlns:pic="http://schemas.openxmlformats.org/drawingml/2006/picture">
+                  <pic:nvPicPr>
+                    <pic:cNvPr id="2" name="Gráfico 2" descr="Marcador"/>
+                    <pic:cNvPicPr/>
+                  </pic:nvPicPr>
+                  <pic:blipFill>
+                    <a:blip r:embed="rId31" cstate="print">
+                      <a:duotone>
+                        <a:prstClr val="black"/>
+                        <a:schemeClr val="tx2">
+                          <a:tint val="45000"/>
+                          <a:satMod val="400000"/>
+                        </a:schemeClr>
+                      </a:duotone>
+                      <a:extLst>
+                        <a:ext uri="{28A0092B-C50C-407E-A947-70E740481C1C}">
+                          <a14:useLocalDpi xmlns:a14="http://schemas.microsoft.com/office/drawing/2010/main" val="0"/>
+                        </a:ext>
+                        <a:ext uri="{96DAC541-7B7A-43D3-8B79-37D633B846F1}">
+                          <asvg:svgBlip xmlns:lc="http://schemas.openxmlformats.org/drawingml/2006/lockedCanvas" xmlns="" xmlns:cx="http://schemas.microsoft.com/office/drawing/2014/chartex" xmlns:cx1="http://schemas.microsoft.com/office/drawing/2015/9/8/chartex" xmlns:cx2="http://schemas.microsoft.com/office/drawing/2015/10/21/chartex" xmlns:cx3="http://schemas.microsoft.com/office/drawing/2016/5/9/chartex" xmlns:cx4="http://schemas.microsoft.com/office/drawing/2016/5/10/chartex" xmlns:cx5="http://schemas.microsoft.com/office/drawing/2016/5/11/chartex" xmlns:cx6="http://schemas.microsoft.com/office/drawing/2016/5/12/chartex" xmlns:cx7="http://schemas.microsoft.com/office/drawing/2016/5/13/chartex" xmlns:cx8="http://schemas.microsoft.com/office/drawing/2016/5/14/chartex" xmlns:aink="http://schemas.microsoft.com/office/drawing/2016/ink" xmlns:am3d="http://schemas.microsoft.com/office/drawing/2017/model3d" xmlns:o="urn:schemas-microsoft-com:office:office" xmlns:v="urn:schemas-microsoft-com:vml" xmlns:w10="urn:schemas-microsoft-com:office:word" xmlns:w="http://schemas.openxmlformats.org/wordprocessingml/2006/main" xmlns:w16cid="http://schemas.microsoft.com/office/word/2016/wordml/cid" xmlns:w16se="http://schemas.microsoft.com/office/word/2015/wordml/symex" xmlns:asvg="http://schemas.microsoft.com/office/drawing/2016/SVG/main" r:embed="rId35"/>
+                        </a:ext>
+                      </a:extLst>
+                    </a:blip>
+                    <a:stretch>
+                      <a:fillRect/>
+                    </a:stretch>
+                  </pic:blipFill>
+                  <pic:spPr>
+                    <a:xfrm>
+                      <a:off x="0" y="0"/>
+                      <a:ext cx="320040" cy="279400"/>
+                    </a:xfrm>
+                    <a:prstGeom prst="rect">
+                      <a:avLst/>
+                    </a:prstGeom>
+                  </pic:spPr>
+                </pic:pic>
+              </a:graphicData>
+            </a:graphic>
+            <wp14:sizeRelV relativeFrom="margin">
+              <wp14:pctHeight>0</wp14:pctHeight>
+            </wp14:sizeRelV>
+          </wp:anchor>
+        </w:drawing>
+      </w:r>
+      <w:r>
+        <w:rPr>
+          <w:noProof/>
+          <w:lang w:val="en-IN" w:eastAsia="en-IN"/>
+        </w:rPr>
+        <w:drawing>
+          <wp:anchor distT="0" distB="0" distL="114300" distR="114300" simplePos="0" relativeHeight="251669504" behindDoc="0" locked="0" layoutInCell="1" allowOverlap="1" wp14:anchorId="09E4E59B" wp14:editId="2D4915DF">
+            <wp:simplePos x="0" y="0"/>
+            <wp:positionH relativeFrom="column">
+              <wp:posOffset>4745990</wp:posOffset>
+            </wp:positionH>
+            <wp:positionV relativeFrom="paragraph">
+              <wp:posOffset>115570</wp:posOffset>
+            </wp:positionV>
+            <wp:extent cx="264160" cy="241300"/>
+            <wp:effectExtent l="0" t="0" r="2540" b="6350"/>
+            <wp:wrapNone/>
+            <wp:docPr id="7" name="Gráfico 7" descr="Sobre"/>
+            <wp:cNvGraphicFramePr/>
+            <a:graphic xmlns:a="http://schemas.openxmlformats.org/drawingml/2006/main">
+              <a:graphicData uri="http://schemas.openxmlformats.org/drawingml/2006/picture">
+                <pic:pic xmlns:pic="http://schemas.openxmlformats.org/drawingml/2006/picture">
+                  <pic:nvPicPr>
+                    <pic:cNvPr id="11" name="Gráfico 7" descr="Sobre"/>
+                    <pic:cNvPicPr/>
+                  </pic:nvPicPr>
+                  <pic:blipFill>
+                    <a:blip r:embed="rId36" cstate="print">
+                      <a:duotone>
+                        <a:prstClr val="black"/>
+                        <a:schemeClr val="tx2">
+                          <a:tint val="45000"/>
+                          <a:satMod val="400000"/>
+                        </a:schemeClr>
+                      </a:duotone>
+                      <a:extLst>
+                        <a:ext uri="{28A0092B-C50C-407E-A947-70E740481C1C}">
+                          <a14:useLocalDpi xmlns:a14="http://schemas.microsoft.com/office/drawing/2010/main" val="0"/>
+                        </a:ext>
+                        <a:ext uri="{96DAC541-7B7A-43D3-8B79-37D633B846F1}">
+                          <asvg:svgBlip xmlns:lc="http://schemas.openxmlformats.org/drawingml/2006/lockedCanvas" xmlns="" xmlns:cx="http://schemas.microsoft.com/office/drawing/2014/chartex" xmlns:cx1="http://schemas.microsoft.com/office/drawing/2015/9/8/chartex" xmlns:cx2="http://schemas.microsoft.com/office/drawing/2015/10/21/chartex" xmlns:cx3="http://schemas.microsoft.com/office/drawing/2016/5/9/chartex" xmlns:cx4="http://schemas.microsoft.com/office/drawing/2016/5/10/chartex" xmlns:cx5="http://schemas.microsoft.com/office/drawing/2016/5/11/chartex" xmlns:cx6="http://schemas.microsoft.com/office/drawing/2016/5/12/chartex" xmlns:cx7="http://schemas.microsoft.com/office/drawing/2016/5/13/chartex" xmlns:cx8="http://schemas.microsoft.com/office/drawing/2016/5/14/chartex" xmlns:aink="http://schemas.microsoft.com/office/drawing/2016/ink" xmlns:am3d="http://schemas.microsoft.com/office/drawing/2017/model3d" xmlns:o="urn:schemas-microsoft-com:office:office" xmlns:v="urn:schemas-microsoft-com:vml" xmlns:w10="urn:schemas-microsoft-com:office:word" xmlns:w="http://schemas.openxmlformats.org/wordprocessingml/2006/main" xmlns:w16cid="http://schemas.microsoft.com/office/word/2016/wordml/cid" xmlns:w16se="http://schemas.microsoft.com/office/word/2015/wordml/symex" xmlns:asvg="http://schemas.microsoft.com/office/drawing/2016/SVG/main" r:embed="rId17"/>
+                        </a:ext>
+                      </a:extLst>
+                    </a:blip>
+                    <a:stretch>
+                      <a:fillRect/>
+                    </a:stretch>
+                  </pic:blipFill>
+                  <pic:spPr>
+                    <a:xfrm>
+                      <a:off x="0" y="0"/>
+                      <a:ext cx="264160" cy="241300"/>
+                    </a:xfrm>
+                    <a:prstGeom prst="rect">
+                      <a:avLst/>
+                    </a:prstGeom>
+                  </pic:spPr>
+                </pic:pic>
+              </a:graphicData>
+            </a:graphic>
+            <wp14:sizeRelV relativeFrom="margin">
+              <wp14:pctHeight>0</wp14:pctHeight>
+            </wp14:sizeRelV>
+          </wp:anchor>
+        </w:drawing>
+      </w:r>
+      <w:r>
+        <w:rPr>
+          <w:noProof/>
+          <w:lang w:val="en-IN" w:eastAsia="en-IN"/>
+        </w:rPr>
         <mc:AlternateContent>
           <mc:Choice Requires="wps">
             <w:drawing>
-              <wp:anchor distT="0" distB="0" distL="114300" distR="114300" simplePos="0" relativeHeight="251659264" behindDoc="0" locked="0" layoutInCell="1" allowOverlap="1" wp14:anchorId="45CC09AA" wp14:editId="3F9B941A">
+              <wp:anchor distT="0" distB="0" distL="114300" distR="114300" simplePos="0" relativeHeight="251665408" behindDoc="0" locked="0" layoutInCell="1" allowOverlap="1" wp14:anchorId="207F199C" wp14:editId="47064984">
                 <wp:simplePos x="0" y="0"/>
-                <wp:positionH relativeFrom="page">
-                  <wp:align>right</wp:align>
+                <wp:positionH relativeFrom="margin">
+                  <wp:posOffset>2639695</wp:posOffset>
                 </wp:positionH>
                 <wp:positionV relativeFrom="paragraph">
-                  <wp:posOffset>-71928</wp:posOffset>
+                  <wp:posOffset>-10160</wp:posOffset>
                 </wp:positionV>
-                <wp:extent cx="4249843" cy="952500"/>
-                <wp:effectExtent l="0" t="0" r="0" b="0"/>
+                <wp:extent cx="4549140" cy="952500"/>
+                <wp:effectExtent l="0" t="0" r="3810" b="0"/>
                 <wp:wrapNone/>
                 <wp:docPr id="22" name="Text Box 22"/>
                 <wp:cNvGraphicFramePr/>
@@ -42,7 +237,7 @@
                       <wps:spPr>
                         <a:xfrm>
                           <a:off x="0" y="0"/>
-                          <a:ext cx="4249843" cy="952500"/>
+                          <a:ext cx="4549140" cy="952500"/>
                         </a:xfrm>
                         <a:prstGeom prst="rect">
                           <a:avLst/>
@@ -74,89 +269,75 @@
                           <w:p>
                             <w:pPr>
                               <w:pStyle w:val="FrameContents"/>
+                              <w:spacing w:after="0" w:line="120" w:lineRule="auto"/>
+                              <w:ind w:firstLine="720"/>
+                              <w:rPr>
+                                <w:sz w:val="24"/>
+                                <w:szCs w:val="28"/>
+                              </w:rPr>
+                            </w:pPr>
+                          </w:p>
+                          <w:p>
+                            <w:pPr>
+                              <w:pStyle w:val="FrameContents"/>
                               <w:spacing w:after="0" w:line="240" w:lineRule="auto"/>
+                              <w:ind w:firstLine="720"/>
                               <w:rPr>
                                 <w:b/>
                                 <w:bCs/>
-                                <w:color w:val="404040" w:themeColor="text1" w:themeTint="BF"/>
-                                <w:sz w:val="28"/>
-                                <w:szCs w:val="24"/>
-                              </w:rPr>
-                            </w:pPr>
-                            <w:r>
-                              <w:rPr>
-                                <w:b/>
-                                <w:bCs/>
-                                <w:color w:val="404040" w:themeColor="text1" w:themeTint="BF"/>
-                                <w:sz w:val="28"/>
-                                <w:szCs w:val="24"/>
-                              </w:rPr>
-                              <w:tab/>
-                              <w:t xml:space="preserve">Mobile Number:      </w:t>
-                            </w:r>
-                            <w:hyperlink r:id="rId5" w:history="1">
+                                <w:color w:val="000000" w:themeColor="text1"/>
+                                <w:sz w:val="24"/>
+                                <w:szCs w:val="28"/>
+                              </w:rPr>
+                            </w:pPr>
+                            <w:hyperlink r:id="rId37" w:history="1">
                               <w:r>
                                 <w:rPr>
                                   <w:rStyle w:val="Hyperlink"/>
                                   <w:bCs/>
                                   <w:sz w:val="24"/>
-                                  <w:szCs w:val="24"/>
+                                  <w:szCs w:val="28"/>
                                 </w:rPr>
                                 <w:t>+91 7676331323</w:t>
                               </w:r>
                             </w:hyperlink>
-                          </w:p>
-                          <w:p>
-                            <w:pPr>
-                              <w:pStyle w:val="FrameContents"/>
-                              <w:spacing w:after="0" w:line="240" w:lineRule="auto"/>
-                              <w:ind w:left="720"/>
-                              <w:rPr>
+                            <w:r>
+                              <w:rPr>
+                                <w:rStyle w:val="Hyperlink"/>
                                 <w:bCs/>
-                                <w:color w:val="404040" w:themeColor="text1" w:themeTint="BF"/>
-                                <w:sz w:val="24"/>
-                                <w:szCs w:val="24"/>
-                              </w:rPr>
-                            </w:pPr>
-                            <w:r>
-                              <w:rPr>
-                                <w:b/>
+                                <w:sz w:val="24"/>
+                                <w:szCs w:val="28"/>
+                                <w:u w:val="none"/>
+                              </w:rPr>
+                              <w:tab/>
+                            </w:r>
+                            <w:r>
+                              <w:rPr>
+                                <w:rStyle w:val="Hyperlink"/>
                                 <w:bCs/>
-                                <w:color w:val="404040" w:themeColor="text1" w:themeTint="BF"/>
-                                <w:sz w:val="28"/>
-                                <w:szCs w:val="24"/>
-                              </w:rPr>
-                              <w:t>Mail ID:</w:t>
-                            </w:r>
-                            <w:r>
-                              <w:rPr>
-                                <w:b/>
+                                <w:sz w:val="24"/>
+                                <w:szCs w:val="28"/>
+                                <w:u w:val="none"/>
+                              </w:rPr>
+                              <w:tab/>
+                            </w:r>
+                            <w:r>
+                              <w:rPr>
+                                <w:rStyle w:val="Hyperlink"/>
                                 <w:bCs/>
-                                <w:color w:val="404040" w:themeColor="text1" w:themeTint="BF"/>
-                                <w:sz w:val="28"/>
-                                <w:szCs w:val="24"/>
-                              </w:rPr>
-                              <w:tab/>
+                                <w:sz w:val="24"/>
+                                <w:szCs w:val="28"/>
+                                <w:u w:val="none"/>
+                              </w:rPr>
                               <w:t xml:space="preserve">  </w:t>
                             </w:r>
-                            <w:r>
-                              <w:rPr>
-                                <w:b/>
-                                <w:bCs/>
-                                <w:color w:val="404040" w:themeColor="text1" w:themeTint="BF"/>
-                                <w:sz w:val="28"/>
-                                <w:szCs w:val="24"/>
-                              </w:rPr>
-                              <w:tab/>
-                              <w:t xml:space="preserve">  </w:t>
-                            </w:r>
-                            <w:hyperlink r:id="rId6" w:history="1">
+                            <w:hyperlink r:id="rId38" w:history="1">
                               <w:r>
                                 <w:rPr>
                                   <w:rStyle w:val="Hyperlink"/>
                                   <w:bCs/>
                                   <w:sz w:val="24"/>
-                                  <w:szCs w:val="24"/>
+                                  <w:szCs w:val="28"/>
                                 </w:rPr>
                                 <w:t>karthiksgujjar@gmail.com</w:t>
                               </w:r>
@@ -165,89 +346,109 @@
                           <w:p>
                             <w:pPr>
                               <w:pStyle w:val="FrameContents"/>
+                              <w:spacing w:after="0" w:line="360" w:lineRule="auto"/>
+                              <w:rPr>
+                                <w:sz w:val="20"/>
+                              </w:rPr>
+                            </w:pPr>
+                            <w:r>
+                              <w:rPr>
+                                <w:sz w:val="20"/>
+                              </w:rPr>
+                              <w:t xml:space="preserve">      </w:t>
+                            </w:r>
+                            <w:r>
+                              <w:rPr>
+                                <w:sz w:val="20"/>
+                              </w:rPr>
+                              <w:tab/>
+                            </w:r>
+                            <w:r>
+                              <w:rPr>
+                                <w:sz w:val="20"/>
+                              </w:rPr>
+                              <w:tab/>
+                            </w:r>
+                            <w:r>
+                              <w:rPr>
+                                <w:sz w:val="20"/>
+                              </w:rPr>
+                              <w:tab/>
+                            </w:r>
+                            <w:r>
+                              <w:rPr>
+                                <w:sz w:val="20"/>
+                              </w:rPr>
+                              <w:tab/>
+                            </w:r>
+                            <w:r>
+                              <w:rPr>
+                                <w:sz w:val="20"/>
+                              </w:rPr>
+                              <w:tab/>
+                              <w:t xml:space="preserve"> </w:t>
+                            </w:r>
+                          </w:p>
+                          <w:p>
+                            <w:pPr>
+                              <w:pStyle w:val="FrameContents"/>
                               <w:spacing w:after="0" w:line="240" w:lineRule="auto"/>
-                              <w:ind w:left="720"/>
-                              <w:rPr>
-                                <w:rStyle w:val="Hyperlink"/>
+                              <w:ind w:firstLine="720"/>
+                              <w:rPr>
                                 <w:bCs/>
-                                <w:sz w:val="24"/>
-                                <w:szCs w:val="24"/>
-                              </w:rPr>
-                            </w:pPr>
-                            <w:r>
-                              <w:rPr>
-                                <w:b/>
-                                <w:bCs/>
-                                <w:color w:val="404040" w:themeColor="text1" w:themeTint="BF"/>
-                                <w:sz w:val="28"/>
-                                <w:szCs w:val="24"/>
-                              </w:rPr>
-                              <w:t>Location:</w:t>
-                            </w:r>
-                            <w:r>
-                              <w:rPr>
-                                <w:b/>
-                                <w:bCs/>
-                                <w:color w:val="404040" w:themeColor="text1" w:themeTint="BF"/>
-                                <w:sz w:val="28"/>
-                                <w:szCs w:val="24"/>
-                              </w:rPr>
-                              <w:tab/>
-                              <w:t xml:space="preserve">         </w:t>
-                            </w:r>
-                            <w:r>
-                              <w:rPr>
-                                <w:b/>
-                                <w:bCs/>
-                                <w:color w:val="404040" w:themeColor="text1" w:themeTint="BF"/>
-                                <w:sz w:val="28"/>
-                                <w:szCs w:val="24"/>
-                              </w:rPr>
-                              <w:tab/>
-                              <w:t xml:space="preserve">  </w:t>
-                            </w:r>
-                            <w:hyperlink r:id="rId7" w:history="1">
+                                <w:color w:val="0563C1" w:themeColor="hyperlink"/>
+                                <w:szCs w:val="24"/>
+                                <w:u w:val="single"/>
+                              </w:rPr>
+                            </w:pPr>
+                            <w:hyperlink r:id="rId39" w:history="1">
                               <w:r>
                                 <w:rPr>
                                   <w:rStyle w:val="Hyperlink"/>
                                   <w:bCs/>
                                   <w:sz w:val="24"/>
-                                  <w:szCs w:val="24"/>
+                                  <w:szCs w:val="28"/>
                                 </w:rPr>
-                                <w:t>Sira, Karnataka, India.</w:t>
+                                <w:t>Karnataka, India.</w:t>
                               </w:r>
                             </w:hyperlink>
-                          </w:p>
-                          <w:p>
-                            <w:pPr>
-                              <w:pStyle w:val="FrameContents"/>
-                              <w:spacing w:after="0" w:line="240" w:lineRule="auto"/>
-                              <w:ind w:left="720"/>
-                              <w:rPr>
-                                <w:rFonts w:cstheme="minorHAnsi"/>
-                                <w:color w:val="000000" w:themeColor="text1"/>
-                                <w:sz w:val="24"/>
-                                <w:szCs w:val="24"/>
-                                <w:lang w:val="en-GB"/>
-                              </w:rPr>
-                            </w:pPr>
+                            <w:r>
+                              <w:rPr>
+                                <w:rStyle w:val="Hyperlink"/>
+                                <w:bCs/>
+                                <w:sz w:val="24"/>
+                                <w:szCs w:val="28"/>
+                                <w:u w:val="none"/>
+                              </w:rPr>
+                              <w:t xml:space="preserve">     </w:t>
+                            </w:r>
+                            <w:r>
+                              <w:rPr>
+                                <w:rStyle w:val="Hyperlink"/>
+                                <w:bCs/>
+                                <w:sz w:val="24"/>
+                                <w:szCs w:val="28"/>
+                                <w:u w:val="none"/>
+                              </w:rPr>
+                              <w:t xml:space="preserve"> </w:t>
+                            </w:r>
                             <w:r>
                               <w:rPr>
                                 <w:b/>
                                 <w:bCs/>
                                 <w:color w:val="404040" w:themeColor="text1" w:themeTint="BF"/>
-                                <w:sz w:val="28"/>
-                                <w:szCs w:val="24"/>
-                              </w:rPr>
-                              <w:t xml:space="preserve">Portfolio Website:   </w:t>
-                            </w:r>
-                            <w:hyperlink r:id="rId8">
+                                <w:sz w:val="24"/>
+                                <w:szCs w:val="24"/>
+                              </w:rPr>
+                              <w:t xml:space="preserve">Portfolio: </w:t>
+                            </w:r>
+                            <w:hyperlink r:id="rId40">
                               <w:r>
                                 <w:rPr>
                                   <w:rStyle w:val="Hyperlink"/>
                                   <w:rFonts w:cstheme="minorHAnsi"/>
                                   <w:sz w:val="24"/>
-                                  <w:szCs w:val="24"/>
+                                  <w:szCs w:val="28"/>
                                 </w:rPr>
                                 <w:t>https://karthiksgujjar.github.io/</w:t>
                               </w:r>
@@ -267,104 +468,93 @@
                 <wp14:sizeRelH relativeFrom="margin">
                   <wp14:pctWidth>0</wp14:pctWidth>
                 </wp14:sizeRelH>
+                <wp14:sizeRelV relativeFrom="margin">
+                  <wp14:pctHeight>0</wp14:pctHeight>
+                </wp14:sizeRelV>
               </wp:anchor>
             </w:drawing>
           </mc:Choice>
           <mc:Fallback>
             <w:pict>
-              <v:shapetype w14:anchorId="45CC09AA" id="_x0000_t202" coordsize="21600,21600" o:spt="202" path="m,l,21600r21600,l21600,xe">
+              <v:shapetype w14:anchorId="207F199C" id="_x0000_t202" coordsize="21600,21600" o:spt="202" path="m,l,21600r21600,l21600,xe">
                 <v:stroke joinstyle="miter"/>
                 <v:path gradientshapeok="t" o:connecttype="rect"/>
               </v:shapetype>
-              <v:shape id="Text Box 22" o:spid="_x0000_s1026" type="#_x0000_t202" style="position:absolute;margin-left:283.45pt;margin-top:-5.65pt;width:334.65pt;height:75pt;z-index:251659264;visibility:visible;mso-wrap-style:square;mso-width-percent:0;mso-wrap-distance-left:9pt;mso-wrap-distance-top:0;mso-wrap-distance-right:9pt;mso-wrap-distance-bottom:0;mso-position-horizontal:right;mso-position-horizontal-relative:page;mso-position-vertical:absolute;mso-position-vertical-relative:text;mso-width-percent:0;mso-width-relative:margin;v-text-anchor:top" o:gfxdata="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" fillcolor="white [3201]" stroked="f" strokeweight=".5pt">
+              <v:shape id="Text Box 22" o:spid="_x0000_s1026" type="#_x0000_t202" style="position:absolute;margin-left:207.85pt;margin-top:-.8pt;width:358.2pt;height:75pt;z-index:251665408;visibility:visible;mso-wrap-style:square;mso-width-percent:0;mso-height-percent:0;mso-wrap-distance-left:9pt;mso-wrap-distance-top:0;mso-wrap-distance-right:9pt;mso-wrap-distance-bottom:0;mso-position-horizontal:absolute;mso-position-horizontal-relative:margin;mso-position-vertical:absolute;mso-position-vertical-relative:text;mso-width-percent:0;mso-height-percent:0;mso-width-relative:margin;mso-height-relative:margin;v-text-anchor:top" o:gfxdata="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" fillcolor="white [3201]" stroked="f" strokeweight=".5pt">
                 <v:textbox>
                   <w:txbxContent>
                     <w:p>
                       <w:pPr>
                         <w:pStyle w:val="FrameContents"/>
+                        <w:spacing w:after="0" w:line="120" w:lineRule="auto"/>
+                        <w:ind w:firstLine="720"/>
+                        <w:rPr>
+                          <w:sz w:val="24"/>
+                          <w:szCs w:val="28"/>
+                        </w:rPr>
+                      </w:pPr>
+                    </w:p>
+                    <w:p>
+                      <w:pPr>
+                        <w:pStyle w:val="FrameContents"/>
                         <w:spacing w:after="0" w:line="240" w:lineRule="auto"/>
+                        <w:ind w:firstLine="720"/>
                         <w:rPr>
                           <w:b/>
                           <w:bCs/>
-                          <w:color w:val="404040" w:themeColor="text1" w:themeTint="BF"/>
-                          <w:sz w:val="28"/>
-                          <w:szCs w:val="24"/>
-                        </w:rPr>
-                      </w:pPr>
-                      <w:r>
-                        <w:rPr>
-                          <w:b/>
-                          <w:bCs/>
-                          <w:color w:val="404040" w:themeColor="text1" w:themeTint="BF"/>
-                          <w:sz w:val="28"/>
-                          <w:szCs w:val="24"/>
-                        </w:rPr>
-                        <w:tab/>
-                        <w:t xml:space="preserve">Mobile Number:      </w:t>
-                      </w:r>
-                      <w:hyperlink r:id="rId9" w:history="1">
+                          <w:color w:val="000000" w:themeColor="text1"/>
+                          <w:sz w:val="24"/>
+                          <w:szCs w:val="28"/>
+                        </w:rPr>
+                      </w:pPr>
+                      <w:hyperlink r:id="rId41" w:history="1">
                         <w:r>
                           <w:rPr>
                             <w:rStyle w:val="Hyperlink"/>
                             <w:bCs/>
                             <w:sz w:val="24"/>
-                            <w:szCs w:val="24"/>
+                            <w:szCs w:val="28"/>
                           </w:rPr>
                           <w:t>+91 7676331323</w:t>
                         </w:r>
                       </w:hyperlink>
-                    </w:p>
-                    <w:p>
-                      <w:pPr>
-                        <w:pStyle w:val="FrameContents"/>
-                        <w:spacing w:after="0" w:line="240" w:lineRule="auto"/>
-                        <w:ind w:left="720"/>
-                        <w:rPr>
+                      <w:r>
+                        <w:rPr>
+                          <w:rStyle w:val="Hyperlink"/>
                           <w:bCs/>
-                          <w:color w:val="404040" w:themeColor="text1" w:themeTint="BF"/>
-                          <w:sz w:val="24"/>
-                          <w:szCs w:val="24"/>
-                        </w:rPr>
-                      </w:pPr>
-                      <w:r>
-                        <w:rPr>
-                          <w:b/>
+                          <w:sz w:val="24"/>
+                          <w:szCs w:val="28"/>
+                          <w:u w:val="none"/>
+                        </w:rPr>
+                        <w:tab/>
+                      </w:r>
+                      <w:r>
+                        <w:rPr>
+                          <w:rStyle w:val="Hyperlink"/>
                           <w:bCs/>
-                          <w:color w:val="404040" w:themeColor="text1" w:themeTint="BF"/>
-                          <w:sz w:val="28"/>
-                          <w:szCs w:val="24"/>
-                        </w:rPr>
-                        <w:t>Mail ID:</w:t>
-                      </w:r>
-                      <w:r>
-                        <w:rPr>
-                          <w:b/>
+                          <w:sz w:val="24"/>
+                          <w:szCs w:val="28"/>
+                          <w:u w:val="none"/>
+                        </w:rPr>
+                        <w:tab/>
+                      </w:r>
+                      <w:r>
+                        <w:rPr>
+                          <w:rStyle w:val="Hyperlink"/>
                           <w:bCs/>
-                          <w:color w:val="404040" w:themeColor="text1" w:themeTint="BF"/>
-                          <w:sz w:val="28"/>
-                          <w:szCs w:val="24"/>
-                        </w:rPr>
-                        <w:tab/>
+                          <w:sz w:val="24"/>
+                          <w:szCs w:val="28"/>
+                          <w:u w:val="none"/>
+                        </w:rPr>
                         <w:t xml:space="preserve">  </w:t>
                       </w:r>
-                      <w:r>
-                        <w:rPr>
-                          <w:b/>
-                          <w:bCs/>
-                          <w:color w:val="404040" w:themeColor="text1" w:themeTint="BF"/>
-                          <w:sz w:val="28"/>
-                          <w:szCs w:val="24"/>
-                        </w:rPr>
-                        <w:tab/>
-                        <w:t xml:space="preserve">  </w:t>
-                      </w:r>
-                      <w:hyperlink r:id="rId10" w:history="1">
+                      <w:hyperlink r:id="rId42" w:history="1">
                         <w:r>
                           <w:rPr>
                             <w:rStyle w:val="Hyperlink"/>
                             <w:bCs/>
                             <w:sz w:val="24"/>
-                            <w:szCs w:val="24"/>
+                            <w:szCs w:val="28"/>
                           </w:rPr>
                           <w:t>karthiksgujjar@gmail.com</w:t>
                         </w:r>
@@ -373,89 +563,109 @@
                     <w:p>
                       <w:pPr>
                         <w:pStyle w:val="FrameContents"/>
+                        <w:spacing w:after="0" w:line="360" w:lineRule="auto"/>
+                        <w:rPr>
+                          <w:sz w:val="20"/>
+                        </w:rPr>
+                      </w:pPr>
+                      <w:r>
+                        <w:rPr>
+                          <w:sz w:val="20"/>
+                        </w:rPr>
+                        <w:t xml:space="preserve">      </w:t>
+                      </w:r>
+                      <w:r>
+                        <w:rPr>
+                          <w:sz w:val="20"/>
+                        </w:rPr>
+                        <w:tab/>
+                      </w:r>
+                      <w:r>
+                        <w:rPr>
+                          <w:sz w:val="20"/>
+                        </w:rPr>
+                        <w:tab/>
+                      </w:r>
+                      <w:r>
+                        <w:rPr>
+                          <w:sz w:val="20"/>
+                        </w:rPr>
+                        <w:tab/>
+                      </w:r>
+                      <w:r>
+                        <w:rPr>
+                          <w:sz w:val="20"/>
+                        </w:rPr>
+                        <w:tab/>
+                      </w:r>
+                      <w:r>
+                        <w:rPr>
+                          <w:sz w:val="20"/>
+                        </w:rPr>
+                        <w:tab/>
+                        <w:t xml:space="preserve"> </w:t>
+                      </w:r>
+                    </w:p>
+                    <w:p>
+                      <w:pPr>
+                        <w:pStyle w:val="FrameContents"/>
                         <w:spacing w:after="0" w:line="240" w:lineRule="auto"/>
-                        <w:ind w:left="720"/>
-                        <w:rPr>
-                          <w:rStyle w:val="Hyperlink"/>
+                        <w:ind w:firstLine="720"/>
+                        <w:rPr>
                           <w:bCs/>
-                          <w:sz w:val="24"/>
-                          <w:szCs w:val="24"/>
-                        </w:rPr>
-                      </w:pPr>
-                      <w:r>
-                        <w:rPr>
-                          <w:b/>
-                          <w:bCs/>
-                          <w:color w:val="404040" w:themeColor="text1" w:themeTint="BF"/>
-                          <w:sz w:val="28"/>
-                          <w:szCs w:val="24"/>
-                        </w:rPr>
-                        <w:t>Location:</w:t>
-                      </w:r>
-                      <w:r>
-                        <w:rPr>
-                          <w:b/>
-                          <w:bCs/>
-                          <w:color w:val="404040" w:themeColor="text1" w:themeTint="BF"/>
-                          <w:sz w:val="28"/>
-                          <w:szCs w:val="24"/>
-                        </w:rPr>
-                        <w:tab/>
-                        <w:t xml:space="preserve">         </w:t>
-                      </w:r>
-                      <w:r>
-                        <w:rPr>
-                          <w:b/>
-                          <w:bCs/>
-                          <w:color w:val="404040" w:themeColor="text1" w:themeTint="BF"/>
-                          <w:sz w:val="28"/>
-                          <w:szCs w:val="24"/>
-                        </w:rPr>
-                        <w:tab/>
-                        <w:t xml:space="preserve">  </w:t>
-                      </w:r>
-                      <w:hyperlink r:id="rId11" w:history="1">
+                          <w:color w:val="0563C1" w:themeColor="hyperlink"/>
+                          <w:szCs w:val="24"/>
+                          <w:u w:val="single"/>
+                        </w:rPr>
+                      </w:pPr>
+                      <w:hyperlink r:id="rId43" w:history="1">
                         <w:r>
                           <w:rPr>
                             <w:rStyle w:val="Hyperlink"/>
                             <w:bCs/>
                             <w:sz w:val="24"/>
-                            <w:szCs w:val="24"/>
+                            <w:szCs w:val="28"/>
                           </w:rPr>
-                          <w:t>Sira, Karnataka, India.</w:t>
+                          <w:t>Karnataka, India.</w:t>
                         </w:r>
                       </w:hyperlink>
-                    </w:p>
-                    <w:p>
-                      <w:pPr>
-                        <w:pStyle w:val="FrameContents"/>
-                        <w:spacing w:after="0" w:line="240" w:lineRule="auto"/>
-                        <w:ind w:left="720"/>
-                        <w:rPr>
-                          <w:rFonts w:cstheme="minorHAnsi"/>
-                          <w:color w:val="000000" w:themeColor="text1"/>
-                          <w:sz w:val="24"/>
-                          <w:szCs w:val="24"/>
-                          <w:lang w:val="en-GB"/>
-                        </w:rPr>
-                      </w:pPr>
+                      <w:r>
+                        <w:rPr>
+                          <w:rStyle w:val="Hyperlink"/>
+                          <w:bCs/>
+                          <w:sz w:val="24"/>
+                          <w:szCs w:val="28"/>
+                          <w:u w:val="none"/>
+                        </w:rPr>
+                        <w:t xml:space="preserve">     </w:t>
+                      </w:r>
+                      <w:r>
+                        <w:rPr>
+                          <w:rStyle w:val="Hyperlink"/>
+                          <w:bCs/>
+                          <w:sz w:val="24"/>
+                          <w:szCs w:val="28"/>
+                          <w:u w:val="none"/>
+                        </w:rPr>
+                        <w:t xml:space="preserve"> </w:t>
+                      </w:r>
                       <w:r>
                         <w:rPr>
                           <w:b/>
                           <w:bCs/>
                           <w:color w:val="404040" w:themeColor="text1" w:themeTint="BF"/>
-                          <w:sz w:val="28"/>
-                          <w:szCs w:val="24"/>
-                        </w:rPr>
-                        <w:t xml:space="preserve">Portfolio Website:   </w:t>
-                      </w:r>
-                      <w:hyperlink r:id="rId12">
+                          <w:sz w:val="24"/>
+                          <w:szCs w:val="24"/>
+                        </w:rPr>
+                        <w:t xml:space="preserve">Portfolio: </w:t>
+                      </w:r>
+                      <w:hyperlink r:id="rId44">
                         <w:r>
                           <w:rPr>
                             <w:rStyle w:val="Hyperlink"/>
                             <w:rFonts w:cstheme="minorHAnsi"/>
                             <w:sz w:val="24"/>
-                            <w:szCs w:val="24"/>
+                            <w:szCs w:val="28"/>
                           </w:rPr>
                           <w:t>https://karthiksgujjar.github.io/</w:t>
                         </w:r>
@@ -463,7 +673,7 @@
                     </w:p>
                   </w:txbxContent>
                 </v:textbox>
-                <w10:wrap anchorx="page"/>
+                <w10:wrap anchorx="margin"/>
               </v:shape>
             </w:pict>
           </mc:Fallback>
@@ -1343,7 +1553,7 @@
                                 <w:szCs w:val="24"/>
                               </w:rPr>
                             </w:pPr>
-                            <w:hyperlink r:id="rId13" w:history="1">
+                            <w:hyperlink r:id="rId45" w:history="1">
                               <w:r>
                                 <w:rPr>
                                   <w:rStyle w:val="Hyperlink"/>
@@ -1400,7 +1610,7 @@
                                 <w:szCs w:val="24"/>
                               </w:rPr>
                             </w:pPr>
-                            <w:hyperlink r:id="rId14" w:history="1">
+                            <w:hyperlink r:id="rId46" w:history="1">
                               <w:r>
                                 <w:rPr>
                                   <w:rStyle w:val="Hyperlink"/>
@@ -2507,7 +2717,7 @@
                                                 </pic:cNvPicPr>
                                               </pic:nvPicPr>
                                               <pic:blipFill>
-                                                <a:blip r:embed="rId17"/>
+                                                <a:blip r:embed="rId47"/>
                                                 <a:stretch>
                                                   <a:fillRect/>
                                                 </a:stretch>
@@ -2549,7 +2759,7 @@
                                       <w:szCs w:val="24"/>
                                     </w:rPr>
                                   </w:pPr>
-                                  <w:hyperlink r:id="rId18">
+                                  <w:hyperlink r:id="rId48">
                                     <w:r>
                                       <w:rPr>
                                         <w:rStyle w:val="Hyperlink"/>
@@ -2967,7 +3177,7 @@
                                                 </pic:cNvPicPr>
                                               </pic:nvPicPr>
                                               <pic:blipFill>
-                                                <a:blip r:embed="rId17"/>
+                                                <a:blip r:embed="rId47"/>
                                                 <a:stretch>
                                                   <a:fillRect/>
                                                 </a:stretch>
@@ -3010,7 +3220,7 @@
                                       <w:szCs w:val="24"/>
                                     </w:rPr>
                                   </w:pPr>
-                                  <w:hyperlink r:id="rId19">
+                                  <w:hyperlink r:id="rId49">
                                     <w:r>
                                       <w:rPr>
                                         <w:rStyle w:val="Hyperlink"/>
@@ -3267,7 +3477,7 @@
                                                 </pic:cNvPicPr>
                                               </pic:nvPicPr>
                                               <pic:blipFill>
-                                                <a:blip r:embed="rId17"/>
+                                                <a:blip r:embed="rId47"/>
                                                 <a:stretch>
                                                   <a:fillRect/>
                                                 </a:stretch>
@@ -3309,7 +3519,7 @@
                                       <w:szCs w:val="24"/>
                                     </w:rPr>
                                   </w:pPr>
-                                  <w:hyperlink r:id="rId20">
+                                  <w:hyperlink r:id="rId50">
                                     <w:r>
                                       <w:rPr>
                                         <w:rStyle w:val="Hyperlink"/>
@@ -3386,19 +3596,7 @@
                                 <w:sz w:val="28"/>
                                 <w:szCs w:val="24"/>
                               </w:rPr>
-                              <w:t xml:space="preserve">Government First </w:t>
-                            </w:r>
-                            <w:bookmarkStart w:id="0" w:name="_GoBack"/>
-                            <w:bookmarkEnd w:id="0"/>
-                            <w:r>
-                              <w:rPr>
-                                <w:b/>
-                                <w:bCs/>
-                                <w:color w:val="404040" w:themeColor="text1" w:themeTint="BF"/>
-                                <w:sz w:val="28"/>
-                                <w:szCs w:val="24"/>
-                              </w:rPr>
-                              <w:t xml:space="preserve">Grade College, </w:t>
+                              <w:t xml:space="preserve">Government First Grade College, </w:t>
                             </w:r>
                             <w:proofErr w:type="spellStart"/>
                             <w:r>
@@ -3936,7 +4134,7 @@
                                           </pic:cNvPicPr>
                                         </pic:nvPicPr>
                                         <pic:blipFill>
-                                          <a:blip r:embed="rId17"/>
+                                          <a:blip r:embed="rId47"/>
                                           <a:stretch>
                                             <a:fillRect/>
                                           </a:stretch>
@@ -3978,7 +4176,7 @@
                                 <w:szCs w:val="24"/>
                               </w:rPr>
                             </w:pPr>
-                            <w:hyperlink r:id="rId21">
+                            <w:hyperlink r:id="rId51">
                               <w:r>
                                 <w:rPr>
                                   <w:rStyle w:val="Hyperlink"/>
@@ -4396,7 +4594,7 @@
                                           </pic:cNvPicPr>
                                         </pic:nvPicPr>
                                         <pic:blipFill>
-                                          <a:blip r:embed="rId17"/>
+                                          <a:blip r:embed="rId47"/>
                                           <a:stretch>
                                             <a:fillRect/>
                                           </a:stretch>
@@ -4439,7 +4637,7 @@
                                 <w:szCs w:val="24"/>
                               </w:rPr>
                             </w:pPr>
-                            <w:hyperlink r:id="rId22">
+                            <w:hyperlink r:id="rId52">
                               <w:r>
                                 <w:rPr>
                                   <w:rStyle w:val="Hyperlink"/>
@@ -4696,7 +4894,7 @@
                                           </pic:cNvPicPr>
                                         </pic:nvPicPr>
                                         <pic:blipFill>
-                                          <a:blip r:embed="rId17"/>
+                                          <a:blip r:embed="rId47"/>
                                           <a:stretch>
                                             <a:fillRect/>
                                           </a:stretch>
@@ -4738,7 +4936,7 @@
                                 <w:szCs w:val="24"/>
                               </w:rPr>
                             </w:pPr>
-                            <w:hyperlink r:id="rId23">
+                            <w:hyperlink r:id="rId53">
                               <w:r>
                                 <w:rPr>
                                   <w:rStyle w:val="Hyperlink"/>
@@ -4815,19 +5013,7 @@
                           <w:sz w:val="28"/>
                           <w:szCs w:val="24"/>
                         </w:rPr>
-                        <w:t xml:space="preserve">Government First </w:t>
-                      </w:r>
-                      <w:bookmarkStart w:id="1" w:name="_GoBack"/>
-                      <w:bookmarkEnd w:id="1"/>
-                      <w:r>
-                        <w:rPr>
-                          <w:b/>
-                          <w:bCs/>
-                          <w:color w:val="404040" w:themeColor="text1" w:themeTint="BF"/>
-                          <w:sz w:val="28"/>
-                          <w:szCs w:val="24"/>
-                        </w:rPr>
-                        <w:t xml:space="preserve">Grade College, </w:t>
+                        <w:t xml:space="preserve">Government First Grade College, </w:t>
                       </w:r>
                       <w:proofErr w:type="spellStart"/>
                       <w:r>
@@ -5229,6 +5415,8 @@
         </w:rPr>
         <w:t>‘</w:t>
       </w:r>
+      <w:bookmarkStart w:id="0" w:name="_GoBack"/>
+      <w:bookmarkEnd w:id="0"/>
     </w:p>
     <w:sectPr>
       <w:pgSz w:w="11906" w:h="16838" w:code="9"/>

</xml_diff>

<commit_message>
Projects order changed and Resume got updated
</commit_message>
<xml_diff>
--- a/Resume/Karthik S Resume Final.docx
+++ b/Resume/Karthik S Resume Final.docx
@@ -54,7 +54,7 @@
                           <a14:useLocalDpi xmlns:a14="http://schemas.microsoft.com/office/drawing/2010/main" val="0"/>
                         </a:ext>
                         <a:ext uri="{96DAC541-7B7A-43D3-8B79-37D633B846F1}">
-                          <asvg:svgBlip xmlns:lc="http://schemas.openxmlformats.org/drawingml/2006/lockedCanvas" xmlns="" xmlns:cx="http://schemas.microsoft.com/office/drawing/2014/chartex" xmlns:cx1="http://schemas.microsoft.com/office/drawing/2015/9/8/chartex" xmlns:cx2="http://schemas.microsoft.com/office/drawing/2015/10/21/chartex" xmlns:cx3="http://schemas.microsoft.com/office/drawing/2016/5/9/chartex" xmlns:cx4="http://schemas.microsoft.com/office/drawing/2016/5/10/chartex" xmlns:cx5="http://schemas.microsoft.com/office/drawing/2016/5/11/chartex" xmlns:cx6="http://schemas.microsoft.com/office/drawing/2016/5/12/chartex" xmlns:cx7="http://schemas.microsoft.com/office/drawing/2016/5/13/chartex" xmlns:cx8="http://schemas.microsoft.com/office/drawing/2016/5/14/chartex" xmlns:aink="http://schemas.microsoft.com/office/drawing/2016/ink" xmlns:am3d="http://schemas.microsoft.com/office/drawing/2017/model3d" xmlns:o="urn:schemas-microsoft-com:office:office" xmlns:v="urn:schemas-microsoft-com:vml" xmlns:w10="urn:schemas-microsoft-com:office:word" xmlns:w="http://schemas.openxmlformats.org/wordprocessingml/2006/main" xmlns:w16cid="http://schemas.microsoft.com/office/word/2016/wordml/cid" xmlns:w16se="http://schemas.microsoft.com/office/word/2015/wordml/symex" xmlns:asvg="http://schemas.microsoft.com/office/drawing/2016/SVG/main" r:embed="rId30"/>
+                          <asvg:svgBlip xmlns:asvg="http://schemas.microsoft.com/office/drawing/2016/SVG/main" xmlns:w16se="http://schemas.microsoft.com/office/word/2015/wordml/symex" xmlns:w16cid="http://schemas.microsoft.com/office/word/2016/wordml/cid" xmlns:w="http://schemas.openxmlformats.org/wordprocessingml/2006/main" xmlns:w10="urn:schemas-microsoft-com:office:word" xmlns:v="urn:schemas-microsoft-com:vml" xmlns:o="urn:schemas-microsoft-com:office:office" xmlns:am3d="http://schemas.microsoft.com/office/drawing/2017/model3d" xmlns:aink="http://schemas.microsoft.com/office/drawing/2016/ink" xmlns:cx8="http://schemas.microsoft.com/office/drawing/2016/5/14/chartex" xmlns:cx7="http://schemas.microsoft.com/office/drawing/2016/5/13/chartex" xmlns:cx6="http://schemas.microsoft.com/office/drawing/2016/5/12/chartex" xmlns:cx5="http://schemas.microsoft.com/office/drawing/2016/5/11/chartex" xmlns:cx4="http://schemas.microsoft.com/office/drawing/2016/5/10/chartex" xmlns:cx3="http://schemas.microsoft.com/office/drawing/2016/5/9/chartex" xmlns:cx2="http://schemas.microsoft.com/office/drawing/2015/10/21/chartex" xmlns:cx1="http://schemas.microsoft.com/office/drawing/2015/9/8/chartex" xmlns:cx="http://schemas.microsoft.com/office/drawing/2014/chartex" xmlns="" xmlns:lc="http://schemas.openxmlformats.org/drawingml/2006/lockedCanvas" r:embed="rId30"/>
                         </a:ext>
                       </a:extLst>
                     </a:blip>
@@ -117,7 +117,7 @@
                           <a14:useLocalDpi xmlns:a14="http://schemas.microsoft.com/office/drawing/2010/main" val="0"/>
                         </a:ext>
                         <a:ext uri="{96DAC541-7B7A-43D3-8B79-37D633B846F1}">
-                          <asvg:svgBlip xmlns:lc="http://schemas.openxmlformats.org/drawingml/2006/lockedCanvas" xmlns="" xmlns:cx="http://schemas.microsoft.com/office/drawing/2014/chartex" xmlns:cx1="http://schemas.microsoft.com/office/drawing/2015/9/8/chartex" xmlns:cx2="http://schemas.microsoft.com/office/drawing/2015/10/21/chartex" xmlns:cx3="http://schemas.microsoft.com/office/drawing/2016/5/9/chartex" xmlns:cx4="http://schemas.microsoft.com/office/drawing/2016/5/10/chartex" xmlns:cx5="http://schemas.microsoft.com/office/drawing/2016/5/11/chartex" xmlns:cx6="http://schemas.microsoft.com/office/drawing/2016/5/12/chartex" xmlns:cx7="http://schemas.microsoft.com/office/drawing/2016/5/13/chartex" xmlns:cx8="http://schemas.microsoft.com/office/drawing/2016/5/14/chartex" xmlns:aink="http://schemas.microsoft.com/office/drawing/2016/ink" xmlns:am3d="http://schemas.microsoft.com/office/drawing/2017/model3d" xmlns:o="urn:schemas-microsoft-com:office:office" xmlns:v="urn:schemas-microsoft-com:vml" xmlns:w10="urn:schemas-microsoft-com:office:word" xmlns:w="http://schemas.openxmlformats.org/wordprocessingml/2006/main" xmlns:w16cid="http://schemas.microsoft.com/office/word/2016/wordml/cid" xmlns:w16se="http://schemas.microsoft.com/office/word/2015/wordml/symex" xmlns:asvg="http://schemas.microsoft.com/office/drawing/2016/SVG/main" r:embed="rId35"/>
+                          <asvg:svgBlip xmlns:asvg="http://schemas.microsoft.com/office/drawing/2016/SVG/main" xmlns:w16se="http://schemas.microsoft.com/office/word/2015/wordml/symex" xmlns:w16cid="http://schemas.microsoft.com/office/word/2016/wordml/cid" xmlns:w="http://schemas.openxmlformats.org/wordprocessingml/2006/main" xmlns:w10="urn:schemas-microsoft-com:office:word" xmlns:v="urn:schemas-microsoft-com:vml" xmlns:o="urn:schemas-microsoft-com:office:office" xmlns:am3d="http://schemas.microsoft.com/office/drawing/2017/model3d" xmlns:aink="http://schemas.microsoft.com/office/drawing/2016/ink" xmlns:cx8="http://schemas.microsoft.com/office/drawing/2016/5/14/chartex" xmlns:cx7="http://schemas.microsoft.com/office/drawing/2016/5/13/chartex" xmlns:cx6="http://schemas.microsoft.com/office/drawing/2016/5/12/chartex" xmlns:cx5="http://schemas.microsoft.com/office/drawing/2016/5/11/chartex" xmlns:cx4="http://schemas.microsoft.com/office/drawing/2016/5/10/chartex" xmlns:cx3="http://schemas.microsoft.com/office/drawing/2016/5/9/chartex" xmlns:cx2="http://schemas.microsoft.com/office/drawing/2015/10/21/chartex" xmlns:cx1="http://schemas.microsoft.com/office/drawing/2015/9/8/chartex" xmlns:cx="http://schemas.microsoft.com/office/drawing/2014/chartex" xmlns="" xmlns:lc="http://schemas.openxmlformats.org/drawingml/2006/lockedCanvas" r:embed="rId35"/>
                         </a:ext>
                       </a:extLst>
                     </a:blip>
@@ -183,7 +183,7 @@
                           <a14:useLocalDpi xmlns:a14="http://schemas.microsoft.com/office/drawing/2010/main" val="0"/>
                         </a:ext>
                         <a:ext uri="{96DAC541-7B7A-43D3-8B79-37D633B846F1}">
-                          <asvg:svgBlip xmlns:lc="http://schemas.openxmlformats.org/drawingml/2006/lockedCanvas" xmlns="" xmlns:cx="http://schemas.microsoft.com/office/drawing/2014/chartex" xmlns:cx1="http://schemas.microsoft.com/office/drawing/2015/9/8/chartex" xmlns:cx2="http://schemas.microsoft.com/office/drawing/2015/10/21/chartex" xmlns:cx3="http://schemas.microsoft.com/office/drawing/2016/5/9/chartex" xmlns:cx4="http://schemas.microsoft.com/office/drawing/2016/5/10/chartex" xmlns:cx5="http://schemas.microsoft.com/office/drawing/2016/5/11/chartex" xmlns:cx6="http://schemas.microsoft.com/office/drawing/2016/5/12/chartex" xmlns:cx7="http://schemas.microsoft.com/office/drawing/2016/5/13/chartex" xmlns:cx8="http://schemas.microsoft.com/office/drawing/2016/5/14/chartex" xmlns:aink="http://schemas.microsoft.com/office/drawing/2016/ink" xmlns:am3d="http://schemas.microsoft.com/office/drawing/2017/model3d" xmlns:o="urn:schemas-microsoft-com:office:office" xmlns:v="urn:schemas-microsoft-com:vml" xmlns:w10="urn:schemas-microsoft-com:office:word" xmlns:w="http://schemas.openxmlformats.org/wordprocessingml/2006/main" xmlns:w16cid="http://schemas.microsoft.com/office/word/2016/wordml/cid" xmlns:w16se="http://schemas.microsoft.com/office/word/2015/wordml/symex" xmlns:asvg="http://schemas.microsoft.com/office/drawing/2016/SVG/main" r:embed="rId17"/>
+                          <asvg:svgBlip xmlns:asvg="http://schemas.microsoft.com/office/drawing/2016/SVG/main" xmlns:w16se="http://schemas.microsoft.com/office/word/2015/wordml/symex" xmlns:w16cid="http://schemas.microsoft.com/office/word/2016/wordml/cid" xmlns:w="http://schemas.openxmlformats.org/wordprocessingml/2006/main" xmlns:w10="urn:schemas-microsoft-com:office:word" xmlns:v="urn:schemas-microsoft-com:vml" xmlns:o="urn:schemas-microsoft-com:office:office" xmlns:am3d="http://schemas.microsoft.com/office/drawing/2017/model3d" xmlns:aink="http://schemas.microsoft.com/office/drawing/2016/ink" xmlns:cx8="http://schemas.microsoft.com/office/drawing/2016/5/14/chartex" xmlns:cx7="http://schemas.microsoft.com/office/drawing/2016/5/13/chartex" xmlns:cx6="http://schemas.microsoft.com/office/drawing/2016/5/12/chartex" xmlns:cx5="http://schemas.microsoft.com/office/drawing/2016/5/11/chartex" xmlns:cx4="http://schemas.microsoft.com/office/drawing/2016/5/10/chartex" xmlns:cx3="http://schemas.microsoft.com/office/drawing/2016/5/9/chartex" xmlns:cx2="http://schemas.microsoft.com/office/drawing/2015/10/21/chartex" xmlns:cx1="http://schemas.microsoft.com/office/drawing/2015/9/8/chartex" xmlns:cx="http://schemas.microsoft.com/office/drawing/2014/chartex" xmlns="" xmlns:lc="http://schemas.openxmlformats.org/drawingml/2006/lockedCanvas" r:embed="rId17"/>
                         </a:ext>
                       </a:extLst>
                     </a:blip>
@@ -1353,23 +1353,13 @@
                               </w:rPr>
                               <w:t xml:space="preserve">took an enriching internship at </w:t>
                             </w:r>
-                            <w:proofErr w:type="spellStart"/>
-                            <w:r>
-                              <w:rPr>
-                                <w:color w:val="404040" w:themeColor="text1" w:themeTint="BF"/>
-                                <w:sz w:val="24"/>
-                                <w:szCs w:val="24"/>
-                              </w:rPr>
-                              <w:t>KodNest</w:t>
-                            </w:r>
-                            <w:proofErr w:type="spellEnd"/>
-                            <w:r>
-                              <w:rPr>
-                                <w:color w:val="404040" w:themeColor="text1" w:themeTint="BF"/>
-                                <w:sz w:val="24"/>
-                                <w:szCs w:val="24"/>
-                              </w:rPr>
-                              <w:t>, where I delved into Java full-stack web development.</w:t>
+                            <w:r>
+                              <w:rPr>
+                                <w:color w:val="404040" w:themeColor="text1" w:themeTint="BF"/>
+                                <w:sz w:val="24"/>
+                                <w:szCs w:val="24"/>
+                              </w:rPr>
+                              <w:t>KodNest, where I delved into Java full-stack web development.</w:t>
                             </w:r>
                           </w:p>
                           <w:p>
@@ -1401,51 +1391,15 @@
                                 <w:sz w:val="24"/>
                                 <w:szCs w:val="24"/>
                               </w:rPr>
-                              <w:t xml:space="preserve">Learning Java as a backend language along with frameworks such as </w:t>
-                            </w:r>
-                            <w:proofErr w:type="spellStart"/>
-                            <w:r>
-                              <w:rPr>
-                                <w:color w:val="404040" w:themeColor="text1" w:themeTint="BF"/>
-                                <w:sz w:val="24"/>
-                                <w:szCs w:val="24"/>
-                              </w:rPr>
-                              <w:t>SpringBoot</w:t>
-                            </w:r>
-                            <w:proofErr w:type="spellEnd"/>
-                            <w:r>
-                              <w:rPr>
-                                <w:color w:val="404040" w:themeColor="text1" w:themeTint="BF"/>
-                                <w:sz w:val="24"/>
-                                <w:szCs w:val="24"/>
-                              </w:rPr>
-                              <w:t xml:space="preserve"> and Hibernate for web development, as well as frontend technologies such as HTML</w:t>
-                            </w:r>
-                            <w:r>
-                              <w:rPr>
-                                <w:color w:val="404040" w:themeColor="text1" w:themeTint="BF"/>
-                                <w:sz w:val="24"/>
-                                <w:szCs w:val="24"/>
-                              </w:rPr>
-                              <w:t xml:space="preserve">, CSS, JavaScript and </w:t>
-                            </w:r>
-                            <w:proofErr w:type="spellStart"/>
-                            <w:r>
-                              <w:rPr>
-                                <w:color w:val="404040" w:themeColor="text1" w:themeTint="BF"/>
-                                <w:sz w:val="24"/>
-                                <w:szCs w:val="24"/>
-                              </w:rPr>
-                              <w:t>ReactJS</w:t>
-                            </w:r>
-                            <w:proofErr w:type="spellEnd"/>
-                            <w:r>
-                              <w:rPr>
-                                <w:color w:val="404040" w:themeColor="text1" w:themeTint="BF"/>
-                                <w:sz w:val="24"/>
-                                <w:szCs w:val="24"/>
-                              </w:rPr>
-                              <w:t>.</w:t>
+                              <w:t>Learning Java as a backend language along with frameworks such as SpringBoot and Hibernate for web development, as well as frontend technologies such as HTML</w:t>
+                            </w:r>
+                            <w:r>
+                              <w:rPr>
+                                <w:color w:val="404040" w:themeColor="text1" w:themeTint="BF"/>
+                                <w:sz w:val="24"/>
+                                <w:szCs w:val="24"/>
+                              </w:rPr>
+                              <w:t>, CSS, JavaScript and ReactJS.</w:t>
                             </w:r>
                           </w:p>
                           <w:p>
@@ -2215,23 +2169,13 @@
                         </w:rPr>
                         <w:t xml:space="preserve">took an enriching internship at </w:t>
                       </w:r>
-                      <w:proofErr w:type="spellStart"/>
-                      <w:r>
-                        <w:rPr>
-                          <w:color w:val="404040" w:themeColor="text1" w:themeTint="BF"/>
-                          <w:sz w:val="24"/>
-                          <w:szCs w:val="24"/>
-                        </w:rPr>
-                        <w:t>KodNest</w:t>
-                      </w:r>
-                      <w:proofErr w:type="spellEnd"/>
-                      <w:r>
-                        <w:rPr>
-                          <w:color w:val="404040" w:themeColor="text1" w:themeTint="BF"/>
-                          <w:sz w:val="24"/>
-                          <w:szCs w:val="24"/>
-                        </w:rPr>
-                        <w:t>, where I delved into Java full-stack web development.</w:t>
+                      <w:r>
+                        <w:rPr>
+                          <w:color w:val="404040" w:themeColor="text1" w:themeTint="BF"/>
+                          <w:sz w:val="24"/>
+                          <w:szCs w:val="24"/>
+                        </w:rPr>
+                        <w:t>KodNest, where I delved into Java full-stack web development.</w:t>
                       </w:r>
                     </w:p>
                     <w:p>
@@ -2263,51 +2207,15 @@
                           <w:sz w:val="24"/>
                           <w:szCs w:val="24"/>
                         </w:rPr>
-                        <w:t xml:space="preserve">Learning Java as a backend language along with frameworks such as </w:t>
-                      </w:r>
-                      <w:proofErr w:type="spellStart"/>
-                      <w:r>
-                        <w:rPr>
-                          <w:color w:val="404040" w:themeColor="text1" w:themeTint="BF"/>
-                          <w:sz w:val="24"/>
-                          <w:szCs w:val="24"/>
-                        </w:rPr>
-                        <w:t>SpringBoot</w:t>
-                      </w:r>
-                      <w:proofErr w:type="spellEnd"/>
-                      <w:r>
-                        <w:rPr>
-                          <w:color w:val="404040" w:themeColor="text1" w:themeTint="BF"/>
-                          <w:sz w:val="24"/>
-                          <w:szCs w:val="24"/>
-                        </w:rPr>
-                        <w:t xml:space="preserve"> and Hibernate for web development, as well as frontend technologies such as HTML</w:t>
-                      </w:r>
-                      <w:r>
-                        <w:rPr>
-                          <w:color w:val="404040" w:themeColor="text1" w:themeTint="BF"/>
-                          <w:sz w:val="24"/>
-                          <w:szCs w:val="24"/>
-                        </w:rPr>
-                        <w:t xml:space="preserve">, CSS, JavaScript and </w:t>
-                      </w:r>
-                      <w:proofErr w:type="spellStart"/>
-                      <w:r>
-                        <w:rPr>
-                          <w:color w:val="404040" w:themeColor="text1" w:themeTint="BF"/>
-                          <w:sz w:val="24"/>
-                          <w:szCs w:val="24"/>
-                        </w:rPr>
-                        <w:t>ReactJS</w:t>
-                      </w:r>
-                      <w:proofErr w:type="spellEnd"/>
-                      <w:r>
-                        <w:rPr>
-                          <w:color w:val="404040" w:themeColor="text1" w:themeTint="BF"/>
-                          <w:sz w:val="24"/>
-                          <w:szCs w:val="24"/>
-                        </w:rPr>
-                        <w:t>.</w:t>
+                        <w:t>Learning Java as a backend language along with frameworks such as SpringBoot and Hibernate for web development, as well as frontend technologies such as HTML</w:t>
+                      </w:r>
+                      <w:r>
+                        <w:rPr>
+                          <w:color w:val="404040" w:themeColor="text1" w:themeTint="BF"/>
+                          <w:sz w:val="24"/>
+                          <w:szCs w:val="24"/>
+                        </w:rPr>
+                        <w:t>, CSS, JavaScript and ReactJS.</w:t>
                       </w:r>
                     </w:p>
                     <w:p>
@@ -2415,7 +2323,7 @@
                           <w:szCs w:val="24"/>
                         </w:rPr>
                       </w:pPr>
-                      <w:hyperlink r:id="rId15" w:history="1">
+                      <w:hyperlink r:id="rId47" w:history="1">
                         <w:r>
                           <w:rPr>
                             <w:rStyle w:val="Hyperlink"/>
@@ -2472,7 +2380,7 @@
                           <w:szCs w:val="24"/>
                         </w:rPr>
                       </w:pPr>
-                      <w:hyperlink r:id="rId16" w:history="1">
+                      <w:hyperlink r:id="rId48" w:history="1">
                         <w:r>
                           <w:rPr>
                             <w:rStyle w:val="Hyperlink"/>
@@ -2717,7 +2625,7 @@
                                                 </pic:cNvPicPr>
                                               </pic:nvPicPr>
                                               <pic:blipFill>
-                                                <a:blip r:embed="rId47"/>
+                                                <a:blip r:embed="rId49"/>
                                                 <a:stretch>
                                                   <a:fillRect/>
                                                 </a:stretch>
@@ -2759,7 +2667,7 @@
                                       <w:szCs w:val="24"/>
                                     </w:rPr>
                                   </w:pPr>
-                                  <w:hyperlink r:id="rId48">
+                                  <w:hyperlink r:id="rId50">
                                     <w:r>
                                       <w:rPr>
                                         <w:rStyle w:val="Hyperlink"/>
@@ -2790,479 +2698,19 @@
                               <w:pStyle w:val="FrameContents"/>
                               <w:spacing w:after="0" w:line="240" w:lineRule="auto"/>
                               <w:rPr>
+                                <w:color w:val="404040" w:themeColor="text1" w:themeTint="BF"/>
+                                <w:sz w:val="28"/>
+                                <w:szCs w:val="24"/>
+                              </w:rPr>
+                            </w:pPr>
+                            <w:r>
+                              <w:rPr>
                                 <w:b/>
                                 <w:bCs/>
                                 <w:color w:val="404040" w:themeColor="text1" w:themeTint="BF"/>
                                 <w:sz w:val="28"/>
                                 <w:szCs w:val="24"/>
                               </w:rPr>
-                            </w:pPr>
-                            <w:r>
-                              <w:rPr>
-                                <w:b/>
-                                <w:bCs/>
-                                <w:color w:val="404040" w:themeColor="text1" w:themeTint="BF"/>
-                                <w:sz w:val="28"/>
-                                <w:szCs w:val="24"/>
-                              </w:rPr>
-                              <w:t>Simple Library Surfer</w:t>
-                            </w:r>
-                          </w:p>
-                          <w:p>
-                            <w:pPr>
-                              <w:pStyle w:val="FrameContents"/>
-                              <w:spacing w:after="0" w:line="240" w:lineRule="auto"/>
-                              <w:ind w:firstLine="720"/>
-                              <w:rPr>
-                                <w:b/>
-                                <w:bCs/>
-                                <w:color w:val="404040" w:themeColor="text1" w:themeTint="BF"/>
-                                <w:sz w:val="28"/>
-                                <w:szCs w:val="24"/>
-                              </w:rPr>
-                            </w:pPr>
-                            <w:r>
-                              <w:rPr>
-                                <w:color w:val="404040" w:themeColor="text1" w:themeTint="BF"/>
-                                <w:sz w:val="24"/>
-                                <w:szCs w:val="24"/>
-                              </w:rPr>
-                              <w:t>A</w:t>
-                            </w:r>
-                            <w:r>
-                              <w:rPr>
-                                <w:color w:val="404040" w:themeColor="text1" w:themeTint="BF"/>
-                                <w:sz w:val="24"/>
-                                <w:szCs w:val="24"/>
-                              </w:rPr>
-                              <w:t xml:space="preserve"> CRUD application</w:t>
-                            </w:r>
-                            <w:r>
-                              <w:rPr>
-                                <w:color w:val="404040" w:themeColor="text1" w:themeTint="BF"/>
-                                <w:sz w:val="24"/>
-                                <w:szCs w:val="24"/>
-                              </w:rPr>
-                              <w:t xml:space="preserve"> developed</w:t>
-                            </w:r>
-                            <w:r>
-                              <w:rPr>
-                                <w:color w:val="404040" w:themeColor="text1" w:themeTint="BF"/>
-                                <w:sz w:val="24"/>
-                                <w:szCs w:val="24"/>
-                              </w:rPr>
-                              <w:t xml:space="preserve"> in .NET with C# (</w:t>
-                            </w:r>
-                            <w:proofErr w:type="spellStart"/>
-                            <w:r>
-                              <w:rPr>
-                                <w:color w:val="404040" w:themeColor="text1" w:themeTint="BF"/>
-                                <w:sz w:val="24"/>
-                                <w:szCs w:val="24"/>
-                              </w:rPr>
-                              <w:t>WinForms</w:t>
-                            </w:r>
-                            <w:proofErr w:type="spellEnd"/>
-                            <w:r>
-                              <w:rPr>
-                                <w:color w:val="404040" w:themeColor="text1" w:themeTint="BF"/>
-                                <w:sz w:val="24"/>
-                                <w:szCs w:val="24"/>
-                              </w:rPr>
-                              <w:t>) for managing library book details</w:t>
-                            </w:r>
-                            <w:r>
-                              <w:rPr>
-                                <w:color w:val="404040" w:themeColor="text1" w:themeTint="BF"/>
-                                <w:sz w:val="24"/>
-                                <w:szCs w:val="24"/>
-                              </w:rPr>
-                              <w:t xml:space="preserve"> for librarians to access book data including book name, author and ID</w:t>
-                            </w:r>
-                            <w:r>
-                              <w:rPr>
-                                <w:color w:val="404040" w:themeColor="text1" w:themeTint="BF"/>
-                                <w:sz w:val="24"/>
-                                <w:szCs w:val="24"/>
-                              </w:rPr>
-                              <w:t>.</w:t>
-                            </w:r>
-                          </w:p>
-                          <w:p>
-                            <w:pPr>
-                              <w:pStyle w:val="FrameContents"/>
-                              <w:spacing w:after="0" w:line="240" w:lineRule="auto"/>
-                              <w:rPr>
-                                <w:color w:val="404040" w:themeColor="text1" w:themeTint="BF"/>
-                                <w:sz w:val="24"/>
-                                <w:szCs w:val="24"/>
-                              </w:rPr>
-                            </w:pPr>
-                            <w:r>
-                              <w:rPr>
-                                <w:color w:val="404040" w:themeColor="text1" w:themeTint="BF"/>
-                                <w:sz w:val="24"/>
-                                <w:szCs w:val="24"/>
-                              </w:rPr>
-                              <w:t>Features include</w:t>
-                            </w:r>
-                            <w:r>
-                              <w:rPr>
-                                <w:color w:val="404040" w:themeColor="text1" w:themeTint="BF"/>
-                                <w:sz w:val="24"/>
-                                <w:szCs w:val="24"/>
-                              </w:rPr>
-                              <w:t>:</w:t>
-                            </w:r>
-                            <w:r>
-                              <w:rPr>
-                                <w:color w:val="404040" w:themeColor="text1" w:themeTint="BF"/>
-                                <w:sz w:val="24"/>
-                                <w:szCs w:val="24"/>
-                              </w:rPr>
-                              <w:t xml:space="preserve"> </w:t>
-                            </w:r>
-                            <w:r>
-                              <w:rPr>
-                                <w:color w:val="404040" w:themeColor="text1" w:themeTint="BF"/>
-                                <w:sz w:val="24"/>
-                                <w:szCs w:val="24"/>
-                              </w:rPr>
-                              <w:t xml:space="preserve"> </w:t>
-                            </w:r>
-                          </w:p>
-                          <w:p>
-                            <w:pPr>
-                              <w:pStyle w:val="FrameContents"/>
-                              <w:spacing w:after="0" w:line="240" w:lineRule="auto"/>
-                              <w:rPr>
-                                <w:color w:val="404040" w:themeColor="text1" w:themeTint="BF"/>
-                                <w:sz w:val="24"/>
-                                <w:szCs w:val="24"/>
-                              </w:rPr>
-                            </w:pPr>
-                            <w:r>
-                              <w:rPr>
-                                <w:color w:val="404040" w:themeColor="text1" w:themeTint="BF"/>
-                                <w:sz w:val="24"/>
-                                <w:szCs w:val="24"/>
-                              </w:rPr>
-                              <w:tab/>
-                            </w:r>
-                            <w:r>
-                              <w:rPr>
-                                <w:color w:val="404040" w:themeColor="text1" w:themeTint="BF"/>
-                                <w:sz w:val="24"/>
-                                <w:szCs w:val="24"/>
-                              </w:rPr>
-                              <w:t>D</w:t>
-                            </w:r>
-                            <w:r>
-                              <w:rPr>
-                                <w:color w:val="404040" w:themeColor="text1" w:themeTint="BF"/>
-                                <w:sz w:val="24"/>
-                                <w:szCs w:val="24"/>
-                              </w:rPr>
-                              <w:t xml:space="preserve">ata </w:t>
-                            </w:r>
-                            <w:r>
-                              <w:rPr>
-                                <w:b/>
-                                <w:color w:val="404040" w:themeColor="text1" w:themeTint="BF"/>
-                                <w:sz w:val="24"/>
-                                <w:szCs w:val="24"/>
-                              </w:rPr>
-                              <w:t>insertion</w:t>
-                            </w:r>
-                            <w:r>
-                              <w:rPr>
-                                <w:color w:val="404040" w:themeColor="text1" w:themeTint="BF"/>
-                                <w:sz w:val="24"/>
-                                <w:szCs w:val="24"/>
-                              </w:rPr>
-                              <w:t>,</w:t>
-                            </w:r>
-                            <w:r>
-                              <w:rPr>
-                                <w:b/>
-                                <w:color w:val="404040" w:themeColor="text1" w:themeTint="BF"/>
-                                <w:sz w:val="24"/>
-                                <w:szCs w:val="24"/>
-                              </w:rPr>
-                              <w:t xml:space="preserve"> deletion</w:t>
-                            </w:r>
-                            <w:r>
-                              <w:rPr>
-                                <w:color w:val="404040" w:themeColor="text1" w:themeTint="BF"/>
-                                <w:sz w:val="24"/>
-                                <w:szCs w:val="24"/>
-                              </w:rPr>
-                              <w:t xml:space="preserve"> (including the option to delete all data), </w:t>
-                            </w:r>
-                            <w:r>
-                              <w:rPr>
-                                <w:b/>
-                                <w:color w:val="404040" w:themeColor="text1" w:themeTint="BF"/>
-                                <w:sz w:val="24"/>
-                                <w:szCs w:val="24"/>
-                              </w:rPr>
-                              <w:t>updating</w:t>
-                            </w:r>
-                            <w:r>
-                              <w:rPr>
-                                <w:color w:val="404040" w:themeColor="text1" w:themeTint="BF"/>
-                                <w:sz w:val="24"/>
-                                <w:szCs w:val="24"/>
-                              </w:rPr>
-                              <w:t xml:space="preserve">, and </w:t>
-                            </w:r>
-                            <w:r>
-                              <w:rPr>
-                                <w:b/>
-                                <w:color w:val="404040" w:themeColor="text1" w:themeTint="BF"/>
-                                <w:sz w:val="24"/>
-                                <w:szCs w:val="24"/>
-                              </w:rPr>
-                              <w:t>viewing</w:t>
-                            </w:r>
-                            <w:r>
-                              <w:rPr>
-                                <w:color w:val="404040" w:themeColor="text1" w:themeTint="BF"/>
-                                <w:sz w:val="24"/>
-                                <w:szCs w:val="24"/>
-                              </w:rPr>
-                              <w:t xml:space="preserve">. </w:t>
-                            </w:r>
-                          </w:p>
-                          <w:p>
-                            <w:pPr>
-                              <w:pStyle w:val="FrameContents"/>
-                              <w:spacing w:after="0" w:line="240" w:lineRule="auto"/>
-                              <w:ind w:firstLine="720"/>
-                              <w:rPr>
-                                <w:color w:val="404040" w:themeColor="text1" w:themeTint="BF"/>
-                                <w:sz w:val="24"/>
-                                <w:szCs w:val="24"/>
-                              </w:rPr>
-                            </w:pPr>
-                            <w:r>
-                              <w:rPr>
-                                <w:color w:val="404040" w:themeColor="text1" w:themeTint="BF"/>
-                                <w:sz w:val="24"/>
-                                <w:szCs w:val="24"/>
-                              </w:rPr>
-                              <w:t xml:space="preserve">Implemented a </w:t>
-                            </w:r>
-                            <w:r>
-                              <w:rPr>
-                                <w:b/>
-                                <w:color w:val="404040" w:themeColor="text1" w:themeTint="BF"/>
-                                <w:sz w:val="24"/>
-                                <w:szCs w:val="24"/>
-                              </w:rPr>
-                              <w:t>PDF report generation</w:t>
-                            </w:r>
-                            <w:r>
-                              <w:rPr>
-                                <w:b/>
-                                <w:color w:val="404040" w:themeColor="text1" w:themeTint="BF"/>
-                                <w:sz w:val="24"/>
-                                <w:szCs w:val="24"/>
-                              </w:rPr>
-                              <w:t xml:space="preserve"> </w:t>
-                            </w:r>
-                            <w:r>
-                              <w:rPr>
-                                <w:color w:val="404040" w:themeColor="text1" w:themeTint="BF"/>
-                                <w:sz w:val="24"/>
-                                <w:szCs w:val="24"/>
-                              </w:rPr>
-                              <w:t xml:space="preserve">and </w:t>
-                            </w:r>
-                            <w:r>
-                              <w:rPr>
-                                <w:b/>
-                                <w:color w:val="404040" w:themeColor="text1" w:themeTint="BF"/>
-                                <w:sz w:val="24"/>
-                                <w:szCs w:val="24"/>
-                              </w:rPr>
-                              <w:t>book searching</w:t>
-                            </w:r>
-                            <w:r>
-                              <w:rPr>
-                                <w:color w:val="404040" w:themeColor="text1" w:themeTint="BF"/>
-                                <w:sz w:val="24"/>
-                                <w:szCs w:val="24"/>
-                              </w:rPr>
-                              <w:t xml:space="preserve"> capabilities</w:t>
-                            </w:r>
-                            <w:r>
-                              <w:rPr>
-                                <w:b/>
-                                <w:color w:val="404040" w:themeColor="text1" w:themeTint="BF"/>
-                                <w:sz w:val="24"/>
-                                <w:szCs w:val="24"/>
-                              </w:rPr>
-                              <w:t>.</w:t>
-                            </w:r>
-                            <w:r>
-                              <w:rPr>
-                                <w:color w:val="404040" w:themeColor="text1" w:themeTint="BF"/>
-                                <w:sz w:val="24"/>
-                                <w:szCs w:val="24"/>
-                              </w:rPr>
-                              <w:t xml:space="preserve"> </w:t>
-                            </w:r>
-                          </w:p>
-                          <w:tbl>
-                            <w:tblPr>
-                              <w:tblStyle w:val="TableGrid"/>
-                              <w:tblW w:w="6754" w:type="dxa"/>
-                              <w:jc w:val="center"/>
-                              <w:tblLayout w:type="fixed"/>
-                              <w:tblCellMar>
-                                <w:left w:w="0" w:type="dxa"/>
-                                <w:right w:w="0" w:type="dxa"/>
-                              </w:tblCellMar>
-                              <w:tblLook w:val="04A0" w:firstRow="1" w:lastRow="0" w:firstColumn="1" w:lastColumn="0" w:noHBand="0" w:noVBand="1"/>
-                            </w:tblPr>
-                            <w:tblGrid>
-                              <w:gridCol w:w="609"/>
-                              <w:gridCol w:w="6145"/>
-                            </w:tblGrid>
-                            <w:tr>
-                              <w:trPr>
-                                <w:jc w:val="center"/>
-                              </w:trPr>
-                              <w:tc>
-                                <w:tcPr>
-                                  <w:tcW w:w="609" w:type="dxa"/>
-                                  <w:tcBorders>
-                                    <w:top w:val="nil"/>
-                                    <w:left w:val="nil"/>
-                                    <w:bottom w:val="nil"/>
-                                    <w:right w:val="nil"/>
-                                  </w:tcBorders>
-                                </w:tcPr>
-                                <w:p>
-                                  <w:pPr>
-                                    <w:pStyle w:val="FrameContents"/>
-                                    <w:rPr>
-                                      <w:color w:val="404040" w:themeColor="text1" w:themeTint="BF"/>
-                                      <w:sz w:val="24"/>
-                                      <w:szCs w:val="24"/>
-                                    </w:rPr>
-                                  </w:pPr>
-                                  <w:r>
-                                    <w:rPr>
-                                      <w:rFonts w:eastAsia="Calibri"/>
-                                      <w:noProof/>
-                                      <w:lang w:val="en-IN" w:eastAsia="en-IN"/>
-                                    </w:rPr>
-                                    <w:drawing>
-                                      <wp:inline distT="0" distB="0" distL="0" distR="0" wp14:anchorId="149E4E33" wp14:editId="182ABC04">
-                                        <wp:extent cx="250825" cy="250825"/>
-                                        <wp:effectExtent l="0" t="0" r="0" b="0"/>
-                                        <wp:docPr id="2" name="Picture 13" descr="C:\Users\Karthik s\Downloads\internet_world_wide_web_www_globe_communication_website_browser_network_connection_icon_195710.png"/>
-                                        <wp:cNvGraphicFramePr>
-                                          <a:graphicFrameLocks xmlns:a="http://schemas.openxmlformats.org/drawingml/2006/main" noChangeAspect="1"/>
-                                        </wp:cNvGraphicFramePr>
-                                        <a:graphic xmlns:a="http://schemas.openxmlformats.org/drawingml/2006/main">
-                                          <a:graphicData uri="http://schemas.openxmlformats.org/drawingml/2006/picture">
-                                            <pic:pic xmlns:pic="http://schemas.openxmlformats.org/drawingml/2006/picture">
-                                              <pic:nvPicPr>
-                                                <pic:cNvPr id="7" name="Picture 13" descr="C:\Users\Karthik s\Downloads\internet_world_wide_web_www_globe_communication_website_browser_network_connection_icon_195710.png"/>
-                                                <pic:cNvPicPr>
-                                                  <a:picLocks noChangeAspect="1" noChangeArrowheads="1"/>
-                                                </pic:cNvPicPr>
-                                              </pic:nvPicPr>
-                                              <pic:blipFill>
-                                                <a:blip r:embed="rId47"/>
-                                                <a:stretch>
-                                                  <a:fillRect/>
-                                                </a:stretch>
-                                              </pic:blipFill>
-                                              <pic:spPr bwMode="auto">
-                                                <a:xfrm>
-                                                  <a:off x="0" y="0"/>
-                                                  <a:ext cx="250825" cy="250825"/>
-                                                </a:xfrm>
-                                                <a:prstGeom prst="rect">
-                                                  <a:avLst/>
-                                                </a:prstGeom>
-                                              </pic:spPr>
-                                            </pic:pic>
-                                          </a:graphicData>
-                                        </a:graphic>
-                                      </wp:inline>
-                                    </w:drawing>
-                                  </w:r>
-                                </w:p>
-                              </w:tc>
-                              <w:tc>
-                                <w:tcPr>
-                                  <w:tcW w:w="6145" w:type="dxa"/>
-                                  <w:tcBorders>
-                                    <w:top w:val="nil"/>
-                                    <w:left w:val="nil"/>
-                                    <w:bottom w:val="nil"/>
-                                    <w:right w:val="nil"/>
-                                  </w:tcBorders>
-                                  <w:vAlign w:val="center"/>
-                                </w:tcPr>
-                                <w:p>
-                                  <w:pPr>
-                                    <w:pStyle w:val="FrameContents"/>
-                                    <w:rPr>
-                                      <w:rStyle w:val="Hyperlink"/>
-                                      <w:rFonts w:eastAsia="Calibri" w:cs="Arial"/>
-                                      <w:sz w:val="24"/>
-                                      <w:szCs w:val="24"/>
-                                    </w:rPr>
-                                  </w:pPr>
-                                  <w:hyperlink r:id="rId49">
-                                    <w:r>
-                                      <w:rPr>
-                                        <w:rStyle w:val="Hyperlink"/>
-                                        <w:rFonts w:eastAsia="Calibri" w:cs="Arial"/>
-                                        <w:sz w:val="24"/>
-                                        <w:szCs w:val="24"/>
-                                      </w:rPr>
-                                      <w:t>https://karthiksgujjar.github.io/SLS</w:t>
-                                    </w:r>
-                                  </w:hyperlink>
-                                </w:p>
-                                <w:p>
-                                  <w:pPr>
-                                    <w:pStyle w:val="FrameContents"/>
-                                    <w:rPr>
-                                      <w:color w:val="404040" w:themeColor="text1" w:themeTint="BF"/>
-                                      <w:sz w:val="24"/>
-                                      <w:szCs w:val="24"/>
-                                    </w:rPr>
-                                  </w:pPr>
-                                </w:p>
-                              </w:tc>
-                            </w:tr>
-                          </w:tbl>
-                          <w:p>
-                            <w:pPr>
-                              <w:pStyle w:val="FrameContents"/>
-                              <w:spacing w:after="0" w:line="240" w:lineRule="auto"/>
-                              <w:rPr>
-                                <w:color w:val="404040" w:themeColor="text1" w:themeTint="BF"/>
-                                <w:sz w:val="28"/>
-                                <w:szCs w:val="24"/>
-                              </w:rPr>
-                            </w:pPr>
-                            <w:r>
-                              <w:rPr>
-                                <w:b/>
-                                <w:bCs/>
-                                <w:color w:val="404040" w:themeColor="text1" w:themeTint="BF"/>
-                                <w:sz w:val="28"/>
-                                <w:szCs w:val="24"/>
-                              </w:rPr>
                               <w:t>Paying Guest Management System</w:t>
                             </w:r>
                             <w:r>
@@ -3393,25 +2841,7 @@
                                 <w:sz w:val="24"/>
                                 <w:szCs w:val="24"/>
                               </w:rPr>
-                              <w:t xml:space="preserve">Featured staff management, guest admission/removal, </w:t>
-                            </w:r>
-                            <w:proofErr w:type="gramStart"/>
-                            <w:r>
-                              <w:rPr>
-                                <w:color w:val="404040" w:themeColor="text1" w:themeTint="BF"/>
-                                <w:sz w:val="24"/>
-                                <w:szCs w:val="24"/>
-                              </w:rPr>
-                              <w:t>fee</w:t>
-                            </w:r>
-                            <w:proofErr w:type="gramEnd"/>
-                            <w:r>
-                              <w:rPr>
-                                <w:color w:val="404040" w:themeColor="text1" w:themeTint="BF"/>
-                                <w:sz w:val="24"/>
-                                <w:szCs w:val="24"/>
-                              </w:rPr>
-                              <w:t xml:space="preserve"> collection, visitor tracking, and reporting.</w:t>
+                              <w:t>Featured staff management, guest admission/removal, fee collection, visitor tracking, and reporting.</w:t>
                             </w:r>
                           </w:p>
                           <w:tbl>
@@ -3477,7 +2907,7 @@
                                                 </pic:cNvPicPr>
                                               </pic:nvPicPr>
                                               <pic:blipFill>
-                                                <a:blip r:embed="rId47"/>
+                                                <a:blip r:embed="rId49"/>
                                                 <a:stretch>
                                                   <a:fillRect/>
                                                 </a:stretch>
@@ -3514,12 +2944,14 @@
                                   <w:pPr>
                                     <w:pStyle w:val="FrameContents"/>
                                     <w:rPr>
-                                      <w:color w:val="404040" w:themeColor="text1" w:themeTint="BF"/>
+                                      <w:rFonts w:eastAsia="Calibri" w:cs="Arial"/>
+                                      <w:color w:val="0563C1" w:themeColor="hyperlink"/>
                                       <w:sz w:val="24"/>
                                       <w:szCs w:val="24"/>
+                                      <w:u w:val="single"/>
                                     </w:rPr>
                                   </w:pPr>
-                                  <w:hyperlink r:id="rId50">
+                                  <w:hyperlink r:id="rId51">
                                     <w:r>
                                       <w:rPr>
                                         <w:rStyle w:val="Hyperlink"/>
@@ -3537,6 +2969,417 @@
                           <w:p>
                             <w:pPr>
                               <w:pStyle w:val="FrameContents"/>
+                              <w:spacing w:after="0" w:line="240" w:lineRule="auto"/>
+                              <w:rPr>
+                                <w:b/>
+                                <w:bCs/>
+                                <w:color w:val="404040" w:themeColor="text1" w:themeTint="BF"/>
+                                <w:sz w:val="28"/>
+                                <w:szCs w:val="24"/>
+                              </w:rPr>
+                            </w:pPr>
+                          </w:p>
+                          <w:p>
+                            <w:pPr>
+                              <w:pStyle w:val="FrameContents"/>
+                              <w:spacing w:after="0" w:line="240" w:lineRule="auto"/>
+                              <w:rPr>
+                                <w:b/>
+                                <w:bCs/>
+                                <w:color w:val="404040" w:themeColor="text1" w:themeTint="BF"/>
+                                <w:sz w:val="28"/>
+                                <w:szCs w:val="24"/>
+                              </w:rPr>
+                            </w:pPr>
+                            <w:r>
+                              <w:rPr>
+                                <w:b/>
+                                <w:bCs/>
+                                <w:color w:val="404040" w:themeColor="text1" w:themeTint="BF"/>
+                                <w:sz w:val="28"/>
+                                <w:szCs w:val="24"/>
+                              </w:rPr>
+                              <w:t>CPU Scheduling Visualizer</w:t>
+                            </w:r>
+                          </w:p>
+                          <w:p>
+                            <w:pPr>
+                              <w:pStyle w:val="FrameContents"/>
+                              <w:spacing w:after="0" w:line="240" w:lineRule="auto"/>
+                              <w:ind w:firstLine="720"/>
+                              <w:rPr>
+                                <w:color w:val="404040" w:themeColor="text1" w:themeTint="BF"/>
+                                <w:sz w:val="24"/>
+                                <w:szCs w:val="24"/>
+                              </w:rPr>
+                            </w:pPr>
+                            <w:r>
+                              <w:rPr>
+                                <w:color w:val="404040" w:themeColor="text1" w:themeTint="BF"/>
+                                <w:sz w:val="24"/>
+                                <w:szCs w:val="24"/>
+                              </w:rPr>
+                              <w:t>This is a side project developed with an intention to help my juniors better understand the</w:t>
+                            </w:r>
+                            <w:r>
+                              <w:rPr>
+                                <w:color w:val="404040" w:themeColor="text1" w:themeTint="BF"/>
+                                <w:sz w:val="24"/>
+                                <w:szCs w:val="24"/>
+                              </w:rPr>
+                              <w:t xml:space="preserve"> </w:t>
+                            </w:r>
+                            <w:r>
+                              <w:rPr>
+                                <w:color w:val="404040" w:themeColor="text1" w:themeTint="BF"/>
+                                <w:sz w:val="24"/>
+                                <w:szCs w:val="24"/>
+                              </w:rPr>
+                              <w:t>differences between various CPU Scheduling Algorithms in one go</w:t>
+                            </w:r>
+                            <w:r>
+                              <w:rPr>
+                                <w:color w:val="404040" w:themeColor="text1" w:themeTint="BF"/>
+                                <w:sz w:val="24"/>
+                                <w:szCs w:val="24"/>
+                              </w:rPr>
+                              <w:t xml:space="preserve"> using HTML, CSS and JavaScript</w:t>
+                            </w:r>
+                            <w:r>
+                              <w:rPr>
+                                <w:color w:val="404040" w:themeColor="text1" w:themeTint="BF"/>
+                                <w:sz w:val="24"/>
+                                <w:szCs w:val="24"/>
+                              </w:rPr>
+                              <w:t xml:space="preserve">. </w:t>
+                            </w:r>
+                          </w:p>
+                          <w:p>
+                            <w:pPr>
+                              <w:pStyle w:val="FrameContents"/>
+                              <w:spacing w:after="0" w:line="240" w:lineRule="auto"/>
+                              <w:ind w:firstLine="720"/>
+                              <w:rPr>
+                                <w:color w:val="404040" w:themeColor="text1" w:themeTint="BF"/>
+                                <w:sz w:val="24"/>
+                                <w:szCs w:val="24"/>
+                              </w:rPr>
+                            </w:pPr>
+                            <w:r>
+                              <w:rPr>
+                                <w:color w:val="404040" w:themeColor="text1" w:themeTint="BF"/>
+                                <w:sz w:val="24"/>
+                                <w:szCs w:val="24"/>
+                              </w:rPr>
+                              <w:t>The site includes 4</w:t>
+                            </w:r>
+                            <w:r>
+                              <w:rPr>
+                                <w:color w:val="404040" w:themeColor="text1" w:themeTint="BF"/>
+                                <w:sz w:val="24"/>
+                                <w:szCs w:val="24"/>
+                              </w:rPr>
+                              <w:t xml:space="preserve"> </w:t>
+                            </w:r>
+                            <w:r>
+                              <w:rPr>
+                                <w:color w:val="404040" w:themeColor="text1" w:themeTint="BF"/>
+                                <w:sz w:val="24"/>
+                                <w:szCs w:val="24"/>
+                              </w:rPr>
+                              <w:t xml:space="preserve">algorithms, they are: </w:t>
+                            </w:r>
+                          </w:p>
+                          <w:p>
+                            <w:pPr>
+                              <w:pStyle w:val="FrameContents"/>
+                              <w:numPr>
+                                <w:ilvl w:val="1"/>
+                                <w:numId w:val="6"/>
+                              </w:numPr>
+                              <w:spacing w:after="0" w:line="240" w:lineRule="auto"/>
+                              <w:rPr>
+                                <w:color w:val="404040" w:themeColor="text1" w:themeTint="BF"/>
+                                <w:sz w:val="24"/>
+                                <w:szCs w:val="24"/>
+                              </w:rPr>
+                            </w:pPr>
+                            <w:r>
+                              <w:rPr>
+                                <w:color w:val="404040" w:themeColor="text1" w:themeTint="BF"/>
+                                <w:sz w:val="24"/>
+                                <w:szCs w:val="24"/>
+                              </w:rPr>
+                              <w:t xml:space="preserve">First Come First Serve, </w:t>
+                            </w:r>
+                          </w:p>
+                          <w:p>
+                            <w:pPr>
+                              <w:pStyle w:val="FrameContents"/>
+                              <w:numPr>
+                                <w:ilvl w:val="1"/>
+                                <w:numId w:val="6"/>
+                              </w:numPr>
+                              <w:spacing w:after="0" w:line="240" w:lineRule="auto"/>
+                              <w:rPr>
+                                <w:color w:val="404040" w:themeColor="text1" w:themeTint="BF"/>
+                                <w:sz w:val="24"/>
+                                <w:szCs w:val="24"/>
+                              </w:rPr>
+                            </w:pPr>
+                            <w:r>
+                              <w:rPr>
+                                <w:color w:val="404040" w:themeColor="text1" w:themeTint="BF"/>
+                                <w:sz w:val="24"/>
+                                <w:szCs w:val="24"/>
+                              </w:rPr>
+                              <w:t>S</w:t>
+                            </w:r>
+                            <w:r>
+                              <w:rPr>
+                                <w:color w:val="404040" w:themeColor="text1" w:themeTint="BF"/>
+                                <w:sz w:val="24"/>
+                                <w:szCs w:val="24"/>
+                              </w:rPr>
+                              <w:t xml:space="preserve">hortest </w:t>
+                            </w:r>
+                            <w:r>
+                              <w:rPr>
+                                <w:color w:val="404040" w:themeColor="text1" w:themeTint="BF"/>
+                                <w:sz w:val="24"/>
+                                <w:szCs w:val="24"/>
+                              </w:rPr>
+                              <w:t>J</w:t>
+                            </w:r>
+                            <w:r>
+                              <w:rPr>
+                                <w:color w:val="404040" w:themeColor="text1" w:themeTint="BF"/>
+                                <w:sz w:val="24"/>
+                                <w:szCs w:val="24"/>
+                              </w:rPr>
+                              <w:t xml:space="preserve">ob </w:t>
+                            </w:r>
+                            <w:r>
+                              <w:rPr>
+                                <w:color w:val="404040" w:themeColor="text1" w:themeTint="BF"/>
+                                <w:sz w:val="24"/>
+                                <w:szCs w:val="24"/>
+                              </w:rPr>
+                              <w:t>F</w:t>
+                            </w:r>
+                            <w:r>
+                              <w:rPr>
+                                <w:color w:val="404040" w:themeColor="text1" w:themeTint="BF"/>
+                                <w:sz w:val="24"/>
+                                <w:szCs w:val="24"/>
+                              </w:rPr>
+                              <w:t xml:space="preserve">irst, </w:t>
+                            </w:r>
+                          </w:p>
+                          <w:p>
+                            <w:pPr>
+                              <w:pStyle w:val="FrameContents"/>
+                              <w:numPr>
+                                <w:ilvl w:val="1"/>
+                                <w:numId w:val="6"/>
+                              </w:numPr>
+                              <w:spacing w:after="0" w:line="240" w:lineRule="auto"/>
+                              <w:rPr>
+                                <w:color w:val="404040" w:themeColor="text1" w:themeTint="BF"/>
+                                <w:sz w:val="24"/>
+                                <w:szCs w:val="24"/>
+                              </w:rPr>
+                            </w:pPr>
+                            <w:r>
+                              <w:rPr>
+                                <w:color w:val="404040" w:themeColor="text1" w:themeTint="BF"/>
+                                <w:sz w:val="24"/>
+                                <w:szCs w:val="24"/>
+                              </w:rPr>
+                              <w:t>R</w:t>
+                            </w:r>
+                            <w:r>
+                              <w:rPr>
+                                <w:color w:val="404040" w:themeColor="text1" w:themeTint="BF"/>
+                                <w:sz w:val="24"/>
+                                <w:szCs w:val="24"/>
+                              </w:rPr>
+                              <w:t xml:space="preserve">ound </w:t>
+                            </w:r>
+                            <w:r>
+                              <w:rPr>
+                                <w:color w:val="404040" w:themeColor="text1" w:themeTint="BF"/>
+                                <w:sz w:val="24"/>
+                                <w:szCs w:val="24"/>
+                              </w:rPr>
+                              <w:t>R</w:t>
+                            </w:r>
+                            <w:r>
+                              <w:rPr>
+                                <w:color w:val="404040" w:themeColor="text1" w:themeTint="BF"/>
+                                <w:sz w:val="24"/>
+                                <w:szCs w:val="24"/>
+                              </w:rPr>
+                              <w:t xml:space="preserve">obin and </w:t>
+                            </w:r>
+                          </w:p>
+                          <w:p>
+                            <w:pPr>
+                              <w:pStyle w:val="FrameContents"/>
+                              <w:numPr>
+                                <w:ilvl w:val="1"/>
+                                <w:numId w:val="6"/>
+                              </w:numPr>
+                              <w:spacing w:after="0" w:line="240" w:lineRule="auto"/>
+                              <w:rPr>
+                                <w:color w:val="404040" w:themeColor="text1" w:themeTint="BF"/>
+                                <w:sz w:val="24"/>
+                                <w:szCs w:val="24"/>
+                              </w:rPr>
+                            </w:pPr>
+                            <w:r>
+                              <w:rPr>
+                                <w:color w:val="404040" w:themeColor="text1" w:themeTint="BF"/>
+                                <w:sz w:val="24"/>
+                                <w:szCs w:val="24"/>
+                              </w:rPr>
+                              <w:t>Priority scheduling.</w:t>
+                            </w:r>
+                          </w:p>
+                          <w:tbl>
+                            <w:tblPr>
+                              <w:tblStyle w:val="TableGrid"/>
+                              <w:tblW w:w="6754" w:type="dxa"/>
+                              <w:jc w:val="center"/>
+                              <w:tblLayout w:type="fixed"/>
+                              <w:tblCellMar>
+                                <w:left w:w="0" w:type="dxa"/>
+                                <w:right w:w="0" w:type="dxa"/>
+                              </w:tblCellMar>
+                              <w:tblLook w:val="04A0" w:firstRow="1" w:lastRow="0" w:firstColumn="1" w:lastColumn="0" w:noHBand="0" w:noVBand="1"/>
+                            </w:tblPr>
+                            <w:tblGrid>
+                              <w:gridCol w:w="609"/>
+                              <w:gridCol w:w="6145"/>
+                            </w:tblGrid>
+                            <w:tr>
+                              <w:trPr>
+                                <w:jc w:val="center"/>
+                              </w:trPr>
+                              <w:tc>
+                                <w:tcPr>
+                                  <w:tcW w:w="609" w:type="dxa"/>
+                                  <w:tcBorders>
+                                    <w:top w:val="nil"/>
+                                    <w:left w:val="nil"/>
+                                    <w:bottom w:val="nil"/>
+                                    <w:right w:val="nil"/>
+                                  </w:tcBorders>
+                                </w:tcPr>
+                                <w:p>
+                                  <w:pPr>
+                                    <w:pStyle w:val="FrameContents"/>
+                                    <w:rPr>
+                                      <w:color w:val="404040" w:themeColor="text1" w:themeTint="BF"/>
+                                      <w:sz w:val="24"/>
+                                      <w:szCs w:val="24"/>
+                                    </w:rPr>
+                                  </w:pPr>
+                                  <w:r>
+                                    <w:rPr>
+                                      <w:rFonts w:eastAsia="Calibri"/>
+                                      <w:noProof/>
+                                      <w:lang w:val="en-IN" w:eastAsia="en-IN"/>
+                                    </w:rPr>
+                                    <w:drawing>
+                                      <wp:inline distT="0" distB="0" distL="0" distR="0" wp14:anchorId="4E15E073" wp14:editId="385073E5">
+                                        <wp:extent cx="250825" cy="250825"/>
+                                        <wp:effectExtent l="0" t="0" r="0" b="0"/>
+                                        <wp:docPr id="2" name="Picture 13" descr="C:\Users\Karthik s\Downloads\internet_world_wide_web_www_globe_communication_website_browser_network_connection_icon_195710.png"/>
+                                        <wp:cNvGraphicFramePr>
+                                          <a:graphicFrameLocks xmlns:a="http://schemas.openxmlformats.org/drawingml/2006/main" noChangeAspect="1"/>
+                                        </wp:cNvGraphicFramePr>
+                                        <a:graphic xmlns:a="http://schemas.openxmlformats.org/drawingml/2006/main">
+                                          <a:graphicData uri="http://schemas.openxmlformats.org/drawingml/2006/picture">
+                                            <pic:pic xmlns:pic="http://schemas.openxmlformats.org/drawingml/2006/picture">
+                                              <pic:nvPicPr>
+                                                <pic:cNvPr id="7" name="Picture 13" descr="C:\Users\Karthik s\Downloads\internet_world_wide_web_www_globe_communication_website_browser_network_connection_icon_195710.png"/>
+                                                <pic:cNvPicPr>
+                                                  <a:picLocks noChangeAspect="1" noChangeArrowheads="1"/>
+                                                </pic:cNvPicPr>
+                                              </pic:nvPicPr>
+                                              <pic:blipFill>
+                                                <a:blip r:embed="rId49"/>
+                                                <a:stretch>
+                                                  <a:fillRect/>
+                                                </a:stretch>
+                                              </pic:blipFill>
+                                              <pic:spPr bwMode="auto">
+                                                <a:xfrm>
+                                                  <a:off x="0" y="0"/>
+                                                  <a:ext cx="250825" cy="250825"/>
+                                                </a:xfrm>
+                                                <a:prstGeom prst="rect">
+                                                  <a:avLst/>
+                                                </a:prstGeom>
+                                              </pic:spPr>
+                                            </pic:pic>
+                                          </a:graphicData>
+                                        </a:graphic>
+                                      </wp:inline>
+                                    </w:drawing>
+                                  </w:r>
+                                </w:p>
+                              </w:tc>
+                              <w:tc>
+                                <w:tcPr>
+                                  <w:tcW w:w="6145" w:type="dxa"/>
+                                  <w:tcBorders>
+                                    <w:top w:val="nil"/>
+                                    <w:left w:val="nil"/>
+                                    <w:bottom w:val="nil"/>
+                                    <w:right w:val="nil"/>
+                                  </w:tcBorders>
+                                  <w:vAlign w:val="center"/>
+                                </w:tcPr>
+                                <w:p>
+                                  <w:pPr>
+                                    <w:pStyle w:val="FrameContents"/>
+                                    <w:rPr>
+                                      <w:rStyle w:val="Hyperlink"/>
+                                      <w:rFonts w:eastAsia="Calibri" w:cs="Arial"/>
+                                      <w:sz w:val="24"/>
+                                      <w:szCs w:val="24"/>
+                                    </w:rPr>
+                                  </w:pPr>
+                                  <w:hyperlink r:id="rId52">
+                                    <w:r>
+                                      <w:rPr>
+                                        <w:rStyle w:val="Hyperlink"/>
+                                        <w:rFonts w:eastAsia="Calibri" w:cs="Arial"/>
+                                        <w:sz w:val="24"/>
+                                        <w:szCs w:val="24"/>
+                                      </w:rPr>
+                                      <w:t>https://karthiksgujjar.github.io/CPU-Scheduling-Visualizer</w:t>
+                                    </w:r>
+                                  </w:hyperlink>
+                                </w:p>
+                                <w:p>
+                                  <w:pPr>
+                                    <w:pStyle w:val="FrameContents"/>
+                                    <w:rPr>
+                                      <w:color w:val="404040" w:themeColor="text1" w:themeTint="BF"/>
+                                      <w:sz w:val="24"/>
+                                      <w:szCs w:val="24"/>
+                                    </w:rPr>
+                                  </w:pPr>
+                                </w:p>
+                              </w:tc>
+                            </w:tr>
+                          </w:tbl>
+                          <w:p>
+                            <w:pPr>
+                              <w:pStyle w:val="FrameContents"/>
                               <w:pBdr>
                                 <w:bottom w:val="single" w:sz="4" w:space="1" w:color="000000"/>
                               </w:pBdr>
@@ -3545,7 +3388,7 @@
                                 <w:b/>
                                 <w:bCs/>
                                 <w:color w:val="404040" w:themeColor="text1" w:themeTint="BF"/>
-                                <w:sz w:val="32"/>
+                                <w:sz w:val="2"/>
                                 <w:szCs w:val="32"/>
                               </w:rPr>
                             </w:pPr>
@@ -3596,9 +3439,8 @@
                                 <w:sz w:val="28"/>
                                 <w:szCs w:val="24"/>
                               </w:rPr>
-                              <w:t xml:space="preserve">Government First Grade College, </w:t>
-                            </w:r>
-                            <w:proofErr w:type="spellStart"/>
+                              <w:t>Governme</w:t>
+                            </w:r>
                             <w:r>
                               <w:rPr>
                                 <w:b/>
@@ -3607,82 +3449,136 @@
                                 <w:sz w:val="28"/>
                                 <w:szCs w:val="24"/>
                               </w:rPr>
-                              <w:t>Tumkur</w:t>
-                            </w:r>
-                            <w:proofErr w:type="spellEnd"/>
-                            <w:r>
+                              <w:t>nt First Grade College, Tumkur</w:t>
+                            </w:r>
+                            <w:bookmarkStart w:id="0" w:name="_GoBack"/>
+                            <w:bookmarkEnd w:id="0"/>
+                          </w:p>
+                          <w:p>
+                            <w:pPr>
+                              <w:pStyle w:val="FrameContents"/>
+                              <w:spacing w:after="0" w:line="240" w:lineRule="auto"/>
+                              <w:rPr>
+                                <w:color w:val="404040" w:themeColor="text1" w:themeTint="BF"/>
+                                <w:sz w:val="24"/>
+                                <w:szCs w:val="24"/>
+                              </w:rPr>
+                            </w:pPr>
+                            <w:r>
+                              <w:rPr>
+                                <w:color w:val="404040" w:themeColor="text1" w:themeTint="BF"/>
+                                <w:sz w:val="24"/>
+                                <w:szCs w:val="24"/>
+                              </w:rPr>
+                              <w:t>Bachelor in Computer Application (2023)</w:t>
+                            </w:r>
+                          </w:p>
+                          <w:p>
+                            <w:pPr>
+                              <w:pStyle w:val="FrameContents"/>
+                              <w:spacing w:after="0" w:line="240" w:lineRule="auto"/>
+                              <w:rPr>
+                                <w:color w:val="404040" w:themeColor="text1" w:themeTint="BF"/>
+                                <w:sz w:val="24"/>
+                                <w:szCs w:val="24"/>
+                              </w:rPr>
+                            </w:pPr>
+                            <w:r>
+                              <w:rPr>
+                                <w:color w:val="404040" w:themeColor="text1" w:themeTint="BF"/>
+                                <w:sz w:val="24"/>
+                                <w:szCs w:val="24"/>
+                              </w:rPr>
+                              <w:t>86.9%</w:t>
+                            </w:r>
+                          </w:p>
+                          <w:p>
+                            <w:pPr>
+                              <w:pStyle w:val="FrameContents"/>
+                              <w:spacing w:after="0" w:line="240" w:lineRule="auto"/>
+                              <w:rPr>
+                                <w:color w:val="404040" w:themeColor="text1" w:themeTint="BF"/>
+                                <w:sz w:val="10"/>
+                                <w:szCs w:val="24"/>
+                              </w:rPr>
+                            </w:pPr>
+                          </w:p>
+                          <w:p>
+                            <w:pPr>
+                              <w:pStyle w:val="FrameContents"/>
+                              <w:spacing w:after="0" w:line="240" w:lineRule="auto"/>
                               <w:rPr>
                                 <w:b/>
                                 <w:bCs/>
                                 <w:color w:val="404040" w:themeColor="text1" w:themeTint="BF"/>
-                                <w:sz w:val="28"/>
-                                <w:szCs w:val="24"/>
-                              </w:rPr>
-                              <w:t>, Karnataka</w:t>
-                            </w:r>
-                          </w:p>
-                          <w:p>
-                            <w:pPr>
-                              <w:pStyle w:val="FrameContents"/>
-                              <w:spacing w:after="0" w:line="240" w:lineRule="auto"/>
-                              <w:rPr>
-                                <w:color w:val="404040" w:themeColor="text1" w:themeTint="BF"/>
-                                <w:sz w:val="24"/>
-                                <w:szCs w:val="24"/>
-                              </w:rPr>
-                            </w:pPr>
-                            <w:r>
-                              <w:rPr>
-                                <w:color w:val="404040" w:themeColor="text1" w:themeTint="BF"/>
-                                <w:sz w:val="24"/>
-                                <w:szCs w:val="24"/>
-                              </w:rPr>
-                              <w:t>Bachelor in Computer Application (2023)</w:t>
-                            </w:r>
-                          </w:p>
-                          <w:p>
-                            <w:pPr>
-                              <w:pStyle w:val="FrameContents"/>
-                              <w:spacing w:after="0" w:line="240" w:lineRule="auto"/>
-                              <w:rPr>
-                                <w:color w:val="404040" w:themeColor="text1" w:themeTint="BF"/>
-                                <w:sz w:val="24"/>
-                                <w:szCs w:val="24"/>
-                              </w:rPr>
-                            </w:pPr>
-                            <w:r>
-                              <w:rPr>
-                                <w:color w:val="404040" w:themeColor="text1" w:themeTint="BF"/>
-                                <w:sz w:val="24"/>
-                                <w:szCs w:val="24"/>
-                              </w:rPr>
-                              <w:t>86.9%</w:t>
-                            </w:r>
-                          </w:p>
-                          <w:p>
-                            <w:pPr>
-                              <w:pStyle w:val="FrameContents"/>
-                              <w:spacing w:after="0" w:line="240" w:lineRule="auto"/>
-                              <w:rPr>
-                                <w:color w:val="404040" w:themeColor="text1" w:themeTint="BF"/>
-                                <w:sz w:val="10"/>
-                                <w:szCs w:val="24"/>
-                              </w:rPr>
-                            </w:pPr>
-                          </w:p>
-                          <w:p>
-                            <w:pPr>
-                              <w:pStyle w:val="FrameContents"/>
-                              <w:spacing w:after="0" w:line="240" w:lineRule="auto"/>
+                                <w:sz w:val="24"/>
+                                <w:szCs w:val="24"/>
+                              </w:rPr>
+                            </w:pPr>
+                            <w:r>
                               <w:rPr>
                                 <w:b/>
                                 <w:bCs/>
                                 <w:color w:val="404040" w:themeColor="text1" w:themeTint="BF"/>
-                                <w:sz w:val="24"/>
-                                <w:szCs w:val="24"/>
-                              </w:rPr>
-                            </w:pPr>
-                            <w:r>
+                                <w:sz w:val="28"/>
+                                <w:szCs w:val="24"/>
+                              </w:rPr>
+                              <w:t>Government Polytechnic, Tumkur</w:t>
+                            </w:r>
+                          </w:p>
+                          <w:p>
+                            <w:pPr>
+                              <w:pStyle w:val="FrameContents"/>
+                              <w:spacing w:after="0" w:line="240" w:lineRule="auto"/>
+                              <w:rPr>
+                                <w:color w:val="404040" w:themeColor="text1" w:themeTint="BF"/>
+                                <w:sz w:val="24"/>
+                                <w:szCs w:val="24"/>
+                              </w:rPr>
+                            </w:pPr>
+                            <w:r>
+                              <w:rPr>
+                                <w:color w:val="404040" w:themeColor="text1" w:themeTint="BF"/>
+                                <w:sz w:val="24"/>
+                                <w:szCs w:val="24"/>
+                              </w:rPr>
+                              <w:t>Diploma in Computer Science</w:t>
+                            </w:r>
+                          </w:p>
+                          <w:p>
+                            <w:pPr>
+                              <w:pStyle w:val="FrameContents"/>
+                              <w:spacing w:after="0" w:line="240" w:lineRule="auto"/>
+                              <w:rPr>
+                                <w:color w:val="404040" w:themeColor="text1" w:themeTint="BF"/>
+                                <w:sz w:val="24"/>
+                                <w:szCs w:val="24"/>
+                              </w:rPr>
+                            </w:pPr>
+                            <w:r>
+                              <w:rPr>
+                                <w:color w:val="404040" w:themeColor="text1" w:themeTint="BF"/>
+                                <w:sz w:val="24"/>
+                                <w:szCs w:val="24"/>
+                              </w:rPr>
+                              <w:t>83.5%</w:t>
+                            </w:r>
+                          </w:p>
+                          <w:p>
+                            <w:pPr>
+                              <w:pStyle w:val="FrameContents"/>
+                              <w:spacing w:after="0" w:line="240" w:lineRule="auto"/>
+                              <w:rPr>
+                                <w:color w:val="404040" w:themeColor="text1" w:themeTint="BF"/>
+                                <w:sz w:val="10"/>
+                                <w:szCs w:val="24"/>
+                              </w:rPr>
+                            </w:pPr>
+                          </w:p>
+                          <w:p>
+                            <w:pPr>
+                              <w:pStyle w:val="FrameContents"/>
+                              <w:spacing w:after="0" w:line="240" w:lineRule="auto"/>
                               <w:rPr>
                                 <w:b/>
                                 <w:bCs/>
@@ -3690,9 +3586,7 @@
                                 <w:sz w:val="28"/>
                                 <w:szCs w:val="24"/>
                               </w:rPr>
-                              <w:t xml:space="preserve">Government Polytechnic, </w:t>
-                            </w:r>
-                            <w:proofErr w:type="spellStart"/>
+                            </w:pPr>
                             <w:r>
                               <w:rPr>
                                 <w:b/>
@@ -3701,103 +3595,8 @@
                                 <w:sz w:val="28"/>
                                 <w:szCs w:val="24"/>
                               </w:rPr>
-                              <w:t>Tumkur</w:t>
-                            </w:r>
-                            <w:proofErr w:type="spellEnd"/>
-                            <w:r>
-                              <w:rPr>
-                                <w:b/>
-                                <w:bCs/>
-                                <w:color w:val="404040" w:themeColor="text1" w:themeTint="BF"/>
-                                <w:sz w:val="28"/>
-                                <w:szCs w:val="24"/>
-                              </w:rPr>
-                              <w:t>, Karnataka</w:t>
-                            </w:r>
-                          </w:p>
-                          <w:p>
-                            <w:pPr>
-                              <w:pStyle w:val="FrameContents"/>
-                              <w:spacing w:after="0" w:line="240" w:lineRule="auto"/>
-                              <w:rPr>
-                                <w:color w:val="404040" w:themeColor="text1" w:themeTint="BF"/>
-                                <w:sz w:val="24"/>
-                                <w:szCs w:val="24"/>
-                              </w:rPr>
-                            </w:pPr>
-                            <w:r>
-                              <w:rPr>
-                                <w:color w:val="404040" w:themeColor="text1" w:themeTint="BF"/>
-                                <w:sz w:val="24"/>
-                                <w:szCs w:val="24"/>
-                              </w:rPr>
-                              <w:t>Diploma in Computer Science</w:t>
-                            </w:r>
-                          </w:p>
-                          <w:p>
-                            <w:pPr>
-                              <w:pStyle w:val="FrameContents"/>
-                              <w:spacing w:after="0" w:line="240" w:lineRule="auto"/>
-                              <w:rPr>
-                                <w:color w:val="404040" w:themeColor="text1" w:themeTint="BF"/>
-                                <w:sz w:val="24"/>
-                                <w:szCs w:val="24"/>
-                              </w:rPr>
-                            </w:pPr>
-                            <w:r>
-                              <w:rPr>
-                                <w:color w:val="404040" w:themeColor="text1" w:themeTint="BF"/>
-                                <w:sz w:val="24"/>
-                                <w:szCs w:val="24"/>
-                              </w:rPr>
-                              <w:t>83.5%</w:t>
-                            </w:r>
-                          </w:p>
-                          <w:p>
-                            <w:pPr>
-                              <w:pStyle w:val="FrameContents"/>
-                              <w:spacing w:after="0" w:line="240" w:lineRule="auto"/>
-                              <w:rPr>
-                                <w:color w:val="404040" w:themeColor="text1" w:themeTint="BF"/>
-                                <w:sz w:val="10"/>
-                                <w:szCs w:val="24"/>
-                              </w:rPr>
-                            </w:pPr>
-                          </w:p>
-                          <w:p>
-                            <w:pPr>
-                              <w:pStyle w:val="FrameContents"/>
-                              <w:spacing w:after="0" w:line="240" w:lineRule="auto"/>
-                              <w:rPr>
-                                <w:b/>
-                                <w:bCs/>
-                                <w:color w:val="404040" w:themeColor="text1" w:themeTint="BF"/>
-                                <w:sz w:val="28"/>
-                                <w:szCs w:val="24"/>
-                              </w:rPr>
-                            </w:pPr>
-                            <w:r>
-                              <w:rPr>
-                                <w:b/>
-                                <w:bCs/>
-                                <w:color w:val="404040" w:themeColor="text1" w:themeTint="BF"/>
-                                <w:sz w:val="28"/>
-                                <w:szCs w:val="24"/>
-                              </w:rPr>
-                              <w:t xml:space="preserve">St. Anne's High School, </w:t>
-                            </w:r>
-                            <w:proofErr w:type="spellStart"/>
-                            <w:r>
-                              <w:rPr>
-                                <w:b/>
-                                <w:bCs/>
-                                <w:color w:val="404040" w:themeColor="text1" w:themeTint="BF"/>
-                                <w:sz w:val="28"/>
-                                <w:szCs w:val="24"/>
-                              </w:rPr>
-                              <w:t>Sira</w:t>
-                            </w:r>
-                            <w:proofErr w:type="spellEnd"/>
+                              <w:t>St. Anne's High School, Sira</w:t>
+                            </w:r>
                           </w:p>
                           <w:p>
                             <w:pPr>
@@ -3899,52 +3698,23 @@
                                 <w:sz w:val="24"/>
                                 <w:szCs w:val="24"/>
                               </w:rPr>
-                              <w:t xml:space="preserve">Code </w:t>
-                            </w:r>
-                            <w:proofErr w:type="gramStart"/>
-                            <w:r>
-                              <w:rPr>
-                                <w:b/>
-                                <w:color w:val="404040" w:themeColor="text1" w:themeTint="BF"/>
-                                <w:sz w:val="24"/>
-                                <w:szCs w:val="24"/>
-                              </w:rPr>
-                              <w:t>War</w:t>
-                            </w:r>
-                            <w:r>
-                              <w:rPr>
-                                <w:color w:val="404040" w:themeColor="text1" w:themeTint="BF"/>
-                                <w:sz w:val="24"/>
-                                <w:szCs w:val="24"/>
-                              </w:rPr>
-                              <w:t xml:space="preserve">  (</w:t>
-                            </w:r>
-                            <w:proofErr w:type="gramEnd"/>
-                            <w:r>
-                              <w:rPr>
-                                <w:color w:val="404040" w:themeColor="text1" w:themeTint="BF"/>
-                                <w:sz w:val="24"/>
-                                <w:szCs w:val="24"/>
-                              </w:rPr>
-                              <w:t xml:space="preserve">V-TECHNOVATION 2023) conducted by VVFGC, </w:t>
-                            </w:r>
-                            <w:proofErr w:type="spellStart"/>
-                            <w:r>
-                              <w:rPr>
-                                <w:color w:val="404040" w:themeColor="text1" w:themeTint="BF"/>
-                                <w:sz w:val="24"/>
-                                <w:szCs w:val="24"/>
-                              </w:rPr>
-                              <w:t>Tumkur</w:t>
-                            </w:r>
-                            <w:proofErr w:type="spellEnd"/>
-                            <w:r>
-                              <w:rPr>
-                                <w:color w:val="404040" w:themeColor="text1" w:themeTint="BF"/>
-                                <w:sz w:val="24"/>
-                                <w:szCs w:val="24"/>
-                              </w:rPr>
-                              <w:t>.</w:t>
+                              <w:t>Code War</w:t>
+                            </w:r>
+                            <w:r>
+                              <w:rPr>
+                                <w:color w:val="404040" w:themeColor="text1" w:themeTint="BF"/>
+                                <w:sz w:val="24"/>
+                                <w:szCs w:val="24"/>
+                              </w:rPr>
+                              <w:t xml:space="preserve"> </w:t>
+                            </w:r>
+                            <w:r>
+                              <w:rPr>
+                                <w:color w:val="404040" w:themeColor="text1" w:themeTint="BF"/>
+                                <w:sz w:val="24"/>
+                                <w:szCs w:val="24"/>
+                              </w:rPr>
+                              <w:t>(V-TECHNOVATION 2023) conducted by VVFGC, Tumkur.</w:t>
                             </w:r>
                           </w:p>
                           <w:p>
@@ -4134,7 +3904,7 @@
                                           </pic:cNvPicPr>
                                         </pic:nvPicPr>
                                         <pic:blipFill>
-                                          <a:blip r:embed="rId47"/>
+                                          <a:blip r:embed="rId49"/>
                                           <a:stretch>
                                             <a:fillRect/>
                                           </a:stretch>
@@ -4176,7 +3946,7 @@
                                 <w:szCs w:val="24"/>
                               </w:rPr>
                             </w:pPr>
-                            <w:hyperlink r:id="rId51">
+                            <w:hyperlink r:id="rId53">
                               <w:r>
                                 <w:rPr>
                                   <w:rStyle w:val="Hyperlink"/>
@@ -4207,43 +3977,47 @@
                         <w:pStyle w:val="FrameContents"/>
                         <w:spacing w:after="0" w:line="240" w:lineRule="auto"/>
                         <w:rPr>
+                          <w:color w:val="404040" w:themeColor="text1" w:themeTint="BF"/>
+                          <w:sz w:val="28"/>
+                          <w:szCs w:val="24"/>
+                        </w:rPr>
+                      </w:pPr>
+                      <w:r>
+                        <w:rPr>
                           <w:b/>
                           <w:bCs/>
                           <w:color w:val="404040" w:themeColor="text1" w:themeTint="BF"/>
                           <w:sz w:val="28"/>
                           <w:szCs w:val="24"/>
                         </w:rPr>
-                      </w:pPr>
-                      <w:r>
-                        <w:rPr>
-                          <w:b/>
-                          <w:bCs/>
+                        <w:t>Paying Guest Management System</w:t>
+                      </w:r>
+                      <w:r>
+                        <w:rPr>
                           <w:color w:val="404040" w:themeColor="text1" w:themeTint="BF"/>
                           <w:sz w:val="28"/>
                           <w:szCs w:val="24"/>
                         </w:rPr>
-                        <w:t>Simple Library Surfer</w:t>
+                        <w:t xml:space="preserve">  </w:t>
                       </w:r>
                     </w:p>
                     <w:p>
                       <w:pPr>
                         <w:pStyle w:val="FrameContents"/>
                         <w:spacing w:after="0" w:line="240" w:lineRule="auto"/>
-                        <w:ind w:firstLine="720"/>
-                        <w:rPr>
-                          <w:b/>
-                          <w:bCs/>
-                          <w:color w:val="404040" w:themeColor="text1" w:themeTint="BF"/>
-                          <w:sz w:val="28"/>
-                          <w:szCs w:val="24"/>
-                        </w:rPr>
-                      </w:pPr>
-                      <w:r>
-                        <w:rPr>
-                          <w:color w:val="404040" w:themeColor="text1" w:themeTint="BF"/>
-                          <w:sz w:val="24"/>
-                          <w:szCs w:val="24"/>
-                        </w:rPr>
+                        <w:rPr>
+                          <w:color w:val="404040" w:themeColor="text1" w:themeTint="BF"/>
+                          <w:sz w:val="24"/>
+                          <w:szCs w:val="24"/>
+                        </w:rPr>
+                      </w:pPr>
+                      <w:r>
+                        <w:rPr>
+                          <w:color w:val="404040" w:themeColor="text1" w:themeTint="BF"/>
+                          <w:sz w:val="24"/>
+                          <w:szCs w:val="24"/>
+                        </w:rPr>
+                        <w:tab/>
                         <w:t>A</w:t>
                       </w:r>
                       <w:r>
@@ -4252,49 +4026,39 @@
                           <w:sz w:val="24"/>
                           <w:szCs w:val="24"/>
                         </w:rPr>
-                        <w:t xml:space="preserve"> CRUD application</w:t>
-                      </w:r>
-                      <w:r>
-                        <w:rPr>
-                          <w:color w:val="404040" w:themeColor="text1" w:themeTint="BF"/>
-                          <w:sz w:val="24"/>
-                          <w:szCs w:val="24"/>
-                        </w:rPr>
-                        <w:t xml:space="preserve"> developed</w:t>
-                      </w:r>
-                      <w:r>
-                        <w:rPr>
-                          <w:color w:val="404040" w:themeColor="text1" w:themeTint="BF"/>
-                          <w:sz w:val="24"/>
-                          <w:szCs w:val="24"/>
-                        </w:rPr>
-                        <w:t xml:space="preserve"> in .NET with C# (</w:t>
-                      </w:r>
-                      <w:proofErr w:type="spellStart"/>
-                      <w:r>
-                        <w:rPr>
-                          <w:color w:val="404040" w:themeColor="text1" w:themeTint="BF"/>
-                          <w:sz w:val="24"/>
-                          <w:szCs w:val="24"/>
-                        </w:rPr>
-                        <w:t>WinForms</w:t>
-                      </w:r>
-                      <w:proofErr w:type="spellEnd"/>
-                      <w:r>
-                        <w:rPr>
-                          <w:color w:val="404040" w:themeColor="text1" w:themeTint="BF"/>
-                          <w:sz w:val="24"/>
-                          <w:szCs w:val="24"/>
-                        </w:rPr>
-                        <w:t>) for managing library book details</w:t>
-                      </w:r>
-                      <w:r>
-                        <w:rPr>
-                          <w:color w:val="404040" w:themeColor="text1" w:themeTint="BF"/>
-                          <w:sz w:val="24"/>
-                          <w:szCs w:val="24"/>
-                        </w:rPr>
-                        <w:t xml:space="preserve"> for librarians to access book data including book name, author and ID</w:t>
+                        <w:t xml:space="preserve"> user-friendly Paying Guests Management software for </w:t>
+                      </w:r>
+                      <w:r>
+                        <w:rPr>
+                          <w:color w:val="404040" w:themeColor="text1" w:themeTint="BF"/>
+                          <w:sz w:val="24"/>
+                          <w:szCs w:val="24"/>
+                        </w:rPr>
+                        <w:t xml:space="preserve">PG </w:t>
+                      </w:r>
+                      <w:r>
+                        <w:rPr>
+                          <w:color w:val="404040" w:themeColor="text1" w:themeTint="BF"/>
+                          <w:sz w:val="24"/>
+                          <w:szCs w:val="24"/>
+                        </w:rPr>
+                        <w:t>building owners</w:t>
+                      </w:r>
+                      <w:r>
+                        <w:rPr>
+                          <w:color w:val="404040" w:themeColor="text1" w:themeTint="BF"/>
+                          <w:sz w:val="24"/>
+                          <w:szCs w:val="24"/>
+                        </w:rPr>
+                        <w:t xml:space="preserve"> developed </w:t>
+                      </w:r>
+                      <w:r>
+                        <w:rPr>
+                          <w:color w:val="404040" w:themeColor="text1" w:themeTint="BF"/>
+                          <w:sz w:val="24"/>
+                          <w:szCs w:val="24"/>
+                        </w:rPr>
+                        <w:t>using .NET with C# (WinForms)</w:t>
                       </w:r>
                       <w:r>
                         <w:rPr>
@@ -4321,31 +4085,15 @@
                           <w:sz w:val="24"/>
                           <w:szCs w:val="24"/>
                         </w:rPr>
-                        <w:t>Features include</w:t>
-                      </w:r>
-                      <w:r>
-                        <w:rPr>
-                          <w:color w:val="404040" w:themeColor="text1" w:themeTint="BF"/>
-                          <w:sz w:val="24"/>
-                          <w:szCs w:val="24"/>
-                        </w:rPr>
-                        <w:t>:</w:t>
-                      </w:r>
-                      <w:r>
-                        <w:rPr>
-                          <w:color w:val="404040" w:themeColor="text1" w:themeTint="BF"/>
-                          <w:sz w:val="24"/>
-                          <w:szCs w:val="24"/>
-                        </w:rPr>
-                        <w:t xml:space="preserve"> </w:t>
-                      </w:r>
-                      <w:r>
-                        <w:rPr>
-                          <w:color w:val="404040" w:themeColor="text1" w:themeTint="BF"/>
-                          <w:sz w:val="24"/>
-                          <w:szCs w:val="24"/>
-                        </w:rPr>
-                        <w:t xml:space="preserve"> </w:t>
+                        <w:tab/>
+                      </w:r>
+                      <w:r>
+                        <w:rPr>
+                          <w:color w:val="404040" w:themeColor="text1" w:themeTint="BF"/>
+                          <w:sz w:val="24"/>
+                          <w:szCs w:val="24"/>
+                        </w:rPr>
+                        <w:t>Streamlined guest and building management, replacing manual processes.</w:t>
                       </w:r>
                     </w:p>
                     <w:p>
@@ -4372,163 +4120,7 @@
                           <w:sz w:val="24"/>
                           <w:szCs w:val="24"/>
                         </w:rPr>
-                        <w:t>D</w:t>
-                      </w:r>
-                      <w:r>
-                        <w:rPr>
-                          <w:color w:val="404040" w:themeColor="text1" w:themeTint="BF"/>
-                          <w:sz w:val="24"/>
-                          <w:szCs w:val="24"/>
-                        </w:rPr>
-                        <w:t xml:space="preserve">ata </w:t>
-                      </w:r>
-                      <w:r>
-                        <w:rPr>
-                          <w:b/>
-                          <w:color w:val="404040" w:themeColor="text1" w:themeTint="BF"/>
-                          <w:sz w:val="24"/>
-                          <w:szCs w:val="24"/>
-                        </w:rPr>
-                        <w:t>insertion</w:t>
-                      </w:r>
-                      <w:r>
-                        <w:rPr>
-                          <w:color w:val="404040" w:themeColor="text1" w:themeTint="BF"/>
-                          <w:sz w:val="24"/>
-                          <w:szCs w:val="24"/>
-                        </w:rPr>
-                        <w:t>,</w:t>
-                      </w:r>
-                      <w:r>
-                        <w:rPr>
-                          <w:b/>
-                          <w:color w:val="404040" w:themeColor="text1" w:themeTint="BF"/>
-                          <w:sz w:val="24"/>
-                          <w:szCs w:val="24"/>
-                        </w:rPr>
-                        <w:t xml:space="preserve"> deletion</w:t>
-                      </w:r>
-                      <w:r>
-                        <w:rPr>
-                          <w:color w:val="404040" w:themeColor="text1" w:themeTint="BF"/>
-                          <w:sz w:val="24"/>
-                          <w:szCs w:val="24"/>
-                        </w:rPr>
-                        <w:t xml:space="preserve"> (including the option to delete all data), </w:t>
-                      </w:r>
-                      <w:r>
-                        <w:rPr>
-                          <w:b/>
-                          <w:color w:val="404040" w:themeColor="text1" w:themeTint="BF"/>
-                          <w:sz w:val="24"/>
-                          <w:szCs w:val="24"/>
-                        </w:rPr>
-                        <w:t>updating</w:t>
-                      </w:r>
-                      <w:r>
-                        <w:rPr>
-                          <w:color w:val="404040" w:themeColor="text1" w:themeTint="BF"/>
-                          <w:sz w:val="24"/>
-                          <w:szCs w:val="24"/>
-                        </w:rPr>
-                        <w:t xml:space="preserve">, and </w:t>
-                      </w:r>
-                      <w:r>
-                        <w:rPr>
-                          <w:b/>
-                          <w:color w:val="404040" w:themeColor="text1" w:themeTint="BF"/>
-                          <w:sz w:val="24"/>
-                          <w:szCs w:val="24"/>
-                        </w:rPr>
-                        <w:t>viewing</w:t>
-                      </w:r>
-                      <w:r>
-                        <w:rPr>
-                          <w:color w:val="404040" w:themeColor="text1" w:themeTint="BF"/>
-                          <w:sz w:val="24"/>
-                          <w:szCs w:val="24"/>
-                        </w:rPr>
-                        <w:t xml:space="preserve">. </w:t>
-                      </w:r>
-                    </w:p>
-                    <w:p>
-                      <w:pPr>
-                        <w:pStyle w:val="FrameContents"/>
-                        <w:spacing w:after="0" w:line="240" w:lineRule="auto"/>
-                        <w:ind w:firstLine="720"/>
-                        <w:rPr>
-                          <w:color w:val="404040" w:themeColor="text1" w:themeTint="BF"/>
-                          <w:sz w:val="24"/>
-                          <w:szCs w:val="24"/>
-                        </w:rPr>
-                      </w:pPr>
-                      <w:r>
-                        <w:rPr>
-                          <w:color w:val="404040" w:themeColor="text1" w:themeTint="BF"/>
-                          <w:sz w:val="24"/>
-                          <w:szCs w:val="24"/>
-                        </w:rPr>
-                        <w:t xml:space="preserve">Implemented a </w:t>
-                      </w:r>
-                      <w:r>
-                        <w:rPr>
-                          <w:b/>
-                          <w:color w:val="404040" w:themeColor="text1" w:themeTint="BF"/>
-                          <w:sz w:val="24"/>
-                          <w:szCs w:val="24"/>
-                        </w:rPr>
-                        <w:t>PDF report generation</w:t>
-                      </w:r>
-                      <w:r>
-                        <w:rPr>
-                          <w:b/>
-                          <w:color w:val="404040" w:themeColor="text1" w:themeTint="BF"/>
-                          <w:sz w:val="24"/>
-                          <w:szCs w:val="24"/>
-                        </w:rPr>
-                        <w:t xml:space="preserve"> </w:t>
-                      </w:r>
-                      <w:r>
-                        <w:rPr>
-                          <w:color w:val="404040" w:themeColor="text1" w:themeTint="BF"/>
-                          <w:sz w:val="24"/>
-                          <w:szCs w:val="24"/>
-                        </w:rPr>
-                        <w:t xml:space="preserve">and </w:t>
-                      </w:r>
-                      <w:r>
-                        <w:rPr>
-                          <w:b/>
-                          <w:color w:val="404040" w:themeColor="text1" w:themeTint="BF"/>
-                          <w:sz w:val="24"/>
-                          <w:szCs w:val="24"/>
-                        </w:rPr>
-                        <w:t>book searching</w:t>
-                      </w:r>
-                      <w:r>
-                        <w:rPr>
-                          <w:color w:val="404040" w:themeColor="text1" w:themeTint="BF"/>
-                          <w:sz w:val="24"/>
-                          <w:szCs w:val="24"/>
-                        </w:rPr>
-                        <w:t xml:space="preserve"> capabilities</w:t>
-                      </w:r>
-                      <w:r>
-                        <w:rPr>
-                          <w:b/>
-                          <w:color w:val="404040" w:themeColor="text1" w:themeTint="BF"/>
-                          <w:sz w:val="24"/>
-                          <w:szCs w:val="24"/>
-                        </w:rPr>
-                        <w:t>.</w:t>
-                      </w:r>
-                      <w:r>
-                        <w:rPr>
-                          <w:color w:val="404040" w:themeColor="text1" w:themeTint="BF"/>
-                          <w:sz w:val="24"/>
-                          <w:szCs w:val="24"/>
-                        </w:rPr>
-                        <w:t xml:space="preserve"> </w:t>
+                        <w:t>Featured staff management, guest admission/removal, fee collection, visitor tracking, and reporting.</w:t>
                       </w:r>
                     </w:p>
                     <w:tbl>
@@ -4577,10 +4169,10 @@
                                 <w:lang w:val="en-IN" w:eastAsia="en-IN"/>
                               </w:rPr>
                               <w:drawing>
-                                <wp:inline distT="0" distB="0" distL="0" distR="0" wp14:anchorId="149E4E33" wp14:editId="182ABC04">
+                                <wp:inline distT="0" distB="0" distL="0" distR="0" wp14:anchorId="3A7BB5DA" wp14:editId="36FC4237">
                                   <wp:extent cx="250825" cy="250825"/>
                                   <wp:effectExtent l="0" t="0" r="0" b="0"/>
-                                  <wp:docPr id="2" name="Picture 13" descr="C:\Users\Karthik s\Downloads\internet_world_wide_web_www_globe_communication_website_browser_network_connection_icon_195710.png"/>
+                                  <wp:docPr id="4" name="Picture 14" descr="C:\Users\Karthik s\Downloads\internet_world_wide_web_www_globe_communication_website_browser_network_connection_icon_195710.png"/>
                                   <wp:cNvGraphicFramePr>
                                     <a:graphicFrameLocks xmlns:a="http://schemas.openxmlformats.org/drawingml/2006/main" noChangeAspect="1"/>
                                   </wp:cNvGraphicFramePr>
@@ -4588,13 +4180,13 @@
                                     <a:graphicData uri="http://schemas.openxmlformats.org/drawingml/2006/picture">
                                       <pic:pic xmlns:pic="http://schemas.openxmlformats.org/drawingml/2006/picture">
                                         <pic:nvPicPr>
-                                          <pic:cNvPr id="7" name="Picture 13" descr="C:\Users\Karthik s\Downloads\internet_world_wide_web_www_globe_communication_website_browser_network_connection_icon_195710.png"/>
+                                          <pic:cNvPr id="8" name="Picture 14" descr="C:\Users\Karthik s\Downloads\internet_world_wide_web_www_globe_communication_website_browser_network_connection_icon_195710.png"/>
                                           <pic:cNvPicPr>
                                             <a:picLocks noChangeAspect="1" noChangeArrowheads="1"/>
                                           </pic:cNvPicPr>
                                         </pic:nvPicPr>
                                         <pic:blipFill>
-                                          <a:blip r:embed="rId47"/>
+                                          <a:blip r:embed="rId49"/>
                                           <a:stretch>
                                             <a:fillRect/>
                                           </a:stretch>
@@ -4631,13 +4223,14 @@
                             <w:pPr>
                               <w:pStyle w:val="FrameContents"/>
                               <w:rPr>
-                                <w:rStyle w:val="Hyperlink"/>
                                 <w:rFonts w:eastAsia="Calibri" w:cs="Arial"/>
-                                <w:sz w:val="24"/>
-                                <w:szCs w:val="24"/>
-                              </w:rPr>
-                            </w:pPr>
-                            <w:hyperlink r:id="rId52">
+                                <w:color w:val="0563C1" w:themeColor="hyperlink"/>
+                                <w:sz w:val="24"/>
+                                <w:szCs w:val="24"/>
+                                <w:u w:val="single"/>
+                              </w:rPr>
+                            </w:pPr>
+                            <w:hyperlink r:id="rId54">
                               <w:r>
                                 <w:rPr>
                                   <w:rStyle w:val="Hyperlink"/>
@@ -4645,19 +4238,9 @@
                                   <w:sz w:val="24"/>
                                   <w:szCs w:val="24"/>
                                 </w:rPr>
-                                <w:t>https://karthiksgujjar.github.io/SLS</w:t>
+                                <w:t>https://karthiksgujjar.github.io/PGMS</w:t>
                               </w:r>
                             </w:hyperlink>
-                          </w:p>
-                          <w:p>
-                            <w:pPr>
-                              <w:pStyle w:val="FrameContents"/>
-                              <w:rPr>
-                                <w:color w:val="404040" w:themeColor="text1" w:themeTint="BF"/>
-                                <w:sz w:val="24"/>
-                                <w:szCs w:val="24"/>
-                              </w:rPr>
-                            </w:pPr>
                           </w:p>
                         </w:tc>
                       </w:tr>
@@ -4667,128 +4250,132 @@
                         <w:pStyle w:val="FrameContents"/>
                         <w:spacing w:after="0" w:line="240" w:lineRule="auto"/>
                         <w:rPr>
-                          <w:color w:val="404040" w:themeColor="text1" w:themeTint="BF"/>
-                          <w:sz w:val="28"/>
-                          <w:szCs w:val="24"/>
-                        </w:rPr>
-                      </w:pPr>
-                      <w:r>
-                        <w:rPr>
                           <w:b/>
                           <w:bCs/>
                           <w:color w:val="404040" w:themeColor="text1" w:themeTint="BF"/>
                           <w:sz w:val="28"/>
                           <w:szCs w:val="24"/>
                         </w:rPr>
-                        <w:t>Paying Guest Management System</w:t>
-                      </w:r>
-                      <w:r>
-                        <w:rPr>
+                      </w:pPr>
+                    </w:p>
+                    <w:p>
+                      <w:pPr>
+                        <w:pStyle w:val="FrameContents"/>
+                        <w:spacing w:after="0" w:line="240" w:lineRule="auto"/>
+                        <w:rPr>
+                          <w:b/>
+                          <w:bCs/>
                           <w:color w:val="404040" w:themeColor="text1" w:themeTint="BF"/>
                           <w:sz w:val="28"/>
                           <w:szCs w:val="24"/>
                         </w:rPr>
-                        <w:t xml:space="preserve">  </w:t>
+                      </w:pPr>
+                      <w:r>
+                        <w:rPr>
+                          <w:b/>
+                          <w:bCs/>
+                          <w:color w:val="404040" w:themeColor="text1" w:themeTint="BF"/>
+                          <w:sz w:val="28"/>
+                          <w:szCs w:val="24"/>
+                        </w:rPr>
+                        <w:t>CPU Scheduling Visualizer</w:t>
                       </w:r>
                     </w:p>
                     <w:p>
                       <w:pPr>
                         <w:pStyle w:val="FrameContents"/>
                         <w:spacing w:after="0" w:line="240" w:lineRule="auto"/>
-                        <w:rPr>
-                          <w:color w:val="404040" w:themeColor="text1" w:themeTint="BF"/>
-                          <w:sz w:val="24"/>
-                          <w:szCs w:val="24"/>
-                        </w:rPr>
-                      </w:pPr>
-                      <w:r>
-                        <w:rPr>
-                          <w:color w:val="404040" w:themeColor="text1" w:themeTint="BF"/>
-                          <w:sz w:val="24"/>
-                          <w:szCs w:val="24"/>
-                        </w:rPr>
-                        <w:tab/>
-                        <w:t>A</w:t>
-                      </w:r>
-                      <w:r>
-                        <w:rPr>
-                          <w:color w:val="404040" w:themeColor="text1" w:themeTint="BF"/>
-                          <w:sz w:val="24"/>
-                          <w:szCs w:val="24"/>
-                        </w:rPr>
-                        <w:t xml:space="preserve"> user-friendly Paying Guests Management software for </w:t>
-                      </w:r>
-                      <w:r>
-                        <w:rPr>
-                          <w:color w:val="404040" w:themeColor="text1" w:themeTint="BF"/>
-                          <w:sz w:val="24"/>
-                          <w:szCs w:val="24"/>
-                        </w:rPr>
-                        <w:t xml:space="preserve">PG </w:t>
-                      </w:r>
-                      <w:r>
-                        <w:rPr>
-                          <w:color w:val="404040" w:themeColor="text1" w:themeTint="BF"/>
-                          <w:sz w:val="24"/>
-                          <w:szCs w:val="24"/>
-                        </w:rPr>
-                        <w:t>building owners</w:t>
-                      </w:r>
-                      <w:r>
-                        <w:rPr>
-                          <w:color w:val="404040" w:themeColor="text1" w:themeTint="BF"/>
-                          <w:sz w:val="24"/>
-                          <w:szCs w:val="24"/>
-                        </w:rPr>
-                        <w:t xml:space="preserve"> developed </w:t>
-                      </w:r>
-                      <w:r>
-                        <w:rPr>
-                          <w:color w:val="404040" w:themeColor="text1" w:themeTint="BF"/>
-                          <w:sz w:val="24"/>
-                          <w:szCs w:val="24"/>
-                        </w:rPr>
-                        <w:t>using .NET with C# (WinForms)</w:t>
-                      </w:r>
-                      <w:r>
-                        <w:rPr>
-                          <w:color w:val="404040" w:themeColor="text1" w:themeTint="BF"/>
-                          <w:sz w:val="24"/>
-                          <w:szCs w:val="24"/>
-                        </w:rPr>
-                        <w:t>.</w:t>
+                        <w:ind w:firstLine="720"/>
+                        <w:rPr>
+                          <w:color w:val="404040" w:themeColor="text1" w:themeTint="BF"/>
+                          <w:sz w:val="24"/>
+                          <w:szCs w:val="24"/>
+                        </w:rPr>
+                      </w:pPr>
+                      <w:r>
+                        <w:rPr>
+                          <w:color w:val="404040" w:themeColor="text1" w:themeTint="BF"/>
+                          <w:sz w:val="24"/>
+                          <w:szCs w:val="24"/>
+                        </w:rPr>
+                        <w:t>This is a side project developed with an intention to help my juniors better understand the</w:t>
+                      </w:r>
+                      <w:r>
+                        <w:rPr>
+                          <w:color w:val="404040" w:themeColor="text1" w:themeTint="BF"/>
+                          <w:sz w:val="24"/>
+                          <w:szCs w:val="24"/>
+                        </w:rPr>
+                        <w:t xml:space="preserve"> </w:t>
+                      </w:r>
+                      <w:r>
+                        <w:rPr>
+                          <w:color w:val="404040" w:themeColor="text1" w:themeTint="BF"/>
+                          <w:sz w:val="24"/>
+                          <w:szCs w:val="24"/>
+                        </w:rPr>
+                        <w:t>differences between various CPU Scheduling Algorithms in one go</w:t>
+                      </w:r>
+                      <w:r>
+                        <w:rPr>
+                          <w:color w:val="404040" w:themeColor="text1" w:themeTint="BF"/>
+                          <w:sz w:val="24"/>
+                          <w:szCs w:val="24"/>
+                        </w:rPr>
+                        <w:t xml:space="preserve"> using HTML, CSS and JavaScript</w:t>
+                      </w:r>
+                      <w:r>
+                        <w:rPr>
+                          <w:color w:val="404040" w:themeColor="text1" w:themeTint="BF"/>
+                          <w:sz w:val="24"/>
+                          <w:szCs w:val="24"/>
+                        </w:rPr>
+                        <w:t xml:space="preserve">. </w:t>
                       </w:r>
                     </w:p>
                     <w:p>
                       <w:pPr>
                         <w:pStyle w:val="FrameContents"/>
                         <w:spacing w:after="0" w:line="240" w:lineRule="auto"/>
-                        <w:rPr>
-                          <w:color w:val="404040" w:themeColor="text1" w:themeTint="BF"/>
-                          <w:sz w:val="24"/>
-                          <w:szCs w:val="24"/>
-                        </w:rPr>
-                      </w:pPr>
-                      <w:r>
-                        <w:rPr>
-                          <w:color w:val="404040" w:themeColor="text1" w:themeTint="BF"/>
-                          <w:sz w:val="24"/>
-                          <w:szCs w:val="24"/>
-                        </w:rPr>
-                        <w:tab/>
-                      </w:r>
-                      <w:r>
-                        <w:rPr>
-                          <w:color w:val="404040" w:themeColor="text1" w:themeTint="BF"/>
-                          <w:sz w:val="24"/>
-                          <w:szCs w:val="24"/>
-                        </w:rPr>
-                        <w:t>Streamlined guest and building management, replacing manual processes.</w:t>
-                      </w:r>
-                    </w:p>
-                    <w:p>
-                      <w:pPr>
-                        <w:pStyle w:val="FrameContents"/>
+                        <w:ind w:firstLine="720"/>
+                        <w:rPr>
+                          <w:color w:val="404040" w:themeColor="text1" w:themeTint="BF"/>
+                          <w:sz w:val="24"/>
+                          <w:szCs w:val="24"/>
+                        </w:rPr>
+                      </w:pPr>
+                      <w:r>
+                        <w:rPr>
+                          <w:color w:val="404040" w:themeColor="text1" w:themeTint="BF"/>
+                          <w:sz w:val="24"/>
+                          <w:szCs w:val="24"/>
+                        </w:rPr>
+                        <w:t>The site includes 4</w:t>
+                      </w:r>
+                      <w:r>
+                        <w:rPr>
+                          <w:color w:val="404040" w:themeColor="text1" w:themeTint="BF"/>
+                          <w:sz w:val="24"/>
+                          <w:szCs w:val="24"/>
+                        </w:rPr>
+                        <w:t xml:space="preserve"> </w:t>
+                      </w:r>
+                      <w:r>
+                        <w:rPr>
+                          <w:color w:val="404040" w:themeColor="text1" w:themeTint="BF"/>
+                          <w:sz w:val="24"/>
+                          <w:szCs w:val="24"/>
+                        </w:rPr>
+                        <w:t xml:space="preserve">algorithms, they are: </w:t>
+                      </w:r>
+                    </w:p>
+                    <w:p>
+                      <w:pPr>
+                        <w:pStyle w:val="FrameContents"/>
+                        <w:numPr>
+                          <w:ilvl w:val="1"/>
+                          <w:numId w:val="6"/>
+                        </w:numPr>
                         <w:spacing w:after="0" w:line="240" w:lineRule="auto"/>
                         <w:rPr>
                           <w:color w:val="404040" w:themeColor="text1" w:themeTint="BF"/>
@@ -4802,33 +4389,140 @@
                           <w:sz w:val="24"/>
                           <w:szCs w:val="24"/>
                         </w:rPr>
-                        <w:tab/>
-                      </w:r>
-                      <w:r>
-                        <w:rPr>
-                          <w:color w:val="404040" w:themeColor="text1" w:themeTint="BF"/>
-                          <w:sz w:val="24"/>
-                          <w:szCs w:val="24"/>
-                        </w:rPr>
-                        <w:t xml:space="preserve">Featured staff management, guest admission/removal, </w:t>
-                      </w:r>
-                      <w:proofErr w:type="gramStart"/>
-                      <w:r>
-                        <w:rPr>
-                          <w:color w:val="404040" w:themeColor="text1" w:themeTint="BF"/>
-                          <w:sz w:val="24"/>
-                          <w:szCs w:val="24"/>
-                        </w:rPr>
-                        <w:t>fee</w:t>
-                      </w:r>
-                      <w:proofErr w:type="gramEnd"/>
-                      <w:r>
-                        <w:rPr>
-                          <w:color w:val="404040" w:themeColor="text1" w:themeTint="BF"/>
-                          <w:sz w:val="24"/>
-                          <w:szCs w:val="24"/>
-                        </w:rPr>
-                        <w:t xml:space="preserve"> collection, visitor tracking, and reporting.</w:t>
+                        <w:t xml:space="preserve">First Come First Serve, </w:t>
+                      </w:r>
+                    </w:p>
+                    <w:p>
+                      <w:pPr>
+                        <w:pStyle w:val="FrameContents"/>
+                        <w:numPr>
+                          <w:ilvl w:val="1"/>
+                          <w:numId w:val="6"/>
+                        </w:numPr>
+                        <w:spacing w:after="0" w:line="240" w:lineRule="auto"/>
+                        <w:rPr>
+                          <w:color w:val="404040" w:themeColor="text1" w:themeTint="BF"/>
+                          <w:sz w:val="24"/>
+                          <w:szCs w:val="24"/>
+                        </w:rPr>
+                      </w:pPr>
+                      <w:r>
+                        <w:rPr>
+                          <w:color w:val="404040" w:themeColor="text1" w:themeTint="BF"/>
+                          <w:sz w:val="24"/>
+                          <w:szCs w:val="24"/>
+                        </w:rPr>
+                        <w:t>S</w:t>
+                      </w:r>
+                      <w:r>
+                        <w:rPr>
+                          <w:color w:val="404040" w:themeColor="text1" w:themeTint="BF"/>
+                          <w:sz w:val="24"/>
+                          <w:szCs w:val="24"/>
+                        </w:rPr>
+                        <w:t xml:space="preserve">hortest </w:t>
+                      </w:r>
+                      <w:r>
+                        <w:rPr>
+                          <w:color w:val="404040" w:themeColor="text1" w:themeTint="BF"/>
+                          <w:sz w:val="24"/>
+                          <w:szCs w:val="24"/>
+                        </w:rPr>
+                        <w:t>J</w:t>
+                      </w:r>
+                      <w:r>
+                        <w:rPr>
+                          <w:color w:val="404040" w:themeColor="text1" w:themeTint="BF"/>
+                          <w:sz w:val="24"/>
+                          <w:szCs w:val="24"/>
+                        </w:rPr>
+                        <w:t xml:space="preserve">ob </w:t>
+                      </w:r>
+                      <w:r>
+                        <w:rPr>
+                          <w:color w:val="404040" w:themeColor="text1" w:themeTint="BF"/>
+                          <w:sz w:val="24"/>
+                          <w:szCs w:val="24"/>
+                        </w:rPr>
+                        <w:t>F</w:t>
+                      </w:r>
+                      <w:r>
+                        <w:rPr>
+                          <w:color w:val="404040" w:themeColor="text1" w:themeTint="BF"/>
+                          <w:sz w:val="24"/>
+                          <w:szCs w:val="24"/>
+                        </w:rPr>
+                        <w:t xml:space="preserve">irst, </w:t>
+                      </w:r>
+                    </w:p>
+                    <w:p>
+                      <w:pPr>
+                        <w:pStyle w:val="FrameContents"/>
+                        <w:numPr>
+                          <w:ilvl w:val="1"/>
+                          <w:numId w:val="6"/>
+                        </w:numPr>
+                        <w:spacing w:after="0" w:line="240" w:lineRule="auto"/>
+                        <w:rPr>
+                          <w:color w:val="404040" w:themeColor="text1" w:themeTint="BF"/>
+                          <w:sz w:val="24"/>
+                          <w:szCs w:val="24"/>
+                        </w:rPr>
+                      </w:pPr>
+                      <w:r>
+                        <w:rPr>
+                          <w:color w:val="404040" w:themeColor="text1" w:themeTint="BF"/>
+                          <w:sz w:val="24"/>
+                          <w:szCs w:val="24"/>
+                        </w:rPr>
+                        <w:t>R</w:t>
+                      </w:r>
+                      <w:r>
+                        <w:rPr>
+                          <w:color w:val="404040" w:themeColor="text1" w:themeTint="BF"/>
+                          <w:sz w:val="24"/>
+                          <w:szCs w:val="24"/>
+                        </w:rPr>
+                        <w:t xml:space="preserve">ound </w:t>
+                      </w:r>
+                      <w:r>
+                        <w:rPr>
+                          <w:color w:val="404040" w:themeColor="text1" w:themeTint="BF"/>
+                          <w:sz w:val="24"/>
+                          <w:szCs w:val="24"/>
+                        </w:rPr>
+                        <w:t>R</w:t>
+                      </w:r>
+                      <w:r>
+                        <w:rPr>
+                          <w:color w:val="404040" w:themeColor="text1" w:themeTint="BF"/>
+                          <w:sz w:val="24"/>
+                          <w:szCs w:val="24"/>
+                        </w:rPr>
+                        <w:t xml:space="preserve">obin and </w:t>
+                      </w:r>
+                    </w:p>
+                    <w:p>
+                      <w:pPr>
+                        <w:pStyle w:val="FrameContents"/>
+                        <w:numPr>
+                          <w:ilvl w:val="1"/>
+                          <w:numId w:val="6"/>
+                        </w:numPr>
+                        <w:spacing w:after="0" w:line="240" w:lineRule="auto"/>
+                        <w:rPr>
+                          <w:color w:val="404040" w:themeColor="text1" w:themeTint="BF"/>
+                          <w:sz w:val="24"/>
+                          <w:szCs w:val="24"/>
+                        </w:rPr>
+                      </w:pPr>
+                      <w:r>
+                        <w:rPr>
+                          <w:color w:val="404040" w:themeColor="text1" w:themeTint="BF"/>
+                          <w:sz w:val="24"/>
+                          <w:szCs w:val="24"/>
+                        </w:rPr>
+                        <w:t>Priority scheduling.</w:t>
                       </w:r>
                     </w:p>
                     <w:tbl>
@@ -4877,10 +4571,10 @@
                                 <w:lang w:val="en-IN" w:eastAsia="en-IN"/>
                               </w:rPr>
                               <w:drawing>
-                                <wp:inline distT="0" distB="0" distL="0" distR="0" wp14:anchorId="3A7BB5DA" wp14:editId="36FC4237">
+                                <wp:inline distT="0" distB="0" distL="0" distR="0" wp14:anchorId="4E15E073" wp14:editId="385073E5">
                                   <wp:extent cx="250825" cy="250825"/>
                                   <wp:effectExtent l="0" t="0" r="0" b="0"/>
-                                  <wp:docPr id="4" name="Picture 14" descr="C:\Users\Karthik s\Downloads\internet_world_wide_web_www_globe_communication_website_browser_network_connection_icon_195710.png"/>
+                                  <wp:docPr id="2" name="Picture 13" descr="C:\Users\Karthik s\Downloads\internet_world_wide_web_www_globe_communication_website_browser_network_connection_icon_195710.png"/>
                                   <wp:cNvGraphicFramePr>
                                     <a:graphicFrameLocks xmlns:a="http://schemas.openxmlformats.org/drawingml/2006/main" noChangeAspect="1"/>
                                   </wp:cNvGraphicFramePr>
@@ -4888,13 +4582,13 @@
                                     <a:graphicData uri="http://schemas.openxmlformats.org/drawingml/2006/picture">
                                       <pic:pic xmlns:pic="http://schemas.openxmlformats.org/drawingml/2006/picture">
                                         <pic:nvPicPr>
-                                          <pic:cNvPr id="8" name="Picture 14" descr="C:\Users\Karthik s\Downloads\internet_world_wide_web_www_globe_communication_website_browser_network_connection_icon_195710.png"/>
+                                          <pic:cNvPr id="7" name="Picture 13" descr="C:\Users\Karthik s\Downloads\internet_world_wide_web_www_globe_communication_website_browser_network_connection_icon_195710.png"/>
                                           <pic:cNvPicPr>
                                             <a:picLocks noChangeAspect="1" noChangeArrowheads="1"/>
                                           </pic:cNvPicPr>
                                         </pic:nvPicPr>
                                         <pic:blipFill>
-                                          <a:blip r:embed="rId47"/>
+                                          <a:blip r:embed="rId49"/>
                                           <a:stretch>
                                             <a:fillRect/>
                                           </a:stretch>
@@ -4931,12 +4625,13 @@
                             <w:pPr>
                               <w:pStyle w:val="FrameContents"/>
                               <w:rPr>
-                                <w:color w:val="404040" w:themeColor="text1" w:themeTint="BF"/>
-                                <w:sz w:val="24"/>
-                                <w:szCs w:val="24"/>
-                              </w:rPr>
-                            </w:pPr>
-                            <w:hyperlink r:id="rId53">
+                                <w:rStyle w:val="Hyperlink"/>
+                                <w:rFonts w:eastAsia="Calibri" w:cs="Arial"/>
+                                <w:sz w:val="24"/>
+                                <w:szCs w:val="24"/>
+                              </w:rPr>
+                            </w:pPr>
+                            <w:hyperlink r:id="rId55">
                               <w:r>
                                 <w:rPr>
                                   <w:rStyle w:val="Hyperlink"/>
@@ -4944,9 +4639,19 @@
                                   <w:sz w:val="24"/>
                                   <w:szCs w:val="24"/>
                                 </w:rPr>
-                                <w:t>https://karthiksgujjar.github.io/PGMS</w:t>
+                                <w:t>https://karthiksgujjar.github.io/CPU-Scheduling-Visualizer</w:t>
                               </w:r>
                             </w:hyperlink>
+                          </w:p>
+                          <w:p>
+                            <w:pPr>
+                              <w:pStyle w:val="FrameContents"/>
+                              <w:rPr>
+                                <w:color w:val="404040" w:themeColor="text1" w:themeTint="BF"/>
+                                <w:sz w:val="24"/>
+                                <w:szCs w:val="24"/>
+                              </w:rPr>
+                            </w:pPr>
                           </w:p>
                         </w:tc>
                       </w:tr>
@@ -4962,7 +4667,7 @@
                           <w:b/>
                           <w:bCs/>
                           <w:color w:val="404040" w:themeColor="text1" w:themeTint="BF"/>
-                          <w:sz w:val="32"/>
+                          <w:sz w:val="2"/>
                           <w:szCs w:val="32"/>
                         </w:rPr>
                       </w:pPr>
@@ -5013,9 +4718,8 @@
                           <w:sz w:val="28"/>
                           <w:szCs w:val="24"/>
                         </w:rPr>
-                        <w:t xml:space="preserve">Government First Grade College, </w:t>
-                      </w:r>
-                      <w:proofErr w:type="spellStart"/>
+                        <w:t>Governme</w:t>
+                      </w:r>
                       <w:r>
                         <w:rPr>
                           <w:b/>
@@ -5024,82 +4728,136 @@
                           <w:sz w:val="28"/>
                           <w:szCs w:val="24"/>
                         </w:rPr>
-                        <w:t>Tumkur</w:t>
-                      </w:r>
-                      <w:proofErr w:type="spellEnd"/>
-                      <w:r>
+                        <w:t>nt First Grade College, Tumkur</w:t>
+                      </w:r>
+                      <w:bookmarkStart w:id="1" w:name="_GoBack"/>
+                      <w:bookmarkEnd w:id="1"/>
+                    </w:p>
+                    <w:p>
+                      <w:pPr>
+                        <w:pStyle w:val="FrameContents"/>
+                        <w:spacing w:after="0" w:line="240" w:lineRule="auto"/>
+                        <w:rPr>
+                          <w:color w:val="404040" w:themeColor="text1" w:themeTint="BF"/>
+                          <w:sz w:val="24"/>
+                          <w:szCs w:val="24"/>
+                        </w:rPr>
+                      </w:pPr>
+                      <w:r>
+                        <w:rPr>
+                          <w:color w:val="404040" w:themeColor="text1" w:themeTint="BF"/>
+                          <w:sz w:val="24"/>
+                          <w:szCs w:val="24"/>
+                        </w:rPr>
+                        <w:t>Bachelor in Computer Application (2023)</w:t>
+                      </w:r>
+                    </w:p>
+                    <w:p>
+                      <w:pPr>
+                        <w:pStyle w:val="FrameContents"/>
+                        <w:spacing w:after="0" w:line="240" w:lineRule="auto"/>
+                        <w:rPr>
+                          <w:color w:val="404040" w:themeColor="text1" w:themeTint="BF"/>
+                          <w:sz w:val="24"/>
+                          <w:szCs w:val="24"/>
+                        </w:rPr>
+                      </w:pPr>
+                      <w:r>
+                        <w:rPr>
+                          <w:color w:val="404040" w:themeColor="text1" w:themeTint="BF"/>
+                          <w:sz w:val="24"/>
+                          <w:szCs w:val="24"/>
+                        </w:rPr>
+                        <w:t>86.9%</w:t>
+                      </w:r>
+                    </w:p>
+                    <w:p>
+                      <w:pPr>
+                        <w:pStyle w:val="FrameContents"/>
+                        <w:spacing w:after="0" w:line="240" w:lineRule="auto"/>
+                        <w:rPr>
+                          <w:color w:val="404040" w:themeColor="text1" w:themeTint="BF"/>
+                          <w:sz w:val="10"/>
+                          <w:szCs w:val="24"/>
+                        </w:rPr>
+                      </w:pPr>
+                    </w:p>
+                    <w:p>
+                      <w:pPr>
+                        <w:pStyle w:val="FrameContents"/>
+                        <w:spacing w:after="0" w:line="240" w:lineRule="auto"/>
                         <w:rPr>
                           <w:b/>
                           <w:bCs/>
                           <w:color w:val="404040" w:themeColor="text1" w:themeTint="BF"/>
-                          <w:sz w:val="28"/>
-                          <w:szCs w:val="24"/>
-                        </w:rPr>
-                        <w:t>, Karnataka</w:t>
-                      </w:r>
-                    </w:p>
-                    <w:p>
-                      <w:pPr>
-                        <w:pStyle w:val="FrameContents"/>
-                        <w:spacing w:after="0" w:line="240" w:lineRule="auto"/>
-                        <w:rPr>
-                          <w:color w:val="404040" w:themeColor="text1" w:themeTint="BF"/>
-                          <w:sz w:val="24"/>
-                          <w:szCs w:val="24"/>
-                        </w:rPr>
-                      </w:pPr>
-                      <w:r>
-                        <w:rPr>
-                          <w:color w:val="404040" w:themeColor="text1" w:themeTint="BF"/>
-                          <w:sz w:val="24"/>
-                          <w:szCs w:val="24"/>
-                        </w:rPr>
-                        <w:t>Bachelor in Computer Application (2023)</w:t>
-                      </w:r>
-                    </w:p>
-                    <w:p>
-                      <w:pPr>
-                        <w:pStyle w:val="FrameContents"/>
-                        <w:spacing w:after="0" w:line="240" w:lineRule="auto"/>
-                        <w:rPr>
-                          <w:color w:val="404040" w:themeColor="text1" w:themeTint="BF"/>
-                          <w:sz w:val="24"/>
-                          <w:szCs w:val="24"/>
-                        </w:rPr>
-                      </w:pPr>
-                      <w:r>
-                        <w:rPr>
-                          <w:color w:val="404040" w:themeColor="text1" w:themeTint="BF"/>
-                          <w:sz w:val="24"/>
-                          <w:szCs w:val="24"/>
-                        </w:rPr>
-                        <w:t>86.9%</w:t>
-                      </w:r>
-                    </w:p>
-                    <w:p>
-                      <w:pPr>
-                        <w:pStyle w:val="FrameContents"/>
-                        <w:spacing w:after="0" w:line="240" w:lineRule="auto"/>
-                        <w:rPr>
-                          <w:color w:val="404040" w:themeColor="text1" w:themeTint="BF"/>
-                          <w:sz w:val="10"/>
-                          <w:szCs w:val="24"/>
-                        </w:rPr>
-                      </w:pPr>
-                    </w:p>
-                    <w:p>
-                      <w:pPr>
-                        <w:pStyle w:val="FrameContents"/>
-                        <w:spacing w:after="0" w:line="240" w:lineRule="auto"/>
+                          <w:sz w:val="24"/>
+                          <w:szCs w:val="24"/>
+                        </w:rPr>
+                      </w:pPr>
+                      <w:r>
                         <w:rPr>
                           <w:b/>
                           <w:bCs/>
                           <w:color w:val="404040" w:themeColor="text1" w:themeTint="BF"/>
-                          <w:sz w:val="24"/>
-                          <w:szCs w:val="24"/>
-                        </w:rPr>
-                      </w:pPr>
-                      <w:r>
+                          <w:sz w:val="28"/>
+                          <w:szCs w:val="24"/>
+                        </w:rPr>
+                        <w:t>Government Polytechnic, Tumkur</w:t>
+                      </w:r>
+                    </w:p>
+                    <w:p>
+                      <w:pPr>
+                        <w:pStyle w:val="FrameContents"/>
+                        <w:spacing w:after="0" w:line="240" w:lineRule="auto"/>
+                        <w:rPr>
+                          <w:color w:val="404040" w:themeColor="text1" w:themeTint="BF"/>
+                          <w:sz w:val="24"/>
+                          <w:szCs w:val="24"/>
+                        </w:rPr>
+                      </w:pPr>
+                      <w:r>
+                        <w:rPr>
+                          <w:color w:val="404040" w:themeColor="text1" w:themeTint="BF"/>
+                          <w:sz w:val="24"/>
+                          <w:szCs w:val="24"/>
+                        </w:rPr>
+                        <w:t>Diploma in Computer Science</w:t>
+                      </w:r>
+                    </w:p>
+                    <w:p>
+                      <w:pPr>
+                        <w:pStyle w:val="FrameContents"/>
+                        <w:spacing w:after="0" w:line="240" w:lineRule="auto"/>
+                        <w:rPr>
+                          <w:color w:val="404040" w:themeColor="text1" w:themeTint="BF"/>
+                          <w:sz w:val="24"/>
+                          <w:szCs w:val="24"/>
+                        </w:rPr>
+                      </w:pPr>
+                      <w:r>
+                        <w:rPr>
+                          <w:color w:val="404040" w:themeColor="text1" w:themeTint="BF"/>
+                          <w:sz w:val="24"/>
+                          <w:szCs w:val="24"/>
+                        </w:rPr>
+                        <w:t>83.5%</w:t>
+                      </w:r>
+                    </w:p>
+                    <w:p>
+                      <w:pPr>
+                        <w:pStyle w:val="FrameContents"/>
+                        <w:spacing w:after="0" w:line="240" w:lineRule="auto"/>
+                        <w:rPr>
+                          <w:color w:val="404040" w:themeColor="text1" w:themeTint="BF"/>
+                          <w:sz w:val="10"/>
+                          <w:szCs w:val="24"/>
+                        </w:rPr>
+                      </w:pPr>
+                    </w:p>
+                    <w:p>
+                      <w:pPr>
+                        <w:pStyle w:val="FrameContents"/>
+                        <w:spacing w:after="0" w:line="240" w:lineRule="auto"/>
                         <w:rPr>
                           <w:b/>
                           <w:bCs/>
@@ -5107,9 +4865,7 @@
                           <w:sz w:val="28"/>
                           <w:szCs w:val="24"/>
                         </w:rPr>
-                        <w:t xml:space="preserve">Government Polytechnic, </w:t>
-                      </w:r>
-                      <w:proofErr w:type="spellStart"/>
+                      </w:pPr>
                       <w:r>
                         <w:rPr>
                           <w:b/>
@@ -5118,103 +4874,8 @@
                           <w:sz w:val="28"/>
                           <w:szCs w:val="24"/>
                         </w:rPr>
-                        <w:t>Tumkur</w:t>
-                      </w:r>
-                      <w:proofErr w:type="spellEnd"/>
-                      <w:r>
-                        <w:rPr>
-                          <w:b/>
-                          <w:bCs/>
-                          <w:color w:val="404040" w:themeColor="text1" w:themeTint="BF"/>
-                          <w:sz w:val="28"/>
-                          <w:szCs w:val="24"/>
-                        </w:rPr>
-                        <w:t>, Karnataka</w:t>
-                      </w:r>
-                    </w:p>
-                    <w:p>
-                      <w:pPr>
-                        <w:pStyle w:val="FrameContents"/>
-                        <w:spacing w:after="0" w:line="240" w:lineRule="auto"/>
-                        <w:rPr>
-                          <w:color w:val="404040" w:themeColor="text1" w:themeTint="BF"/>
-                          <w:sz w:val="24"/>
-                          <w:szCs w:val="24"/>
-                        </w:rPr>
-                      </w:pPr>
-                      <w:r>
-                        <w:rPr>
-                          <w:color w:val="404040" w:themeColor="text1" w:themeTint="BF"/>
-                          <w:sz w:val="24"/>
-                          <w:szCs w:val="24"/>
-                        </w:rPr>
-                        <w:t>Diploma in Computer Science</w:t>
-                      </w:r>
-                    </w:p>
-                    <w:p>
-                      <w:pPr>
-                        <w:pStyle w:val="FrameContents"/>
-                        <w:spacing w:after="0" w:line="240" w:lineRule="auto"/>
-                        <w:rPr>
-                          <w:color w:val="404040" w:themeColor="text1" w:themeTint="BF"/>
-                          <w:sz w:val="24"/>
-                          <w:szCs w:val="24"/>
-                        </w:rPr>
-                      </w:pPr>
-                      <w:r>
-                        <w:rPr>
-                          <w:color w:val="404040" w:themeColor="text1" w:themeTint="BF"/>
-                          <w:sz w:val="24"/>
-                          <w:szCs w:val="24"/>
-                        </w:rPr>
-                        <w:t>83.5%</w:t>
-                      </w:r>
-                    </w:p>
-                    <w:p>
-                      <w:pPr>
-                        <w:pStyle w:val="FrameContents"/>
-                        <w:spacing w:after="0" w:line="240" w:lineRule="auto"/>
-                        <w:rPr>
-                          <w:color w:val="404040" w:themeColor="text1" w:themeTint="BF"/>
-                          <w:sz w:val="10"/>
-                          <w:szCs w:val="24"/>
-                        </w:rPr>
-                      </w:pPr>
-                    </w:p>
-                    <w:p>
-                      <w:pPr>
-                        <w:pStyle w:val="FrameContents"/>
-                        <w:spacing w:after="0" w:line="240" w:lineRule="auto"/>
-                        <w:rPr>
-                          <w:b/>
-                          <w:bCs/>
-                          <w:color w:val="404040" w:themeColor="text1" w:themeTint="BF"/>
-                          <w:sz w:val="28"/>
-                          <w:szCs w:val="24"/>
-                        </w:rPr>
-                      </w:pPr>
-                      <w:r>
-                        <w:rPr>
-                          <w:b/>
-                          <w:bCs/>
-                          <w:color w:val="404040" w:themeColor="text1" w:themeTint="BF"/>
-                          <w:sz w:val="28"/>
-                          <w:szCs w:val="24"/>
-                        </w:rPr>
-                        <w:t xml:space="preserve">St. Anne's High School, </w:t>
-                      </w:r>
-                      <w:proofErr w:type="spellStart"/>
-                      <w:r>
-                        <w:rPr>
-                          <w:b/>
-                          <w:bCs/>
-                          <w:color w:val="404040" w:themeColor="text1" w:themeTint="BF"/>
-                          <w:sz w:val="28"/>
-                          <w:szCs w:val="24"/>
-                        </w:rPr>
-                        <w:t>Sira</w:t>
-                      </w:r>
-                      <w:proofErr w:type="spellEnd"/>
+                        <w:t>St. Anne's High School, Sira</w:t>
+                      </w:r>
                     </w:p>
                     <w:p>
                       <w:pPr>
@@ -5316,52 +4977,23 @@
                           <w:sz w:val="24"/>
                           <w:szCs w:val="24"/>
                         </w:rPr>
-                        <w:t xml:space="preserve">Code </w:t>
-                      </w:r>
-                      <w:proofErr w:type="gramStart"/>
-                      <w:r>
-                        <w:rPr>
-                          <w:b/>
-                          <w:color w:val="404040" w:themeColor="text1" w:themeTint="BF"/>
-                          <w:sz w:val="24"/>
-                          <w:szCs w:val="24"/>
-                        </w:rPr>
-                        <w:t>War</w:t>
-                      </w:r>
-                      <w:r>
-                        <w:rPr>
-                          <w:color w:val="404040" w:themeColor="text1" w:themeTint="BF"/>
-                          <w:sz w:val="24"/>
-                          <w:szCs w:val="24"/>
-                        </w:rPr>
-                        <w:t xml:space="preserve">  (</w:t>
-                      </w:r>
-                      <w:proofErr w:type="gramEnd"/>
-                      <w:r>
-                        <w:rPr>
-                          <w:color w:val="404040" w:themeColor="text1" w:themeTint="BF"/>
-                          <w:sz w:val="24"/>
-                          <w:szCs w:val="24"/>
-                        </w:rPr>
-                        <w:t xml:space="preserve">V-TECHNOVATION 2023) conducted by VVFGC, </w:t>
-                      </w:r>
-                      <w:proofErr w:type="spellStart"/>
-                      <w:r>
-                        <w:rPr>
-                          <w:color w:val="404040" w:themeColor="text1" w:themeTint="BF"/>
-                          <w:sz w:val="24"/>
-                          <w:szCs w:val="24"/>
-                        </w:rPr>
-                        <w:t>Tumkur</w:t>
-                      </w:r>
-                      <w:proofErr w:type="spellEnd"/>
-                      <w:r>
-                        <w:rPr>
-                          <w:color w:val="404040" w:themeColor="text1" w:themeTint="BF"/>
-                          <w:sz w:val="24"/>
-                          <w:szCs w:val="24"/>
-                        </w:rPr>
-                        <w:t>.</w:t>
+                        <w:t>Code War</w:t>
+                      </w:r>
+                      <w:r>
+                        <w:rPr>
+                          <w:color w:val="404040" w:themeColor="text1" w:themeTint="BF"/>
+                          <w:sz w:val="24"/>
+                          <w:szCs w:val="24"/>
+                        </w:rPr>
+                        <w:t xml:space="preserve"> </w:t>
+                      </w:r>
+                      <w:r>
+                        <w:rPr>
+                          <w:color w:val="404040" w:themeColor="text1" w:themeTint="BF"/>
+                          <w:sz w:val="24"/>
+                          <w:szCs w:val="24"/>
+                        </w:rPr>
+                        <w:t>(V-TECHNOVATION 2023) conducted by VVFGC, Tumkur.</w:t>
                       </w:r>
                     </w:p>
                     <w:p>
@@ -5415,8 +5047,6 @@
         </w:rPr>
         <w:t>‘</w:t>
       </w:r>
-      <w:bookmarkStart w:id="0" w:name="_GoBack"/>
-      <w:bookmarkEnd w:id="0"/>
     </w:p>
     <w:sectPr>
       <w:pgSz w:w="11906" w:h="16838" w:code="9"/>
@@ -5657,6 +5287,232 @@
     </w:lvl>
   </w:abstractNum>
   <w:abstractNum w:abstractNumId="2">
+    <w:nsid w:val="16F607D2"/>
+    <w:multiLevelType w:val="hybridMultilevel"/>
+    <w:tmpl w:val="5D481B5E"/>
+    <w:lvl w:ilvl="0" w:tplc="40090001">
+      <w:start w:val="1"/>
+      <w:numFmt w:val="bullet"/>
+      <w:lvlText w:val=""/>
+      <w:lvlJc w:val="left"/>
+      <w:pPr>
+        <w:ind w:left="720" w:hanging="360"/>
+      </w:pPr>
+      <w:rPr>
+        <w:rFonts w:ascii="Symbol" w:hAnsi="Symbol" w:hint="default"/>
+      </w:rPr>
+    </w:lvl>
+    <w:lvl w:ilvl="1" w:tplc="40090001">
+      <w:start w:val="1"/>
+      <w:numFmt w:val="bullet"/>
+      <w:lvlText w:val=""/>
+      <w:lvlJc w:val="left"/>
+      <w:pPr>
+        <w:ind w:left="1440" w:hanging="360"/>
+      </w:pPr>
+      <w:rPr>
+        <w:rFonts w:ascii="Symbol" w:hAnsi="Symbol" w:hint="default"/>
+      </w:rPr>
+    </w:lvl>
+    <w:lvl w:ilvl="2" w:tplc="40090005" w:tentative="1">
+      <w:start w:val="1"/>
+      <w:numFmt w:val="bullet"/>
+      <w:lvlText w:val=""/>
+      <w:lvlJc w:val="left"/>
+      <w:pPr>
+        <w:ind w:left="2160" w:hanging="360"/>
+      </w:pPr>
+      <w:rPr>
+        <w:rFonts w:ascii="Wingdings" w:hAnsi="Wingdings" w:hint="default"/>
+      </w:rPr>
+    </w:lvl>
+    <w:lvl w:ilvl="3" w:tplc="40090001" w:tentative="1">
+      <w:start w:val="1"/>
+      <w:numFmt w:val="bullet"/>
+      <w:lvlText w:val=""/>
+      <w:lvlJc w:val="left"/>
+      <w:pPr>
+        <w:ind w:left="2880" w:hanging="360"/>
+      </w:pPr>
+      <w:rPr>
+        <w:rFonts w:ascii="Symbol" w:hAnsi="Symbol" w:hint="default"/>
+      </w:rPr>
+    </w:lvl>
+    <w:lvl w:ilvl="4" w:tplc="40090003" w:tentative="1">
+      <w:start w:val="1"/>
+      <w:numFmt w:val="bullet"/>
+      <w:lvlText w:val="o"/>
+      <w:lvlJc w:val="left"/>
+      <w:pPr>
+        <w:ind w:left="3600" w:hanging="360"/>
+      </w:pPr>
+      <w:rPr>
+        <w:rFonts w:ascii="Courier New" w:hAnsi="Courier New" w:cs="Courier New" w:hint="default"/>
+      </w:rPr>
+    </w:lvl>
+    <w:lvl w:ilvl="5" w:tplc="40090005" w:tentative="1">
+      <w:start w:val="1"/>
+      <w:numFmt w:val="bullet"/>
+      <w:lvlText w:val=""/>
+      <w:lvlJc w:val="left"/>
+      <w:pPr>
+        <w:ind w:left="4320" w:hanging="360"/>
+      </w:pPr>
+      <w:rPr>
+        <w:rFonts w:ascii="Wingdings" w:hAnsi="Wingdings" w:hint="default"/>
+      </w:rPr>
+    </w:lvl>
+    <w:lvl w:ilvl="6" w:tplc="40090001" w:tentative="1">
+      <w:start w:val="1"/>
+      <w:numFmt w:val="bullet"/>
+      <w:lvlText w:val=""/>
+      <w:lvlJc w:val="left"/>
+      <w:pPr>
+        <w:ind w:left="5040" w:hanging="360"/>
+      </w:pPr>
+      <w:rPr>
+        <w:rFonts w:ascii="Symbol" w:hAnsi="Symbol" w:hint="default"/>
+      </w:rPr>
+    </w:lvl>
+    <w:lvl w:ilvl="7" w:tplc="40090003" w:tentative="1">
+      <w:start w:val="1"/>
+      <w:numFmt w:val="bullet"/>
+      <w:lvlText w:val="o"/>
+      <w:lvlJc w:val="left"/>
+      <w:pPr>
+        <w:ind w:left="5760" w:hanging="360"/>
+      </w:pPr>
+      <w:rPr>
+        <w:rFonts w:ascii="Courier New" w:hAnsi="Courier New" w:cs="Courier New" w:hint="default"/>
+      </w:rPr>
+    </w:lvl>
+    <w:lvl w:ilvl="8" w:tplc="40090005" w:tentative="1">
+      <w:start w:val="1"/>
+      <w:numFmt w:val="bullet"/>
+      <w:lvlText w:val=""/>
+      <w:lvlJc w:val="left"/>
+      <w:pPr>
+        <w:ind w:left="6480" w:hanging="360"/>
+      </w:pPr>
+      <w:rPr>
+        <w:rFonts w:ascii="Wingdings" w:hAnsi="Wingdings" w:hint="default"/>
+      </w:rPr>
+    </w:lvl>
+  </w:abstractNum>
+  <w:abstractNum w:abstractNumId="3">
+    <w:nsid w:val="300C7539"/>
+    <w:multiLevelType w:val="hybridMultilevel"/>
+    <w:tmpl w:val="D84EE06C"/>
+    <w:lvl w:ilvl="0" w:tplc="40090001">
+      <w:start w:val="1"/>
+      <w:numFmt w:val="bullet"/>
+      <w:lvlText w:val=""/>
+      <w:lvlJc w:val="left"/>
+      <w:pPr>
+        <w:ind w:left="720" w:hanging="360"/>
+      </w:pPr>
+      <w:rPr>
+        <w:rFonts w:ascii="Symbol" w:hAnsi="Symbol" w:hint="default"/>
+      </w:rPr>
+    </w:lvl>
+    <w:lvl w:ilvl="1" w:tplc="40090003">
+      <w:start w:val="1"/>
+      <w:numFmt w:val="bullet"/>
+      <w:lvlText w:val="o"/>
+      <w:lvlJc w:val="left"/>
+      <w:pPr>
+        <w:ind w:left="1440" w:hanging="360"/>
+      </w:pPr>
+      <w:rPr>
+        <w:rFonts w:ascii="Courier New" w:hAnsi="Courier New" w:cs="Courier New" w:hint="default"/>
+      </w:rPr>
+    </w:lvl>
+    <w:lvl w:ilvl="2" w:tplc="40090005" w:tentative="1">
+      <w:start w:val="1"/>
+      <w:numFmt w:val="bullet"/>
+      <w:lvlText w:val=""/>
+      <w:lvlJc w:val="left"/>
+      <w:pPr>
+        <w:ind w:left="2160" w:hanging="360"/>
+      </w:pPr>
+      <w:rPr>
+        <w:rFonts w:ascii="Wingdings" w:hAnsi="Wingdings" w:hint="default"/>
+      </w:rPr>
+    </w:lvl>
+    <w:lvl w:ilvl="3" w:tplc="40090001" w:tentative="1">
+      <w:start w:val="1"/>
+      <w:numFmt w:val="bullet"/>
+      <w:lvlText w:val=""/>
+      <w:lvlJc w:val="left"/>
+      <w:pPr>
+        <w:ind w:left="2880" w:hanging="360"/>
+      </w:pPr>
+      <w:rPr>
+        <w:rFonts w:ascii="Symbol" w:hAnsi="Symbol" w:hint="default"/>
+      </w:rPr>
+    </w:lvl>
+    <w:lvl w:ilvl="4" w:tplc="40090003" w:tentative="1">
+      <w:start w:val="1"/>
+      <w:numFmt w:val="bullet"/>
+      <w:lvlText w:val="o"/>
+      <w:lvlJc w:val="left"/>
+      <w:pPr>
+        <w:ind w:left="3600" w:hanging="360"/>
+      </w:pPr>
+      <w:rPr>
+        <w:rFonts w:ascii="Courier New" w:hAnsi="Courier New" w:cs="Courier New" w:hint="default"/>
+      </w:rPr>
+    </w:lvl>
+    <w:lvl w:ilvl="5" w:tplc="40090005" w:tentative="1">
+      <w:start w:val="1"/>
+      <w:numFmt w:val="bullet"/>
+      <w:lvlText w:val=""/>
+      <w:lvlJc w:val="left"/>
+      <w:pPr>
+        <w:ind w:left="4320" w:hanging="360"/>
+      </w:pPr>
+      <w:rPr>
+        <w:rFonts w:ascii="Wingdings" w:hAnsi="Wingdings" w:hint="default"/>
+      </w:rPr>
+    </w:lvl>
+    <w:lvl w:ilvl="6" w:tplc="40090001" w:tentative="1">
+      <w:start w:val="1"/>
+      <w:numFmt w:val="bullet"/>
+      <w:lvlText w:val=""/>
+      <w:lvlJc w:val="left"/>
+      <w:pPr>
+        <w:ind w:left="5040" w:hanging="360"/>
+      </w:pPr>
+      <w:rPr>
+        <w:rFonts w:ascii="Symbol" w:hAnsi="Symbol" w:hint="default"/>
+      </w:rPr>
+    </w:lvl>
+    <w:lvl w:ilvl="7" w:tplc="40090003" w:tentative="1">
+      <w:start w:val="1"/>
+      <w:numFmt w:val="bullet"/>
+      <w:lvlText w:val="o"/>
+      <w:lvlJc w:val="left"/>
+      <w:pPr>
+        <w:ind w:left="5760" w:hanging="360"/>
+      </w:pPr>
+      <w:rPr>
+        <w:rFonts w:ascii="Courier New" w:hAnsi="Courier New" w:cs="Courier New" w:hint="default"/>
+      </w:rPr>
+    </w:lvl>
+    <w:lvl w:ilvl="8" w:tplc="40090005" w:tentative="1">
+      <w:start w:val="1"/>
+      <w:numFmt w:val="bullet"/>
+      <w:lvlText w:val=""/>
+      <w:lvlJc w:val="left"/>
+      <w:pPr>
+        <w:ind w:left="6480" w:hanging="360"/>
+      </w:pPr>
+      <w:rPr>
+        <w:rFonts w:ascii="Wingdings" w:hAnsi="Wingdings" w:hint="default"/>
+      </w:rPr>
+    </w:lvl>
+  </w:abstractNum>
+  <w:abstractNum w:abstractNumId="4">
     <w:nsid w:val="4DE52090"/>
     <w:multiLevelType w:val="hybridMultilevel"/>
     <w:tmpl w:val="DE54FFEE"/>
@@ -5769,7 +5625,7 @@
       </w:rPr>
     </w:lvl>
   </w:abstractNum>
-  <w:abstractNum w:abstractNumId="3">
+  <w:abstractNum w:abstractNumId="5">
     <w:nsid w:val="5CFB529E"/>
     <w:multiLevelType w:val="hybridMultilevel"/>
     <w:tmpl w:val="C22EF1F4"/>
@@ -5886,13 +5742,19 @@
     <w:abstractNumId w:val="0"/>
   </w:num>
   <w:num w:numId="2">
-    <w:abstractNumId w:val="2"/>
+    <w:abstractNumId w:val="4"/>
   </w:num>
   <w:num w:numId="3">
     <w:abstractNumId w:val="1"/>
   </w:num>
   <w:num w:numId="4">
+    <w:abstractNumId w:val="5"/>
+  </w:num>
+  <w:num w:numId="5">
     <w:abstractNumId w:val="3"/>
+  </w:num>
+  <w:num w:numId="6">
+    <w:abstractNumId w:val="2"/>
   </w:num>
 </w:numbering>
 </file>

</xml_diff>